<commit_message>
upload documentacion. Upload mensaje eliminar cuenta. Arreglo abrir estilo al clicar tabla.
</commit_message>
<xml_diff>
--- a/presentación/documentació_projecte_final_MHJB.docx
+++ b/presentación/documentació_projecte_final_MHJB.docx
@@ -3277,92 +3277,18 @@
         </w:rPr>
         <w:t xml:space="preserve"> per a l'usuari basat en la funcionalitat "</w:t>
       </w:r>
-      <w:r>
-        <w:rPr>
+      <w:proofErr w:type="spellStart"/>
+      <w:r>
+        <w:rPr>
+          <w:b/>
+          <w:bCs/>
           <w:i/>
           <w:iCs/>
           <w:lang w:val="ca-ES"/>
         </w:rPr>
-        <w:t>What you see is what you get</w:t>
-      </w:r>
-      <w:r>
-        <w:rPr>
-          <w:lang w:val="ca-ES"/>
-        </w:rPr>
-        <w:t>", de manera que sigui senzilla, fàcil i intuïtiva</w:t>
-      </w:r>
-      <w:r>
-        <w:rPr>
-          <w:lang w:val="ca-ES"/>
-        </w:rPr>
-        <w:t xml:space="preserve"> d’utilitzar</w:t>
-      </w:r>
-      <w:r>
-        <w:rPr>
-          <w:lang w:val="ca-ES"/>
-        </w:rPr>
-        <w:t xml:space="preserve">. </w:t>
-      </w:r>
-      <w:r>
-        <w:rPr>
-          <w:lang w:val="ca-ES"/>
-        </w:rPr>
-        <w:t xml:space="preserve">La funcionalitat d'aquesta és dissenyar una web </w:t>
-      </w:r>
-      <w:r>
-        <w:rPr>
-          <w:lang w:val="ca-ES"/>
-        </w:rPr>
-        <w:t>(</w:t>
-      </w:r>
-      <w:r>
-        <w:rPr>
-          <w:lang w:val="ca-ES"/>
-        </w:rPr>
-        <w:t>no real</w:t>
-      </w:r>
-      <w:r>
-        <w:rPr>
-          <w:lang w:val="ca-ES"/>
-        </w:rPr>
-        <w:t>)</w:t>
-      </w:r>
-      <w:r>
-        <w:rPr>
-          <w:lang w:val="ca-ES"/>
-        </w:rPr>
-        <w:t xml:space="preserve"> per tenir una idea clara </w:t>
-      </w:r>
-      <w:r>
-        <w:rPr>
-          <w:lang w:val="ca-ES"/>
-        </w:rPr>
-        <w:t xml:space="preserve">sobre </w:t>
-      </w:r>
-      <w:r>
-        <w:rPr>
-          <w:lang w:val="ca-ES"/>
-        </w:rPr>
-        <w:t>com</w:t>
-      </w:r>
-      <w:r>
-        <w:rPr>
-          <w:lang w:val="ca-ES"/>
-        </w:rPr>
-        <w:t xml:space="preserve"> es vol </w:t>
-      </w:r>
-      <w:r>
-        <w:rPr>
-          <w:lang w:val="ca-ES"/>
-        </w:rPr>
-        <w:t xml:space="preserve">desenvolupar </w:t>
-      </w:r>
-      <w:r>
-        <w:rPr>
-          <w:lang w:val="ca-ES"/>
-        </w:rPr>
-        <w:t>una pàgina web, és a dir, poder crear un "</w:t>
-      </w:r>
+        <w:t>What</w:t>
+      </w:r>
+      <w:proofErr w:type="spellEnd"/>
       <w:r>
         <w:rPr>
           <w:b/>
@@ -3371,14 +3297,9 @@
           <w:iCs/>
           <w:lang w:val="ca-ES"/>
         </w:rPr>
-        <w:t>Mockup</w:t>
-      </w:r>
-      <w:r>
-        <w:rPr>
-          <w:lang w:val="ca-ES"/>
-        </w:rPr>
-        <w:t>" o un "</w:t>
-      </w:r>
+        <w:t xml:space="preserve"> </w:t>
+      </w:r>
+      <w:proofErr w:type="spellStart"/>
       <w:r>
         <w:rPr>
           <w:b/>
@@ -3387,8 +3308,193 @@
           <w:iCs/>
           <w:lang w:val="ca-ES"/>
         </w:rPr>
+        <w:t>you</w:t>
+      </w:r>
+      <w:proofErr w:type="spellEnd"/>
+      <w:r>
+        <w:rPr>
+          <w:b/>
+          <w:bCs/>
+          <w:i/>
+          <w:iCs/>
+          <w:lang w:val="ca-ES"/>
+        </w:rPr>
+        <w:t xml:space="preserve"> </w:t>
+      </w:r>
+      <w:proofErr w:type="spellStart"/>
+      <w:r>
+        <w:rPr>
+          <w:b/>
+          <w:bCs/>
+          <w:i/>
+          <w:iCs/>
+          <w:lang w:val="ca-ES"/>
+        </w:rPr>
+        <w:t>see</w:t>
+      </w:r>
+      <w:proofErr w:type="spellEnd"/>
+      <w:r>
+        <w:rPr>
+          <w:b/>
+          <w:bCs/>
+          <w:i/>
+          <w:iCs/>
+          <w:lang w:val="ca-ES"/>
+        </w:rPr>
+        <w:t xml:space="preserve"> is </w:t>
+      </w:r>
+      <w:proofErr w:type="spellStart"/>
+      <w:r>
+        <w:rPr>
+          <w:b/>
+          <w:bCs/>
+          <w:i/>
+          <w:iCs/>
+          <w:lang w:val="ca-ES"/>
+        </w:rPr>
+        <w:t>what</w:t>
+      </w:r>
+      <w:proofErr w:type="spellEnd"/>
+      <w:r>
+        <w:rPr>
+          <w:b/>
+          <w:bCs/>
+          <w:i/>
+          <w:iCs/>
+          <w:lang w:val="ca-ES"/>
+        </w:rPr>
+        <w:t xml:space="preserve"> </w:t>
+      </w:r>
+      <w:proofErr w:type="spellStart"/>
+      <w:r>
+        <w:rPr>
+          <w:b/>
+          <w:bCs/>
+          <w:i/>
+          <w:iCs/>
+          <w:lang w:val="ca-ES"/>
+        </w:rPr>
+        <w:t>you</w:t>
+      </w:r>
+      <w:proofErr w:type="spellEnd"/>
+      <w:r>
+        <w:rPr>
+          <w:b/>
+          <w:bCs/>
+          <w:i/>
+          <w:iCs/>
+          <w:lang w:val="ca-ES"/>
+        </w:rPr>
+        <w:t xml:space="preserve"> get</w:t>
+      </w:r>
+      <w:r>
+        <w:rPr>
+          <w:lang w:val="ca-ES"/>
+        </w:rPr>
+        <w:t>", de manera que sigui senzilla, fàcil i intuïtiva</w:t>
+      </w:r>
+      <w:r>
+        <w:rPr>
+          <w:lang w:val="ca-ES"/>
+        </w:rPr>
+        <w:t xml:space="preserve"> d’utilitzar</w:t>
+      </w:r>
+      <w:r>
+        <w:rPr>
+          <w:lang w:val="ca-ES"/>
+        </w:rPr>
+        <w:t xml:space="preserve">. </w:t>
+      </w:r>
+      <w:r>
+        <w:rPr>
+          <w:lang w:val="ca-ES"/>
+        </w:rPr>
+        <w:t xml:space="preserve">La funcionalitat d'aquesta és dissenyar una web </w:t>
+      </w:r>
+      <w:r>
+        <w:rPr>
+          <w:lang w:val="ca-ES"/>
+        </w:rPr>
+        <w:t>(</w:t>
+      </w:r>
+      <w:r>
+        <w:rPr>
+          <w:lang w:val="ca-ES"/>
+        </w:rPr>
+        <w:t>no real</w:t>
+      </w:r>
+      <w:r>
+        <w:rPr>
+          <w:lang w:val="ca-ES"/>
+        </w:rPr>
+        <w:t>)</w:t>
+      </w:r>
+      <w:r>
+        <w:rPr>
+          <w:lang w:val="ca-ES"/>
+        </w:rPr>
+        <w:t xml:space="preserve"> per tenir una idea clara </w:t>
+      </w:r>
+      <w:r>
+        <w:rPr>
+          <w:lang w:val="ca-ES"/>
+        </w:rPr>
+        <w:t xml:space="preserve">sobre </w:t>
+      </w:r>
+      <w:r>
+        <w:rPr>
+          <w:lang w:val="ca-ES"/>
+        </w:rPr>
+        <w:t>com</w:t>
+      </w:r>
+      <w:r>
+        <w:rPr>
+          <w:lang w:val="ca-ES"/>
+        </w:rPr>
+        <w:t xml:space="preserve"> es vol </w:t>
+      </w:r>
+      <w:r>
+        <w:rPr>
+          <w:lang w:val="ca-ES"/>
+        </w:rPr>
+        <w:t xml:space="preserve">desenvolupar </w:t>
+      </w:r>
+      <w:r>
+        <w:rPr>
+          <w:lang w:val="ca-ES"/>
+        </w:rPr>
+        <w:t>una pàgina web, és a dir, poder crear un "</w:t>
+      </w:r>
+      <w:proofErr w:type="spellStart"/>
+      <w:r>
+        <w:rPr>
+          <w:b/>
+          <w:bCs/>
+          <w:i/>
+          <w:iCs/>
+          <w:lang w:val="ca-ES"/>
+        </w:rPr>
+        <w:t>Mockup</w:t>
+      </w:r>
+      <w:proofErr w:type="spellEnd"/>
+      <w:r>
+        <w:rPr>
+          <w:lang w:val="ca-ES"/>
+        </w:rPr>
+        <w:t>" o un "</w:t>
+      </w:r>
+      <w:proofErr w:type="spellStart"/>
+      <w:r>
+        <w:rPr>
+          <w:b/>
+          <w:bCs/>
+          <w:i/>
+          <w:iCs/>
+          <w:lang w:val="ca-ES"/>
+        </w:rPr>
         <w:t>Wireframe</w:t>
       </w:r>
+      <w:proofErr w:type="spellEnd"/>
       <w:r>
         <w:rPr>
           <w:lang w:val="ca-ES"/>
@@ -3407,9 +3513,22 @@
         <w:rPr>
           <w:lang w:val="ca-ES"/>
         </w:rPr>
-        <w:t xml:space="preserve">Aquesta contindria una funcionalitat d'elements basada en </w:t>
+        <w:t xml:space="preserve">Aquesta </w:t>
+      </w:r>
+      <w:r>
+        <w:rPr>
+          <w:lang w:val="ca-ES"/>
+        </w:rPr>
+        <w:t>conté</w:t>
+      </w:r>
+      <w:r>
+        <w:rPr>
+          <w:lang w:val="ca-ES"/>
+        </w:rPr>
+        <w:t xml:space="preserve"> una funcionalitat d'elements basada en </w:t>
       </w:r>
       <w:hyperlink r:id="rId9" w:history="1">
+        <w:proofErr w:type="spellStart"/>
         <w:r>
           <w:rPr>
             <w:rStyle w:val="Hipervnculo"/>
@@ -3419,14 +3538,44 @@
           </w:rPr>
           <w:t>Elementor</w:t>
         </w:r>
+        <w:proofErr w:type="spellEnd"/>
       </w:hyperlink>
       <w:r>
         <w:rPr>
           <w:lang w:val="ca-ES"/>
         </w:rPr>
-        <w:t xml:space="preserve"> (plugin de WordPress) i </w:t>
+        <w:t xml:space="preserve"> (</w:t>
+      </w:r>
+      <w:proofErr w:type="spellStart"/>
+      <w:r>
+        <w:rPr>
+          <w:lang w:val="ca-ES"/>
+        </w:rPr>
+        <w:t>plugin</w:t>
+      </w:r>
+      <w:proofErr w:type="spellEnd"/>
+      <w:r>
+        <w:rPr>
+          <w:lang w:val="ca-ES"/>
+        </w:rPr>
+        <w:t xml:space="preserve"> de </w:t>
+      </w:r>
+      <w:proofErr w:type="spellStart"/>
+      <w:r>
+        <w:rPr>
+          <w:lang w:val="ca-ES"/>
+        </w:rPr>
+        <w:t>WordPress</w:t>
+      </w:r>
+      <w:proofErr w:type="spellEnd"/>
+      <w:r>
+        <w:rPr>
+          <w:lang w:val="ca-ES"/>
+        </w:rPr>
+        <w:t xml:space="preserve">) i </w:t>
       </w:r>
       <w:hyperlink r:id="rId10" w:history="1">
+        <w:proofErr w:type="spellStart"/>
         <w:r>
           <w:rPr>
             <w:rStyle w:val="Hipervnculo"/>
@@ -3436,6 +3585,7 @@
           </w:rPr>
           <w:t>WordPress</w:t>
         </w:r>
+        <w:proofErr w:type="spellEnd"/>
       </w:hyperlink>
       <w:r>
         <w:rPr>
@@ -3447,21 +3597,65 @@
         <w:rPr>
           <w:lang w:val="ca-ES"/>
         </w:rPr>
-        <w:t>n la seva funcionalitat es basa en una manera fàcil de desenvolupar una pàgina web a partir d'elements.</w:t>
-      </w:r>
-    </w:p>
-    <w:p>
-      <w:pPr>
-        <w:jc w:val="both"/>
-        <w:rPr>
-          <w:lang w:val="ca-ES"/>
-        </w:rPr>
-      </w:pPr>
-      <w:r>
-        <w:rPr>
-          <w:lang w:val="ca-ES"/>
-        </w:rPr>
-        <w:t xml:space="preserve">Aquest funcionarà a partir de codi JavaScript i elements HTML amb l'extensió de </w:t>
+        <w:t xml:space="preserve">n la seva funcionalitat es basa en una manera fàcil de desenvolupar una pàgina web a partir </w:t>
+      </w:r>
+      <w:r>
+        <w:rPr>
+          <w:lang w:val="ca-ES"/>
+        </w:rPr>
+        <w:t xml:space="preserve">d’arrossegar </w:t>
+      </w:r>
+      <w:r>
+        <w:rPr>
+          <w:lang w:val="ca-ES"/>
+        </w:rPr>
+        <w:t>elements</w:t>
+      </w:r>
+      <w:r>
+        <w:rPr>
+          <w:lang w:val="ca-ES"/>
+        </w:rPr>
+        <w:t xml:space="preserve"> a contenidors per ubicar l’element desitjat</w:t>
+      </w:r>
+      <w:r>
+        <w:rPr>
+          <w:lang w:val="ca-ES"/>
+        </w:rPr>
+        <w:t xml:space="preserve"> a una zona especifica de la pàgina web</w:t>
+      </w:r>
+      <w:r>
+        <w:rPr>
+          <w:lang w:val="ca-ES"/>
+        </w:rPr>
+        <w:t>.</w:t>
+      </w:r>
+    </w:p>
+    <w:p>
+      <w:pPr>
+        <w:jc w:val="both"/>
+        <w:rPr>
+          <w:lang w:val="ca-ES"/>
+        </w:rPr>
+      </w:pPr>
+      <w:r>
+        <w:rPr>
+          <w:lang w:val="ca-ES"/>
+        </w:rPr>
+        <w:t xml:space="preserve">Aquest funciona a partir de codi </w:t>
+      </w:r>
+      <w:proofErr w:type="spellStart"/>
+      <w:r>
+        <w:rPr>
+          <w:lang w:val="ca-ES"/>
+        </w:rPr>
+        <w:t>JavaScript</w:t>
+      </w:r>
+      <w:proofErr w:type="spellEnd"/>
+      <w:r>
+        <w:rPr>
+          <w:lang w:val="ca-ES"/>
+        </w:rPr>
+        <w:t xml:space="preserve"> i elements HTML amb l'extensió de </w:t>
       </w:r>
       <w:hyperlink r:id="rId11" w:history="1">
         <w:r>
@@ -3500,7 +3694,14 @@
         <w:rPr>
           <w:lang w:val="ca-ES"/>
         </w:rPr>
-        <w:t xml:space="preserve"> cada element que s'apliqui al disseny d'un projecte web, passarà per un procés de creació d'elements HTML amb Java</w:t>
+        <w:t xml:space="preserve"> cada element que s'apliqui al disseny d'un projecte web, passarà per un procés de creació d'elements HTML amb </w:t>
+      </w:r>
+      <w:proofErr w:type="spellStart"/>
+      <w:r>
+        <w:rPr>
+          <w:lang w:val="ca-ES"/>
+        </w:rPr>
+        <w:t>Java</w:t>
       </w:r>
       <w:r>
         <w:rPr>
@@ -3512,21 +3713,28 @@
         <w:rPr>
           <w:lang w:val="ca-ES"/>
         </w:rPr>
-        <w:t>cript perquè hi hagi la visualització desitjada.</w:t>
-      </w:r>
-    </w:p>
-    <w:p>
-      <w:pPr>
-        <w:jc w:val="both"/>
-        <w:rPr>
-          <w:lang w:val="ca-ES"/>
-        </w:rPr>
-      </w:pPr>
-      <w:r>
-        <w:rPr>
-          <w:lang w:val="ca-ES"/>
-        </w:rPr>
-        <w:t>Aquesta pàgina web de gestió web permetrà a l'usuari registrar-se i inicia</w:t>
+        <w:t>cript</w:t>
+      </w:r>
+      <w:proofErr w:type="spellEnd"/>
+      <w:r>
+        <w:rPr>
+          <w:lang w:val="ca-ES"/>
+        </w:rPr>
+        <w:t xml:space="preserve"> perquè hi hagi la visualització desitjada.</w:t>
+      </w:r>
+    </w:p>
+    <w:p>
+      <w:pPr>
+        <w:jc w:val="both"/>
+        <w:rPr>
+          <w:lang w:val="ca-ES"/>
+        </w:rPr>
+      </w:pPr>
+      <w:r>
+        <w:rPr>
+          <w:lang w:val="ca-ES"/>
+        </w:rPr>
+        <w:t>Aquesta pàgina web de gestió web permet a l'usuari registrar-se i inicia</w:t>
       </w:r>
       <w:r>
         <w:rPr>
@@ -4106,7 +4314,19 @@
         <w:rPr>
           <w:lang w:val="ca-ES"/>
         </w:rPr>
-        <w:t xml:space="preserve">En cas que l'usuari ja tingui un arxiu HTML on poder començar a treballar, podrà </w:t>
+        <w:t xml:space="preserve">En cas que l'usuari ja tingui un arxiu </w:t>
+      </w:r>
+      <w:r>
+        <w:rPr>
+          <w:lang w:val="ca-ES"/>
+        </w:rPr>
+        <w:t>JSON</w:t>
+      </w:r>
+      <w:r>
+        <w:rPr>
+          <w:lang w:val="ca-ES"/>
+        </w:rPr>
+        <w:t xml:space="preserve"> on poder començar a treballar, podrà </w:t>
       </w:r>
       <w:r>
         <w:rPr>
@@ -4120,7 +4340,25 @@
         <w:rPr>
           <w:lang w:val="ca-ES"/>
         </w:rPr>
-        <w:t xml:space="preserve"> l'arxiu i afegir elements a partir del funcionament de la pàgina. En cada projecte es treballa sobre un codi HTML.</w:t>
+        <w:t xml:space="preserve"> l'arxiu i afegir elements a partir del funcionament de la pàgina. En cada projecte es treballa sobre un codi HTML</w:t>
+      </w:r>
+      <w:r>
+        <w:rPr>
+          <w:lang w:val="ca-ES"/>
+        </w:rPr>
+        <w:t xml:space="preserve"> </w:t>
+      </w:r>
+      <w:r>
+        <w:rPr>
+          <w:lang w:val="ca-ES"/>
+        </w:rPr>
+        <w:t>i en el procés de desserialitzar el contingut a JSON i viceversa perquè es pugui emmagatzemar a la base de dades i tornar a mostrar el projecte a la pàgina</w:t>
+      </w:r>
+      <w:r>
+        <w:rPr>
+          <w:lang w:val="ca-ES"/>
+        </w:rPr>
+        <w:t>.</w:t>
       </w:r>
     </w:p>
     <w:p>
@@ -4190,21 +4428,49 @@
         <w:rPr>
           <w:lang w:val="ca-ES"/>
         </w:rPr>
-        <w:t xml:space="preserve"> (Títol, imatges, text, llistes, etc.) dins d'aquests, crear nous containers, moure'ls de lloc, entre altres. </w:t>
-      </w:r>
-    </w:p>
-    <w:p>
-      <w:pPr>
-        <w:jc w:val="both"/>
-        <w:rPr>
-          <w:lang w:val="ca-ES"/>
-        </w:rPr>
-      </w:pPr>
-      <w:r>
-        <w:rPr>
-          <w:lang w:val="ca-ES"/>
-        </w:rPr>
-        <w:t>En el següent exemple es pot veure tres containers dividits en tres fileres:</w:t>
+        <w:t xml:space="preserve"> (Títol, imatge, text, llistes, etc.) dins d'aquests, crear nous containers, moure'ls de lloc, entre altres. </w:t>
+      </w:r>
+    </w:p>
+    <w:p>
+      <w:pPr>
+        <w:rPr>
+          <w:lang w:val="ca-ES"/>
+        </w:rPr>
+      </w:pPr>
+      <w:r>
+        <w:rPr>
+          <w:lang w:val="ca-ES"/>
+        </w:rPr>
+        <w:br w:type="page"/>
+      </w:r>
+    </w:p>
+    <w:p>
+      <w:pPr>
+        <w:jc w:val="both"/>
+        <w:rPr>
+          <w:lang w:val="ca-ES"/>
+        </w:rPr>
+      </w:pPr>
+      <w:r>
+        <w:rPr>
+          <w:lang w:val="ca-ES"/>
+        </w:rPr>
+        <w:lastRenderedPageBreak/>
+        <w:t xml:space="preserve">En el següent </w:t>
+      </w:r>
+      <w:r>
+        <w:rPr>
+          <w:b/>
+          <w:bCs/>
+          <w:lang w:val="ca-ES"/>
+        </w:rPr>
+        <w:t>exemple</w:t>
+      </w:r>
+      <w:r>
+        <w:rPr>
+          <w:lang w:val="ca-ES"/>
+        </w:rPr>
+        <w:t xml:space="preserve"> es pot veure tres containers dividits en tres fileres:</w:t>
       </w:r>
     </w:p>
     <w:p>
@@ -4383,11 +4649,9 @@
         <w:rPr>
           <w:i/>
           <w:iCs/>
-          <w:sz w:val="28"/>
-          <w:szCs w:val="24"/>
-          <w:lang w:val="ca-ES"/>
-        </w:rPr>
-        <w:t>Exemple</w:t>
+          <w:lang w:val="ca-ES"/>
+        </w:rPr>
+        <w:t>Demostració</w:t>
       </w:r>
       <w:r>
         <w:rPr>
@@ -4413,9 +4677,9 @@
           <w:lang w:val="ca-ES"/>
         </w:rPr>
         <w:drawing>
-          <wp:inline distT="0" distB="0" distL="0" distR="0" wp14:anchorId="5273C271" wp14:editId="10598244">
-            <wp:extent cx="3355484" cy="1866900"/>
-            <wp:effectExtent l="114300" t="95250" r="168910" b="171450"/>
+          <wp:inline distT="0" distB="0" distL="0" distR="0" wp14:anchorId="5273C271" wp14:editId="77B3AF3D">
+            <wp:extent cx="3562350" cy="1981995"/>
+            <wp:effectExtent l="95250" t="95250" r="171450" b="170815"/>
             <wp:docPr id="1720947690" name="Imagen 13" descr="Gráfico&#10;&#10;Descripción generada automáticamente con confianza baja"/>
             <wp:cNvGraphicFramePr>
               <a:graphicFrameLocks xmlns:a="http://schemas.openxmlformats.org/drawingml/2006/main" noChangeAspect="1"/>
@@ -4442,7 +4706,7 @@
                   <pic:spPr>
                     <a:xfrm>
                       <a:off x="0" y="0"/>
-                      <a:ext cx="3374988" cy="1877751"/>
+                      <a:ext cx="3601685" cy="2003880"/>
                     </a:xfrm>
                     <a:prstGeom prst="rect">
                       <a:avLst/>
@@ -4504,7 +4768,6 @@
         <w:rPr>
           <w:lang w:val="ca-ES"/>
         </w:rPr>
-        <w:lastRenderedPageBreak/>
         <w:t>Menús d’un Projecte:</w:t>
       </w:r>
       <w:bookmarkEnd w:id="5"/>
@@ -4520,7 +4783,19 @@
         <w:rPr>
           <w:lang w:val="ca-ES"/>
         </w:rPr>
-        <w:t xml:space="preserve">Cada projecte contindrà un </w:t>
+        <w:t>Cada projecte cont</w:t>
+      </w:r>
+      <w:r>
+        <w:rPr>
+          <w:lang w:val="ca-ES"/>
+        </w:rPr>
+        <w:t>é</w:t>
+      </w:r>
+      <w:r>
+        <w:rPr>
+          <w:lang w:val="ca-ES"/>
+        </w:rPr>
+        <w:t xml:space="preserve"> un </w:t>
       </w:r>
       <w:r>
         <w:rPr>
@@ -4605,114 +4880,6 @@
           <w:lang w:val="ca-ES"/>
         </w:rPr>
         <w:t xml:space="preserve"> aquestes barres per una millor visualització del projecte i que no arribi a ser tan "carregant" o "pesat" treballar en ell.</w:t>
-      </w:r>
-    </w:p>
-    <w:p>
-      <w:pPr>
-        <w:jc w:val="both"/>
-        <w:rPr>
-          <w:lang w:val="ca-ES"/>
-        </w:rPr>
-      </w:pPr>
-      <w:r>
-        <w:rPr>
-          <w:lang w:val="ca-ES"/>
-        </w:rPr>
-        <w:t>Cada menú conté una funcionalitat especial pels elements seleccionats o pels que es vol crear, aquestes ajudaran a tenir major consciència de la configuració del projecte, de cada element aplicat i de quins nous elements es vol aplicar.</w:t>
-      </w:r>
-    </w:p>
-    <w:p>
-      <w:pPr>
-        <w:jc w:val="both"/>
-        <w:rPr>
-          <w:lang w:val="ca-ES"/>
-        </w:rPr>
-      </w:pPr>
-      <w:r>
-        <w:rPr>
-          <w:lang w:val="ca-ES"/>
-        </w:rPr>
-        <w:t xml:space="preserve">Cada element seleccionat contindrà una barra de configuració per </w:t>
-      </w:r>
-      <w:r>
-        <w:rPr>
-          <w:b/>
-          <w:bCs/>
-          <w:lang w:val="ca-ES"/>
-        </w:rPr>
-        <w:t>l'estil</w:t>
-      </w:r>
-      <w:r>
-        <w:rPr>
-          <w:lang w:val="ca-ES"/>
-        </w:rPr>
-        <w:t xml:space="preserve"> d'aquest</w:t>
-      </w:r>
-      <w:r>
-        <w:rPr>
-          <w:lang w:val="ca-ES"/>
-        </w:rPr>
-        <w:t xml:space="preserve">, </w:t>
-      </w:r>
-      <w:r>
-        <w:rPr>
-          <w:lang w:val="ca-ES"/>
-        </w:rPr>
-        <w:t>é</w:t>
-      </w:r>
-      <w:r>
-        <w:rPr>
-          <w:lang w:val="ca-ES"/>
-        </w:rPr>
-        <w:t xml:space="preserve">s a dir, poder </w:t>
-      </w:r>
-      <w:r>
-        <w:rPr>
-          <w:b/>
-          <w:bCs/>
-          <w:lang w:val="ca-ES"/>
-        </w:rPr>
-        <w:t>editar la mida</w:t>
-      </w:r>
-      <w:r>
-        <w:rPr>
-          <w:lang w:val="ca-ES"/>
-        </w:rPr>
-        <w:t xml:space="preserve">, </w:t>
-      </w:r>
-      <w:r>
-        <w:rPr>
-          <w:b/>
-          <w:bCs/>
-          <w:lang w:val="ca-ES"/>
-        </w:rPr>
-        <w:t>aplicar colors</w:t>
-      </w:r>
-      <w:r>
-        <w:rPr>
-          <w:lang w:val="ca-ES"/>
-        </w:rPr>
-        <w:t xml:space="preserve">, </w:t>
-      </w:r>
-      <w:r>
-        <w:rPr>
-          <w:b/>
-          <w:bCs/>
-          <w:lang w:val="ca-ES"/>
-        </w:rPr>
-        <w:t>tipografia</w:t>
-      </w:r>
-      <w:r>
-        <w:rPr>
-          <w:lang w:val="ca-ES"/>
-        </w:rPr>
-        <w:t>, etc</w:t>
-      </w:r>
-      <w:r>
-        <w:rPr>
-          <w:lang w:val="ca-ES"/>
-        </w:rPr>
-        <w:t>.</w:t>
       </w:r>
     </w:p>
     <w:p>
@@ -4730,11 +4897,9 @@
         <w:rPr>
           <w:i/>
           <w:iCs/>
-          <w:sz w:val="28"/>
-          <w:szCs w:val="24"/>
-          <w:lang w:val="ca-ES"/>
-        </w:rPr>
-        <w:t>Exemple</w:t>
+          <w:lang w:val="ca-ES"/>
+        </w:rPr>
+        <w:t>Demostració</w:t>
       </w:r>
       <w:r>
         <w:rPr>
@@ -4760,10 +4925,10 @@
           <w:lang w:val="ca-ES"/>
         </w:rPr>
         <w:drawing>
-          <wp:inline distT="0" distB="0" distL="0" distR="0" wp14:anchorId="76FF8CD1" wp14:editId="15AF306B">
-            <wp:extent cx="3343275" cy="1942714"/>
-            <wp:effectExtent l="95250" t="95250" r="161925" b="153035"/>
-            <wp:docPr id="812629385" name="Imagen 14" descr="Imagen que contiene Forma&#10;&#10;Descripción generada automáticamente"/>
+          <wp:inline distT="0" distB="0" distL="0" distR="0" wp14:anchorId="65B2B4D5" wp14:editId="14D2A7A9">
+            <wp:extent cx="6645910" cy="664210"/>
+            <wp:effectExtent l="95250" t="95250" r="173990" b="173990"/>
+            <wp:docPr id="981610381" name="Imagen 1"/>
             <wp:cNvGraphicFramePr>
               <a:graphicFrameLocks xmlns:a="http://schemas.openxmlformats.org/drawingml/2006/main" noChangeAspect="1"/>
             </wp:cNvGraphicFramePr>
@@ -4771,7 +4936,7 @@
               <a:graphicData uri="http://schemas.openxmlformats.org/drawingml/2006/picture">
                 <pic:pic xmlns:pic="http://schemas.openxmlformats.org/drawingml/2006/picture">
                   <pic:nvPicPr>
-                    <pic:cNvPr id="812629385" name="Imagen 14" descr="Imagen que contiene Forma&#10;&#10;Descripción generada automáticamente"/>
+                    <pic:cNvPr id="981610381" name="Imagen 981610381"/>
                     <pic:cNvPicPr/>
                   </pic:nvPicPr>
                   <pic:blipFill>
@@ -4789,7 +4954,7 @@
                   <pic:spPr>
                     <a:xfrm>
                       <a:off x="0" y="0"/>
-                      <a:ext cx="3346029" cy="1944314"/>
+                      <a:ext cx="6645910" cy="664210"/>
                     </a:xfrm>
                     <a:prstGeom prst="rect">
                       <a:avLst/>
@@ -4845,33 +5010,166 @@
         <w:rPr>
           <w:lang w:val="ca-ES"/>
         </w:rPr>
-        <w:t xml:space="preserve">A més, es tindrà en compte una barra </w:t>
-      </w:r>
-      <w:r>
-        <w:rPr>
-          <w:lang w:val="ca-ES"/>
-        </w:rPr>
-        <w:t>flotant</w:t>
-      </w:r>
-      <w:r>
-        <w:rPr>
-          <w:lang w:val="ca-ES"/>
-        </w:rPr>
-        <w:t xml:space="preserve"> per visualitzar i editar les </w:t>
-      </w:r>
-      <w:r>
-        <w:rPr>
-          <w:b/>
-          <w:bCs/>
-          <w:lang w:val="ca-ES"/>
-        </w:rPr>
-        <w:t>capes</w:t>
-      </w:r>
-      <w:r>
-        <w:rPr>
-          <w:lang w:val="ca-ES"/>
-        </w:rPr>
-        <w:t xml:space="preserve"> de cada element. La idea d'aquesta és poder tenir major coneixement des d'on s'està editant cada element.</w:t>
+        <w:t xml:space="preserve">Cada menú conté una funcionalitat especial pels elements seleccionats o pels que es vol crear, aquestes </w:t>
+      </w:r>
+      <w:r>
+        <w:rPr>
+          <w:lang w:val="ca-ES"/>
+        </w:rPr>
+        <w:t>ajuden</w:t>
+      </w:r>
+      <w:r>
+        <w:rPr>
+          <w:lang w:val="ca-ES"/>
+        </w:rPr>
+        <w:t xml:space="preserve"> a tenir major consciència de la configuració del projecte, de cada element aplicat i de quins nous elements es vol aplicar.</w:t>
+      </w:r>
+    </w:p>
+    <w:p>
+      <w:pPr>
+        <w:jc w:val="both"/>
+        <w:rPr>
+          <w:lang w:val="ca-ES"/>
+        </w:rPr>
+      </w:pPr>
+    </w:p>
+    <w:p>
+      <w:pPr>
+        <w:jc w:val="both"/>
+        <w:rPr>
+          <w:lang w:val="ca-ES"/>
+        </w:rPr>
+      </w:pPr>
+    </w:p>
+    <w:p>
+      <w:pPr>
+        <w:jc w:val="both"/>
+        <w:rPr>
+          <w:lang w:val="ca-ES"/>
+        </w:rPr>
+      </w:pPr>
+    </w:p>
+    <w:p>
+      <w:pPr>
+        <w:jc w:val="both"/>
+        <w:rPr>
+          <w:lang w:val="ca-ES"/>
+        </w:rPr>
+      </w:pPr>
+    </w:p>
+    <w:p>
+      <w:pPr>
+        <w:jc w:val="both"/>
+        <w:rPr>
+          <w:lang w:val="ca-ES"/>
+        </w:rPr>
+      </w:pPr>
+    </w:p>
+    <w:p>
+      <w:pPr>
+        <w:jc w:val="both"/>
+        <w:rPr>
+          <w:lang w:val="ca-ES"/>
+        </w:rPr>
+      </w:pPr>
+      <w:r>
+        <w:rPr>
+          <w:lang w:val="ca-ES"/>
+        </w:rPr>
+        <w:lastRenderedPageBreak/>
+        <w:t>Cada element seleccionat cont</w:t>
+      </w:r>
+      <w:r>
+        <w:rPr>
+          <w:lang w:val="ca-ES"/>
+        </w:rPr>
+        <w:t>é</w:t>
+      </w:r>
+      <w:r>
+        <w:rPr>
+          <w:lang w:val="ca-ES"/>
+        </w:rPr>
+        <w:t xml:space="preserve"> una barra de configuració per </w:t>
+      </w:r>
+      <w:r>
+        <w:rPr>
+          <w:b/>
+          <w:bCs/>
+          <w:lang w:val="ca-ES"/>
+        </w:rPr>
+        <w:t>l'estil</w:t>
+      </w:r>
+      <w:r>
+        <w:rPr>
+          <w:lang w:val="ca-ES"/>
+        </w:rPr>
+        <w:t xml:space="preserve"> d'aquest</w:t>
+      </w:r>
+      <w:r>
+        <w:rPr>
+          <w:lang w:val="ca-ES"/>
+        </w:rPr>
+        <w:t xml:space="preserve">, </w:t>
+      </w:r>
+      <w:r>
+        <w:rPr>
+          <w:lang w:val="ca-ES"/>
+        </w:rPr>
+        <w:t>é</w:t>
+      </w:r>
+      <w:r>
+        <w:rPr>
+          <w:lang w:val="ca-ES"/>
+        </w:rPr>
+        <w:t xml:space="preserve">s a dir, poder </w:t>
+      </w:r>
+      <w:r>
+        <w:rPr>
+          <w:b/>
+          <w:bCs/>
+          <w:lang w:val="ca-ES"/>
+        </w:rPr>
+        <w:t>editar la mida</w:t>
+      </w:r>
+      <w:r>
+        <w:rPr>
+          <w:lang w:val="ca-ES"/>
+        </w:rPr>
+        <w:t xml:space="preserve">, </w:t>
+      </w:r>
+      <w:r>
+        <w:rPr>
+          <w:b/>
+          <w:bCs/>
+          <w:lang w:val="ca-ES"/>
+        </w:rPr>
+        <w:t>aplicar colors</w:t>
+      </w:r>
+      <w:r>
+        <w:rPr>
+          <w:lang w:val="ca-ES"/>
+        </w:rPr>
+        <w:t xml:space="preserve">, </w:t>
+      </w:r>
+      <w:r>
+        <w:rPr>
+          <w:b/>
+          <w:bCs/>
+          <w:lang w:val="ca-ES"/>
+        </w:rPr>
+        <w:t>tipografia</w:t>
+      </w:r>
+      <w:r>
+        <w:rPr>
+          <w:lang w:val="ca-ES"/>
+        </w:rPr>
+        <w:t>, etc</w:t>
+      </w:r>
+      <w:r>
+        <w:rPr>
+          <w:lang w:val="ca-ES"/>
+        </w:rPr>
+        <w:t>.</w:t>
       </w:r>
     </w:p>
     <w:p>
@@ -4885,6 +5183,15 @@
           <w:lang w:val="ca-ES"/>
         </w:rPr>
       </w:pPr>
+      <w:bookmarkStart w:id="6" w:name="_Hlk167276085"/>
+      <w:r>
+        <w:rPr>
+          <w:i/>
+          <w:iCs/>
+          <w:lang w:val="ca-ES"/>
+        </w:rPr>
+        <w:t>Demostració</w:t>
+      </w:r>
       <w:r>
         <w:rPr>
           <w:i/>
@@ -4893,19 +5200,10 @@
           <w:szCs w:val="24"/>
           <w:lang w:val="ca-ES"/>
         </w:rPr>
-        <w:t>Exemple</w:t>
-      </w:r>
-      <w:r>
-        <w:rPr>
-          <w:i/>
-          <w:iCs/>
-          <w:sz w:val="28"/>
-          <w:szCs w:val="24"/>
-          <w:lang w:val="ca-ES"/>
-        </w:rPr>
         <w:t>:</w:t>
       </w:r>
     </w:p>
+    <w:bookmarkEnd w:id="6"/>
     <w:p>
       <w:pPr>
         <w:jc w:val="center"/>
@@ -4919,10 +5217,10 @@
           <w:lang w:val="ca-ES"/>
         </w:rPr>
         <w:drawing>
-          <wp:inline distT="0" distB="0" distL="0" distR="0" wp14:anchorId="47BE34F9" wp14:editId="6096DCB8">
-            <wp:extent cx="2943225" cy="1904829"/>
-            <wp:effectExtent l="95250" t="95250" r="123825" b="153035"/>
-            <wp:docPr id="969778610" name="Imagen 15" descr="Imagen que contiene Gráfico&#10;&#10;Descripción generada automáticamente"/>
+          <wp:inline distT="0" distB="0" distL="0" distR="0" wp14:anchorId="76FF8CD1" wp14:editId="00A19C0D">
+            <wp:extent cx="3415701" cy="1984798"/>
+            <wp:effectExtent l="95250" t="95250" r="165735" b="168275"/>
+            <wp:docPr id="812629385" name="Imagen 14" descr="Imagen que contiene Forma&#10;&#10;Descripción generada automáticamente"/>
             <wp:cNvGraphicFramePr>
               <a:graphicFrameLocks xmlns:a="http://schemas.openxmlformats.org/drawingml/2006/main" noChangeAspect="1"/>
             </wp:cNvGraphicFramePr>
@@ -4930,7 +5228,7 @@
               <a:graphicData uri="http://schemas.openxmlformats.org/drawingml/2006/picture">
                 <pic:pic xmlns:pic="http://schemas.openxmlformats.org/drawingml/2006/picture">
                   <pic:nvPicPr>
-                    <pic:cNvPr id="969778610" name="Imagen 15" descr="Imagen que contiene Gráfico&#10;&#10;Descripción generada automáticamente"/>
+                    <pic:cNvPr id="812629385" name="Imagen 14" descr="Imagen que contiene Forma&#10;&#10;Descripción generada automáticamente"/>
                     <pic:cNvPicPr/>
                   </pic:nvPicPr>
                   <pic:blipFill>
@@ -4948,7 +5246,7 @@
                   <pic:spPr>
                     <a:xfrm>
                       <a:off x="0" y="0"/>
-                      <a:ext cx="2952506" cy="1910835"/>
+                      <a:ext cx="3421518" cy="1988178"/>
                     </a:xfrm>
                     <a:prstGeom prst="rect">
                       <a:avLst/>
@@ -4995,33 +5293,28 @@
     </w:p>
     <w:p>
       <w:pPr>
-        <w:jc w:val="center"/>
-        <w:rPr>
-          <w:lang w:val="ca-ES"/>
-        </w:rPr>
-      </w:pPr>
-    </w:p>
-    <w:p>
-      <w:pPr>
-        <w:jc w:val="center"/>
-        <w:rPr>
-          <w:lang w:val="ca-ES"/>
-        </w:rPr>
-      </w:pPr>
-    </w:p>
-    <w:p>
-      <w:pPr>
-        <w:jc w:val="both"/>
-        <w:rPr>
-          <w:lang w:val="ca-ES"/>
-        </w:rPr>
-      </w:pPr>
-      <w:r>
-        <w:rPr>
-          <w:lang w:val="ca-ES"/>
-        </w:rPr>
-        <w:lastRenderedPageBreak/>
-        <w:t xml:space="preserve">Hi haurà una barra </w:t>
+        <w:jc w:val="both"/>
+        <w:rPr>
+          <w:lang w:val="ca-ES"/>
+        </w:rPr>
+      </w:pPr>
+      <w:r>
+        <w:rPr>
+          <w:lang w:val="ca-ES"/>
+        </w:rPr>
+        <w:t>A més, es t</w:t>
+      </w:r>
+      <w:r>
+        <w:rPr>
+          <w:lang w:val="ca-ES"/>
+        </w:rPr>
+        <w:t>é</w:t>
+      </w:r>
+      <w:r>
+        <w:rPr>
+          <w:lang w:val="ca-ES"/>
+        </w:rPr>
+        <w:t xml:space="preserve"> en compte una barra </w:t>
       </w:r>
       <w:r>
         <w:rPr>
@@ -5033,33 +5326,21 @@
         <w:rPr>
           <w:lang w:val="ca-ES"/>
         </w:rPr>
-        <w:t xml:space="preserve"> per poder visualitzar </w:t>
-      </w:r>
-      <w:r>
-        <w:rPr>
-          <w:b/>
-          <w:bCs/>
-          <w:lang w:val="ca-ES"/>
-        </w:rPr>
-        <w:t>els elements predeterminats</w:t>
-      </w:r>
-      <w:r>
-        <w:rPr>
-          <w:lang w:val="ca-ES"/>
-        </w:rPr>
-        <w:t xml:space="preserve"> existents a voler aplicar. Serà a partir d'aquí que l'usuari podrà aplicar</w:t>
-      </w:r>
-      <w:r>
-        <w:rPr>
-          <w:lang w:val="ca-ES"/>
-        </w:rPr>
-        <w:t xml:space="preserve"> arrossegant</w:t>
-      </w:r>
-      <w:r>
-        <w:rPr>
-          <w:lang w:val="ca-ES"/>
-        </w:rPr>
-        <w:t xml:space="preserve"> directament els elements desitjats a visualitzar a cada container.</w:t>
+        <w:t xml:space="preserve"> per visualitzar i editar les </w:t>
+      </w:r>
+      <w:r>
+        <w:rPr>
+          <w:b/>
+          <w:bCs/>
+          <w:lang w:val="ca-ES"/>
+        </w:rPr>
+        <w:t>capes</w:t>
+      </w:r>
+      <w:r>
+        <w:rPr>
+          <w:lang w:val="ca-ES"/>
+        </w:rPr>
+        <w:t xml:space="preserve"> de cada element. La idea d'aquesta és tenir major coneixement des d'on s'està editant cada element.</w:t>
       </w:r>
     </w:p>
     <w:p>
@@ -5077,11 +5358,252 @@
         <w:rPr>
           <w:i/>
           <w:iCs/>
+          <w:lang w:val="ca-ES"/>
+        </w:rPr>
+        <w:t>Demostració</w:t>
+      </w:r>
+      <w:r>
+        <w:rPr>
+          <w:i/>
+          <w:iCs/>
           <w:sz w:val="28"/>
           <w:szCs w:val="24"/>
           <w:lang w:val="ca-ES"/>
         </w:rPr>
-        <w:t>Exemple</w:t>
+        <w:t>:</w:t>
+      </w:r>
+    </w:p>
+    <w:p>
+      <w:pPr>
+        <w:jc w:val="center"/>
+        <w:rPr>
+          <w:lang w:val="ca-ES"/>
+        </w:rPr>
+      </w:pPr>
+      <w:r>
+        <w:rPr>
+          <w:noProof/>
+          <w:lang w:val="ca-ES"/>
+        </w:rPr>
+        <w:drawing>
+          <wp:inline distT="0" distB="0" distL="0" distR="0" wp14:anchorId="47BE34F9" wp14:editId="40A8298B">
+            <wp:extent cx="3251799" cy="2104535"/>
+            <wp:effectExtent l="95250" t="95250" r="177800" b="143510"/>
+            <wp:docPr id="969778610" name="Imagen 15" descr="Imagen que contiene Gráfico&#10;&#10;Descripción generada automáticamente"/>
+            <wp:cNvGraphicFramePr>
+              <a:graphicFrameLocks xmlns:a="http://schemas.openxmlformats.org/drawingml/2006/main" noChangeAspect="1"/>
+            </wp:cNvGraphicFramePr>
+            <a:graphic xmlns:a="http://schemas.openxmlformats.org/drawingml/2006/main">
+              <a:graphicData uri="http://schemas.openxmlformats.org/drawingml/2006/picture">
+                <pic:pic xmlns:pic="http://schemas.openxmlformats.org/drawingml/2006/picture">
+                  <pic:nvPicPr>
+                    <pic:cNvPr id="969778610" name="Imagen 15" descr="Imagen que contiene Gráfico&#10;&#10;Descripción generada automáticamente"/>
+                    <pic:cNvPicPr/>
+                  </pic:nvPicPr>
+                  <pic:blipFill>
+                    <a:blip r:embed="rId15">
+                      <a:extLst>
+                        <a:ext uri="{28A0092B-C50C-407E-A947-70E740481C1C}">
+                          <a14:useLocalDpi xmlns:a14="http://schemas.microsoft.com/office/drawing/2010/main" val="0"/>
+                        </a:ext>
+                      </a:extLst>
+                    </a:blip>
+                    <a:stretch>
+                      <a:fillRect/>
+                    </a:stretch>
+                  </pic:blipFill>
+                  <pic:spPr>
+                    <a:xfrm>
+                      <a:off x="0" y="0"/>
+                      <a:ext cx="3265228" cy="2113226"/>
+                    </a:xfrm>
+                    <a:prstGeom prst="rect">
+                      <a:avLst/>
+                    </a:prstGeom>
+                    <a:solidFill>
+                      <a:srgbClr val="FFFFFF">
+                        <a:shade val="85000"/>
+                      </a:srgbClr>
+                    </a:solidFill>
+                    <a:ln w="88900" cap="sq">
+                      <a:solidFill>
+                        <a:schemeClr val="accent1">
+                          <a:lumMod val="50000"/>
+                        </a:schemeClr>
+                      </a:solidFill>
+                      <a:miter lim="800000"/>
+                    </a:ln>
+                    <a:effectLst>
+                      <a:outerShdw blurRad="50800" dist="38100" dir="2700000" algn="tl" rotWithShape="0">
+                        <a:prstClr val="black">
+                          <a:alpha val="40000"/>
+                        </a:prstClr>
+                      </a:outerShdw>
+                    </a:effectLst>
+                    <a:scene3d>
+                      <a:camera prst="orthographicFront"/>
+                      <a:lightRig rig="twoPt" dir="t">
+                        <a:rot lat="0" lon="0" rev="7200000"/>
+                      </a:lightRig>
+                    </a:scene3d>
+                    <a:sp3d>
+                      <a:bevelT w="25400" h="19050"/>
+                      <a:contourClr>
+                        <a:srgbClr val="FFFFFF"/>
+                      </a:contourClr>
+                    </a:sp3d>
+                  </pic:spPr>
+                </pic:pic>
+              </a:graphicData>
+            </a:graphic>
+          </wp:inline>
+        </w:drawing>
+      </w:r>
+    </w:p>
+    <w:p>
+      <w:pPr>
+        <w:rPr>
+          <w:lang w:val="ca-ES"/>
+        </w:rPr>
+      </w:pPr>
+    </w:p>
+    <w:p>
+      <w:pPr>
+        <w:rPr>
+          <w:lang w:val="ca-ES"/>
+        </w:rPr>
+      </w:pPr>
+    </w:p>
+    <w:p>
+      <w:pPr>
+        <w:rPr>
+          <w:lang w:val="ca-ES"/>
+        </w:rPr>
+      </w:pPr>
+    </w:p>
+    <w:p>
+      <w:pPr>
+        <w:rPr>
+          <w:lang w:val="ca-ES"/>
+        </w:rPr>
+      </w:pPr>
+    </w:p>
+    <w:p>
+      <w:pPr>
+        <w:rPr>
+          <w:lang w:val="ca-ES"/>
+        </w:rPr>
+      </w:pPr>
+    </w:p>
+    <w:p>
+      <w:pPr>
+        <w:rPr>
+          <w:lang w:val="ca-ES"/>
+        </w:rPr>
+      </w:pPr>
+    </w:p>
+    <w:p>
+      <w:pPr>
+        <w:rPr>
+          <w:lang w:val="ca-ES"/>
+        </w:rPr>
+      </w:pPr>
+    </w:p>
+    <w:p>
+      <w:pPr>
+        <w:jc w:val="both"/>
+        <w:rPr>
+          <w:lang w:val="ca-ES"/>
+        </w:rPr>
+      </w:pPr>
+      <w:r>
+        <w:rPr>
+          <w:lang w:val="ca-ES"/>
+        </w:rPr>
+        <w:lastRenderedPageBreak/>
+        <w:t xml:space="preserve">Hi ha una barra </w:t>
+      </w:r>
+      <w:r>
+        <w:rPr>
+          <w:lang w:val="ca-ES"/>
+        </w:rPr>
+        <w:t>flotant</w:t>
+      </w:r>
+      <w:r>
+        <w:rPr>
+          <w:lang w:val="ca-ES"/>
+        </w:rPr>
+        <w:t xml:space="preserve"> per poder visualitzar </w:t>
+      </w:r>
+      <w:r>
+        <w:rPr>
+          <w:b/>
+          <w:bCs/>
+          <w:lang w:val="ca-ES"/>
+        </w:rPr>
+        <w:t>els elements predeterminats</w:t>
+      </w:r>
+      <w:r>
+        <w:rPr>
+          <w:lang w:val="ca-ES"/>
+        </w:rPr>
+        <w:t xml:space="preserve"> existents a voler aplicar. </w:t>
+      </w:r>
+      <w:r>
+        <w:rPr>
+          <w:lang w:val="ca-ES"/>
+        </w:rPr>
+        <w:t>Es</w:t>
+      </w:r>
+      <w:r>
+        <w:rPr>
+          <w:lang w:val="ca-ES"/>
+        </w:rPr>
+        <w:t xml:space="preserve"> a partir d'aquí que l'usuari po</w:t>
+      </w:r>
+      <w:r>
+        <w:rPr>
+          <w:lang w:val="ca-ES"/>
+        </w:rPr>
+        <w:t>t</w:t>
+      </w:r>
+      <w:r>
+        <w:rPr>
+          <w:lang w:val="ca-ES"/>
+        </w:rPr>
+        <w:t xml:space="preserve"> aplicar</w:t>
+      </w:r>
+      <w:r>
+        <w:rPr>
+          <w:lang w:val="ca-ES"/>
+        </w:rPr>
+        <w:t xml:space="preserve"> arrossegant</w:t>
+      </w:r>
+      <w:r>
+        <w:rPr>
+          <w:lang w:val="ca-ES"/>
+        </w:rPr>
+        <w:t xml:space="preserve"> directament els elements desitjats a visualitzar a cada container.</w:t>
+      </w:r>
+    </w:p>
+    <w:p>
+      <w:pPr>
+        <w:jc w:val="center"/>
+        <w:rPr>
+          <w:i/>
+          <w:iCs/>
+          <w:sz w:val="28"/>
+          <w:szCs w:val="24"/>
+          <w:lang w:val="ca-ES"/>
+        </w:rPr>
+      </w:pPr>
+      <w:r>
+        <w:rPr>
+          <w:i/>
+          <w:iCs/>
+          <w:lang w:val="ca-ES"/>
+        </w:rPr>
+        <w:t>Demostració</w:t>
       </w:r>
       <w:r>
         <w:rPr>
@@ -5122,7 +5644,7 @@
                     <pic:cNvPicPr/>
                   </pic:nvPicPr>
                   <pic:blipFill>
-                    <a:blip r:embed="rId15">
+                    <a:blip r:embed="rId16">
                       <a:extLst>
                         <a:ext uri="{28A0092B-C50C-407E-A947-70E740481C1C}">
                           <a14:useLocalDpi xmlns:a14="http://schemas.microsoft.com/office/drawing/2010/main" val="0"/>
@@ -5192,7 +5714,19 @@
         <w:rPr>
           <w:lang w:val="ca-ES"/>
         </w:rPr>
-        <w:t xml:space="preserve">A més, l'usuari tindrà l'opció de </w:t>
+        <w:t xml:space="preserve">A més, l'usuari </w:t>
+      </w:r>
+      <w:r>
+        <w:rPr>
+          <w:lang w:val="ca-ES"/>
+        </w:rPr>
+        <w:t>té</w:t>
+      </w:r>
+      <w:r>
+        <w:rPr>
+          <w:lang w:val="ca-ES"/>
+        </w:rPr>
+        <w:t xml:space="preserve"> l'opció de </w:t>
       </w:r>
       <w:r>
         <w:rPr>
@@ -5264,7 +5798,31 @@
         <w:rPr>
           <w:lang w:val="ca-ES"/>
         </w:rPr>
-        <w:t xml:space="preserve">En cas que l'usuari vulgui veure com a prova el seu projecte com una pàgina web, l'opció de </w:t>
+        <w:t xml:space="preserve">En cas que l'usuari vulgui </w:t>
+      </w:r>
+      <w:r>
+        <w:rPr>
+          <w:lang w:val="ca-ES"/>
+        </w:rPr>
+        <w:t>previsualitzar</w:t>
+      </w:r>
+      <w:r>
+        <w:rPr>
+          <w:lang w:val="ca-ES"/>
+        </w:rPr>
+        <w:t xml:space="preserve"> </w:t>
+      </w:r>
+      <w:r>
+        <w:rPr>
+          <w:lang w:val="ca-ES"/>
+        </w:rPr>
+        <w:t xml:space="preserve">el seu projecte </w:t>
+      </w:r>
+      <w:r>
+        <w:rPr>
+          <w:lang w:val="ca-ES"/>
+        </w:rPr>
+        <w:t xml:space="preserve">com una pàgina web, l'opció de </w:t>
       </w:r>
       <w:r>
         <w:rPr>
@@ -5284,7 +5842,7 @@
         <w:rPr>
           <w:lang w:val="ca-ES"/>
         </w:rPr>
-        <w:t>li permetrà veure’l</w:t>
+        <w:t>li permet veure’l</w:t>
       </w:r>
       <w:r>
         <w:rPr>
@@ -5305,27 +5863,39 @@
           <w:lang w:val="ca-ES"/>
         </w:rPr>
       </w:pPr>
-      <w:bookmarkStart w:id="6" w:name="_Toc167143618"/>
+      <w:bookmarkStart w:id="7" w:name="_Toc167143618"/>
       <w:r>
         <w:rPr>
           <w:lang w:val="ca-ES"/>
         </w:rPr>
         <w:t>Configuració usuari:</w:t>
       </w:r>
-      <w:bookmarkEnd w:id="6"/>
-    </w:p>
-    <w:p>
-      <w:pPr>
-        <w:jc w:val="both"/>
-        <w:rPr>
-          <w:lang w:val="ca-ES"/>
-        </w:rPr>
-      </w:pPr>
-      <w:r>
-        <w:rPr>
-          <w:lang w:val="ca-ES"/>
-        </w:rPr>
-        <w:t xml:space="preserve">L'usuari tindrà l'opció de </w:t>
+      <w:bookmarkEnd w:id="7"/>
+    </w:p>
+    <w:p>
+      <w:pPr>
+        <w:jc w:val="both"/>
+        <w:rPr>
+          <w:lang w:val="ca-ES"/>
+        </w:rPr>
+      </w:pPr>
+      <w:r>
+        <w:rPr>
+          <w:lang w:val="ca-ES"/>
+        </w:rPr>
+        <w:t>L'usuari</w:t>
+      </w:r>
+      <w:r>
+        <w:rPr>
+          <w:lang w:val="ca-ES"/>
+        </w:rPr>
+        <w:t xml:space="preserve"> té</w:t>
+      </w:r>
+      <w:r>
+        <w:rPr>
+          <w:lang w:val="ca-ES"/>
+        </w:rPr>
+        <w:t xml:space="preserve"> l'opció de </w:t>
       </w:r>
       <w:r>
         <w:rPr>
@@ -5379,7 +5949,19 @@
         <w:rPr>
           <w:lang w:val="ca-ES"/>
         </w:rPr>
-        <w:t xml:space="preserve">Podrà </w:t>
+        <w:t>Po</w:t>
+      </w:r>
+      <w:r>
+        <w:rPr>
+          <w:lang w:val="ca-ES"/>
+        </w:rPr>
+        <w:t>t</w:t>
+      </w:r>
+      <w:r>
+        <w:rPr>
+          <w:lang w:val="ca-ES"/>
+        </w:rPr>
+        <w:t xml:space="preserve"> </w:t>
       </w:r>
       <w:r>
         <w:rPr>
@@ -5393,8 +5975,121 @@
         <w:rPr>
           <w:lang w:val="ca-ES"/>
         </w:rPr>
-        <w:t xml:space="preserve"> a partir d'obrir un formulari que s'enviarà al seu correu electrònic on es comprovarà que el seu </w:t>
-      </w:r>
+        <w:t xml:space="preserve"> a partir</w:t>
+      </w:r>
+      <w:r>
+        <w:rPr>
+          <w:lang w:val="ca-ES"/>
+        </w:rPr>
+        <w:t xml:space="preserve"> d’</w:t>
+      </w:r>
+      <w:r>
+        <w:rPr>
+          <w:lang w:val="ca-ES"/>
+        </w:rPr>
+        <w:t xml:space="preserve">un formulari </w:t>
+      </w:r>
+      <w:r>
+        <w:rPr>
+          <w:lang w:val="ca-ES"/>
+        </w:rPr>
+        <w:t>per aplicar la contrasenya antiga i la nova dues vegades amb les restriccions necessàries per que hi hagi major seguretat..</w:t>
+      </w:r>
+    </w:p>
+    <w:p>
+      <w:pPr>
+        <w:jc w:val="both"/>
+        <w:rPr>
+          <w:lang w:val="ca-ES"/>
+        </w:rPr>
+      </w:pPr>
+      <w:r>
+        <w:rPr>
+          <w:lang w:val="ca-ES"/>
+        </w:rPr>
+        <w:t xml:space="preserve">També podrà </w:t>
+      </w:r>
+      <w:r>
+        <w:rPr>
+          <w:b/>
+          <w:bCs/>
+          <w:lang w:val="ca-ES"/>
+        </w:rPr>
+        <w:t>esborrar</w:t>
+      </w:r>
+      <w:r>
+        <w:rPr>
+          <w:lang w:val="ca-ES"/>
+        </w:rPr>
+        <w:t xml:space="preserve"> el seu compte d'usuari junt</w:t>
+      </w:r>
+      <w:r>
+        <w:rPr>
+          <w:lang w:val="ca-ES"/>
+        </w:rPr>
+        <w:t xml:space="preserve">ament amb </w:t>
+      </w:r>
+      <w:r>
+        <w:rPr>
+          <w:lang w:val="ca-ES"/>
+        </w:rPr>
+        <w:t>els projectes guardats al compte.</w:t>
+      </w:r>
+    </w:p>
+    <w:p>
+      <w:pPr>
+        <w:jc w:val="both"/>
+        <w:rPr>
+          <w:lang w:val="ca-ES"/>
+        </w:rPr>
+      </w:pPr>
+      <w:r>
+        <w:rPr>
+          <w:lang w:val="ca-ES"/>
+        </w:rPr>
+        <w:t xml:space="preserve">En cas que l'usuari hagi </w:t>
+      </w:r>
+      <w:r>
+        <w:rPr>
+          <w:b/>
+          <w:bCs/>
+          <w:lang w:val="ca-ES"/>
+        </w:rPr>
+        <w:t>oblidat la contrasenya</w:t>
+      </w:r>
+      <w:r>
+        <w:rPr>
+          <w:lang w:val="ca-ES"/>
+        </w:rPr>
+        <w:t xml:space="preserve">, existeix l'opció de canviar la contrasenya a partir d'un formulari on s'haurà </w:t>
+      </w:r>
+      <w:r>
+        <w:rPr>
+          <w:lang w:val="ca-ES"/>
+        </w:rPr>
+        <w:t>d'aplicar el correu electrònic</w:t>
+      </w:r>
+      <w:r>
+        <w:rPr>
+          <w:lang w:val="ca-ES"/>
+        </w:rPr>
+        <w:t xml:space="preserve">, aquest enviarà al seu correu electrònic el </w:t>
+      </w:r>
+      <w:proofErr w:type="spellStart"/>
+      <w:r>
+        <w:rPr>
+          <w:lang w:val="ca-ES"/>
+        </w:rPr>
+        <w:t>link</w:t>
+      </w:r>
+      <w:proofErr w:type="spellEnd"/>
+      <w:r>
+        <w:rPr>
+          <w:lang w:val="ca-ES"/>
+        </w:rPr>
+        <w:t xml:space="preserve"> a un formulari per poder aplicar la nova contrasenya dues vegades amb les restriccions necessàries per a una major seguretat. Aquest també funciona a partir de canviar el </w:t>
+      </w:r>
+      <w:proofErr w:type="spellStart"/>
       <w:r>
         <w:rPr>
           <w:b/>
@@ -5403,84 +6098,27 @@
         </w:rPr>
         <w:t>token</w:t>
       </w:r>
-      <w:r>
-        <w:rPr>
-          <w:lang w:val="ca-ES"/>
-        </w:rPr>
-        <w:t xml:space="preserve"> sigui el correcte per major seguretat. En aquest formulari es tindrà en compte que la contrasenya actual</w:t>
-      </w:r>
-      <w:r>
-        <w:rPr>
-          <w:lang w:val="ca-ES"/>
-        </w:rPr>
-        <w:t xml:space="preserve"> i</w:t>
-      </w:r>
-      <w:r>
-        <w:rPr>
-          <w:lang w:val="ca-ES"/>
-        </w:rPr>
-        <w:t xml:space="preserve"> la nova contrasenya</w:t>
-      </w:r>
-      <w:r>
-        <w:rPr>
-          <w:lang w:val="ca-ES"/>
-        </w:rPr>
-        <w:t xml:space="preserve"> (que s’haurà de repetir dos cops) </w:t>
-      </w:r>
-      <w:r>
-        <w:rPr>
-          <w:lang w:val="ca-ES"/>
-        </w:rPr>
-        <w:t>siguin correctes.</w:t>
-      </w:r>
-    </w:p>
-    <w:p>
-      <w:pPr>
-        <w:jc w:val="both"/>
-        <w:rPr>
-          <w:lang w:val="ca-ES"/>
-        </w:rPr>
-      </w:pPr>
-      <w:r>
-        <w:rPr>
-          <w:lang w:val="ca-ES"/>
-        </w:rPr>
-        <w:t xml:space="preserve">També podrà </w:t>
-      </w:r>
-      <w:r>
-        <w:rPr>
-          <w:b/>
-          <w:bCs/>
-          <w:lang w:val="ca-ES"/>
-        </w:rPr>
-        <w:t>esborrar</w:t>
-      </w:r>
-      <w:r>
-        <w:rPr>
-          <w:lang w:val="ca-ES"/>
-        </w:rPr>
-        <w:t xml:space="preserve"> el seu compte d'usuari junt</w:t>
-      </w:r>
-      <w:r>
-        <w:rPr>
-          <w:lang w:val="ca-ES"/>
-        </w:rPr>
-        <w:t xml:space="preserve">ament amb </w:t>
-      </w:r>
-      <w:r>
-        <w:rPr>
-          <w:lang w:val="ca-ES"/>
-        </w:rPr>
-        <w:t>els projectes guardats al compte.</w:t>
-      </w:r>
-    </w:p>
-    <w:p>
-      <w:pPr>
-        <w:jc w:val="both"/>
-        <w:rPr>
-          <w:lang w:val="ca-ES"/>
-        </w:rPr>
-      </w:pPr>
+      <w:proofErr w:type="spellEnd"/>
+      <w:r>
+        <w:rPr>
+          <w:lang w:val="ca-ES"/>
+        </w:rPr>
+        <w:t xml:space="preserve"> de l'usuari emmagatzemat a la base de dades i comprovar si és el mateix que hi conté el </w:t>
+      </w:r>
+      <w:proofErr w:type="spellStart"/>
+      <w:r>
+        <w:rPr>
+          <w:lang w:val="ca-ES"/>
+        </w:rPr>
+        <w:t>link</w:t>
+      </w:r>
+      <w:proofErr w:type="spellEnd"/>
+      <w:r>
+        <w:rPr>
+          <w:lang w:val="ca-ES"/>
+        </w:rPr>
+        <w:t xml:space="preserve"> de canviar la contrasenya per a una major seguretat.</w:t>
+      </w:r>
     </w:p>
     <w:p>
       <w:pPr>
@@ -5512,7 +6150,7 @@
           <w:lang w:val="ca-ES"/>
         </w:rPr>
       </w:pPr>
-      <w:bookmarkStart w:id="7" w:name="_Toc167143619"/>
+      <w:bookmarkStart w:id="8" w:name="_Toc167143619"/>
       <w:r>
         <w:rPr>
           <w:lang w:val="ca-ES"/>
@@ -5520,7 +6158,7 @@
         <w:lastRenderedPageBreak/>
         <w:t>Requeriments tècnics:</w:t>
       </w:r>
-      <w:bookmarkEnd w:id="7"/>
+      <w:bookmarkEnd w:id="8"/>
     </w:p>
     <w:p>
       <w:pPr>
@@ -5530,7 +6168,7 @@
           <w:lang w:val="ca-ES"/>
         </w:rPr>
       </w:pPr>
-      <w:bookmarkStart w:id="8" w:name="_Toc167143620"/>
+      <w:bookmarkStart w:id="9" w:name="_Toc167143620"/>
       <w:r>
         <w:rPr>
           <w:lang w:val="ca-ES"/>
@@ -5549,7 +6187,7 @@
         </w:rPr>
         <w:t>End:</w:t>
       </w:r>
-      <w:bookmarkEnd w:id="8"/>
+      <w:bookmarkEnd w:id="9"/>
     </w:p>
     <w:p>
       <w:pPr>
@@ -5729,8 +6367,18 @@
           <w:bCs/>
           <w:lang w:val="ca-ES"/>
         </w:rPr>
-        <w:t>classe JavaScript</w:t>
-      </w:r>
+        <w:t xml:space="preserve">classe </w:t>
+      </w:r>
+      <w:proofErr w:type="spellStart"/>
+      <w:r>
+        <w:rPr>
+          <w:b/>
+          <w:bCs/>
+          <w:lang w:val="ca-ES"/>
+        </w:rPr>
+        <w:t>JavaScript</w:t>
+      </w:r>
+      <w:proofErr w:type="spellEnd"/>
       <w:r>
         <w:rPr>
           <w:lang w:val="ca-ES"/>
@@ -5891,7 +6539,35 @@
         <w:rPr>
           <w:lang w:val="ca-ES"/>
         </w:rPr>
-        <w:t xml:space="preserve"> de cada element a dins del cos, header o footer del projecte. Per a cada element trobat en el control d'esdeveniment, s'aplicarà a la </w:t>
+        <w:t xml:space="preserve"> de cada element a dins del cos, </w:t>
+      </w:r>
+      <w:proofErr w:type="spellStart"/>
+      <w:r>
+        <w:rPr>
+          <w:lang w:val="ca-ES"/>
+        </w:rPr>
+        <w:t>header</w:t>
+      </w:r>
+      <w:proofErr w:type="spellEnd"/>
+      <w:r>
+        <w:rPr>
+          <w:lang w:val="ca-ES"/>
+        </w:rPr>
+        <w:t xml:space="preserve"> o </w:t>
+      </w:r>
+      <w:proofErr w:type="spellStart"/>
+      <w:r>
+        <w:rPr>
+          <w:lang w:val="ca-ES"/>
+        </w:rPr>
+        <w:t>footer</w:t>
+      </w:r>
+      <w:proofErr w:type="spellEnd"/>
+      <w:r>
+        <w:rPr>
+          <w:lang w:val="ca-ES"/>
+        </w:rPr>
+        <w:t xml:space="preserve"> del projecte. Per a cada element trobat en el control d'esdeveniment, s'aplicarà a la </w:t>
       </w:r>
       <w:r>
         <w:rPr>
@@ -6050,7 +6726,21 @@
         <w:rPr>
           <w:lang w:val="ca-ES"/>
         </w:rPr>
-        <w:t xml:space="preserve">També s'implementarà amb JavaScript l'opció de </w:t>
+        <w:t xml:space="preserve">També s'implementarà amb </w:t>
+      </w:r>
+      <w:proofErr w:type="spellStart"/>
+      <w:r>
+        <w:rPr>
+          <w:lang w:val="ca-ES"/>
+        </w:rPr>
+        <w:t>JavaScript</w:t>
+      </w:r>
+      <w:proofErr w:type="spellEnd"/>
+      <w:r>
+        <w:rPr>
+          <w:lang w:val="ca-ES"/>
+        </w:rPr>
+        <w:t xml:space="preserve"> l'opció de </w:t>
       </w:r>
       <w:r>
         <w:rPr>
@@ -6119,7 +6809,21 @@
         <w:rPr>
           <w:lang w:val="ca-ES"/>
         </w:rPr>
-        <w:t xml:space="preserve"> el projecte sense els elements d'edició funcionarà de manera que JavaScript agafi tots els elements implementats per l'usuari i els apliqui a un nou arxiu ja creat prèviament perquè mostri la pàgina </w:t>
+        <w:t xml:space="preserve"> el projecte sense els elements d'edició funcionarà de manera que </w:t>
+      </w:r>
+      <w:proofErr w:type="spellStart"/>
+      <w:r>
+        <w:rPr>
+          <w:lang w:val="ca-ES"/>
+        </w:rPr>
+        <w:t>JavaScript</w:t>
+      </w:r>
+      <w:proofErr w:type="spellEnd"/>
+      <w:r>
+        <w:rPr>
+          <w:lang w:val="ca-ES"/>
+        </w:rPr>
+        <w:t xml:space="preserve"> agafi tots els elements implementats per l'usuari i els apliqui a un nou arxiu ja creat prèviament perquè mostri la pàgina </w:t>
       </w:r>
       <w:r>
         <w:rPr>
@@ -6152,7 +6856,8 @@
           <w:lang w:val="ca-ES"/>
         </w:rPr>
       </w:pPr>
-      <w:bookmarkStart w:id="9" w:name="_Toc167143621"/>
+      <w:bookmarkStart w:id="10" w:name="_Toc167143621"/>
+      <w:proofErr w:type="spellStart"/>
       <w:r>
         <w:rPr>
           <w:lang w:val="ca-ES"/>
@@ -6160,6 +6865,7 @@
         <w:lastRenderedPageBreak/>
         <w:t>Back</w:t>
       </w:r>
+      <w:proofErr w:type="spellEnd"/>
       <w:r>
         <w:rPr>
           <w:lang w:val="ca-ES"/>
@@ -6172,7 +6878,7 @@
         </w:rPr>
         <w:t>End:</w:t>
       </w:r>
-      <w:bookmarkEnd w:id="9"/>
+      <w:bookmarkEnd w:id="10"/>
     </w:p>
     <w:p>
       <w:pPr>
@@ -6190,7 +6896,21 @@
         <w:rPr>
           <w:lang w:val="ca-ES"/>
         </w:rPr>
-        <w:t xml:space="preserve">El Back End s'encarregarà principalment de processar les dades sol·licitades per </w:t>
+        <w:t xml:space="preserve">El </w:t>
+      </w:r>
+      <w:proofErr w:type="spellStart"/>
+      <w:r>
+        <w:rPr>
+          <w:lang w:val="ca-ES"/>
+        </w:rPr>
+        <w:t>Back</w:t>
+      </w:r>
+      <w:proofErr w:type="spellEnd"/>
+      <w:r>
+        <w:rPr>
+          <w:lang w:val="ca-ES"/>
+        </w:rPr>
+        <w:t xml:space="preserve"> End s'encarregarà principalment de processar les dades sol·licitades per </w:t>
       </w:r>
       <w:r>
         <w:rPr>
@@ -6487,8 +7207,18 @@
           <w:bCs/>
           <w:lang w:val="ca-ES"/>
         </w:rPr>
-        <w:t>funcionaments i peticions MySQL</w:t>
-      </w:r>
+        <w:t xml:space="preserve">funcionaments i peticions </w:t>
+      </w:r>
+      <w:proofErr w:type="spellStart"/>
+      <w:r>
+        <w:rPr>
+          <w:b/>
+          <w:bCs/>
+          <w:lang w:val="ca-ES"/>
+        </w:rPr>
+        <w:t>MySQL</w:t>
+      </w:r>
+      <w:proofErr w:type="spellEnd"/>
       <w:r>
         <w:rPr>
           <w:lang w:val="ca-ES"/>
@@ -6577,7 +7307,7 @@
           <w:lang w:val="ca-ES"/>
         </w:rPr>
       </w:pPr>
-      <w:bookmarkStart w:id="10" w:name="_Toc167143622"/>
+      <w:bookmarkStart w:id="11" w:name="_Toc167143622"/>
       <w:r>
         <w:rPr>
           <w:lang w:val="ca-ES"/>
@@ -6585,7 +7315,7 @@
         <w:lastRenderedPageBreak/>
         <w:t>Diagrama cas d’ús:</w:t>
       </w:r>
-      <w:bookmarkEnd w:id="10"/>
+      <w:bookmarkEnd w:id="11"/>
     </w:p>
     <w:p>
       <w:pPr>
@@ -6599,14 +7329,14 @@
           <w:lang w:val="ca-ES"/>
         </w:rPr>
       </w:pPr>
-      <w:bookmarkStart w:id="11" w:name="_Toc167143623"/>
+      <w:bookmarkStart w:id="12" w:name="_Toc167143623"/>
       <w:r>
         <w:rPr>
           <w:lang w:val="ca-ES"/>
         </w:rPr>
         <w:t>Usuari anònim:</w:t>
       </w:r>
-      <w:bookmarkEnd w:id="11"/>
+      <w:bookmarkEnd w:id="12"/>
     </w:p>
     <w:p>
       <w:pPr>
@@ -6662,14 +7392,14 @@
           <w:lang w:val="ca-ES"/>
         </w:rPr>
       </w:pPr>
-      <w:bookmarkStart w:id="12" w:name="_Toc167143624"/>
+      <w:bookmarkStart w:id="13" w:name="_Toc167143624"/>
       <w:r>
         <w:rPr>
           <w:lang w:val="ca-ES"/>
         </w:rPr>
         <w:t>Usuari registrat:</w:t>
       </w:r>
-      <w:bookmarkEnd w:id="12"/>
+      <w:bookmarkEnd w:id="13"/>
     </w:p>
     <w:p>
       <w:pPr>
@@ -6775,7 +7505,7 @@
                     <pic:cNvPicPr/>
                   </pic:nvPicPr>
                   <pic:blipFill>
-                    <a:blip r:embed="rId16"/>
+                    <a:blip r:embed="rId17"/>
                     <a:stretch>
                       <a:fillRect/>
                     </a:stretch>
@@ -6833,7 +7563,7 @@
           <w:lang w:val="ca-ES"/>
         </w:rPr>
       </w:pPr>
-      <w:bookmarkStart w:id="13" w:name="_Toc167143625"/>
+      <w:bookmarkStart w:id="14" w:name="_Toc167143625"/>
       <w:r>
         <w:rPr>
           <w:lang w:val="ca-ES"/>
@@ -6841,7 +7571,7 @@
         <w:lastRenderedPageBreak/>
         <w:t>Diagrama Base de dades:</w:t>
       </w:r>
-      <w:bookmarkEnd w:id="13"/>
+      <w:bookmarkEnd w:id="14"/>
     </w:p>
     <w:p>
       <w:pPr>
@@ -6856,6 +7586,7 @@
         </w:rPr>
         <w:t xml:space="preserve">La base de dades serà creada amb </w:t>
       </w:r>
+      <w:proofErr w:type="spellStart"/>
       <w:r>
         <w:rPr>
           <w:b/>
@@ -6864,6 +7595,7 @@
         </w:rPr>
         <w:t>PHPMyAdmin</w:t>
       </w:r>
+      <w:proofErr w:type="spellEnd"/>
       <w:r>
         <w:rPr>
           <w:lang w:val="ca-ES"/>
@@ -6897,14 +7629,14 @@
           <w:lang w:val="ca-ES"/>
         </w:rPr>
       </w:pPr>
-      <w:bookmarkStart w:id="14" w:name="_Toc167143626"/>
+      <w:bookmarkStart w:id="15" w:name="_Toc167143626"/>
       <w:r>
         <w:rPr>
           <w:lang w:val="ca-ES"/>
         </w:rPr>
         <w:t>Usuaris:</w:t>
       </w:r>
-      <w:bookmarkEnd w:id="14"/>
+      <w:bookmarkEnd w:id="15"/>
     </w:p>
     <w:p>
       <w:pPr>
@@ -6953,8 +7685,30 @@
         <w:rPr>
           <w:lang w:val="ca-ES"/>
         </w:rPr>
-        <w:t>s pel seu funcionament Back End. Aquestes últimes són l'identificador principal de l'usuari en la base de dades i el token</w:t>
-      </w:r>
+        <w:t xml:space="preserve">s pel seu funcionament </w:t>
+      </w:r>
+      <w:proofErr w:type="spellStart"/>
+      <w:r>
+        <w:rPr>
+          <w:lang w:val="ca-ES"/>
+        </w:rPr>
+        <w:t>Back</w:t>
+      </w:r>
+      <w:proofErr w:type="spellEnd"/>
+      <w:r>
+        <w:rPr>
+          <w:lang w:val="ca-ES"/>
+        </w:rPr>
+        <w:t xml:space="preserve"> End. Aquestes últimes són l'identificador principal de l'usuari en la base de dades i el </w:t>
+      </w:r>
+      <w:proofErr w:type="spellStart"/>
+      <w:r>
+        <w:rPr>
+          <w:lang w:val="ca-ES"/>
+        </w:rPr>
+        <w:t>token</w:t>
+      </w:r>
+      <w:proofErr w:type="spellEnd"/>
       <w:r>
         <w:rPr>
           <w:lang w:val="ca-ES"/>
@@ -7034,7 +7788,7 @@
                     <pic:cNvPicPr/>
                   </pic:nvPicPr>
                   <pic:blipFill>
-                    <a:blip r:embed="rId17"/>
+                    <a:blip r:embed="rId18"/>
                     <a:stretch>
                       <a:fillRect/>
                     </a:stretch>
@@ -7074,27 +7828,55 @@
           <w:lang w:val="ca-ES"/>
         </w:rPr>
       </w:pPr>
-      <w:bookmarkStart w:id="15" w:name="_Toc167143627"/>
+      <w:bookmarkStart w:id="16" w:name="_Toc167143627"/>
       <w:r>
         <w:rPr>
           <w:lang w:val="ca-ES"/>
         </w:rPr>
         <w:t>Projectes:</w:t>
       </w:r>
-      <w:bookmarkEnd w:id="15"/>
-    </w:p>
-    <w:p>
-      <w:pPr>
-        <w:jc w:val="both"/>
-        <w:rPr>
-          <w:lang w:val="ca-ES"/>
-        </w:rPr>
-      </w:pPr>
-      <w:r>
-        <w:rPr>
-          <w:lang w:val="ca-ES"/>
-        </w:rPr>
-        <w:t>En la taula de projectes, per ara, serà necessari un identificador propi, l'identificador de l'usuari que ha creat el projecte (Foreign key), i el contingut HTML complet del projecte</w:t>
+      <w:bookmarkEnd w:id="16"/>
+    </w:p>
+    <w:p>
+      <w:pPr>
+        <w:jc w:val="both"/>
+        <w:rPr>
+          <w:lang w:val="ca-ES"/>
+        </w:rPr>
+      </w:pPr>
+      <w:r>
+        <w:rPr>
+          <w:lang w:val="ca-ES"/>
+        </w:rPr>
+        <w:t>En la taula de projectes, per ara, serà necessari un identificador propi, l'identificador de l'usuari que ha creat el projecte (</w:t>
+      </w:r>
+      <w:proofErr w:type="spellStart"/>
+      <w:r>
+        <w:rPr>
+          <w:lang w:val="ca-ES"/>
+        </w:rPr>
+        <w:t>Foreign</w:t>
+      </w:r>
+      <w:proofErr w:type="spellEnd"/>
+      <w:r>
+        <w:rPr>
+          <w:lang w:val="ca-ES"/>
+        </w:rPr>
+        <w:t xml:space="preserve"> </w:t>
+      </w:r>
+      <w:proofErr w:type="spellStart"/>
+      <w:r>
+        <w:rPr>
+          <w:lang w:val="ca-ES"/>
+        </w:rPr>
+        <w:t>key</w:t>
+      </w:r>
+      <w:proofErr w:type="spellEnd"/>
+      <w:r>
+        <w:rPr>
+          <w:lang w:val="ca-ES"/>
+        </w:rPr>
+        <w:t>), i el contingut HTML complet del projecte</w:t>
       </w:r>
       <w:r>
         <w:rPr>
@@ -7151,7 +7933,7 @@
                     <pic:cNvPicPr/>
                   </pic:nvPicPr>
                   <pic:blipFill>
-                    <a:blip r:embed="rId18"/>
+                    <a:blip r:embed="rId19"/>
                     <a:stretch>
                       <a:fillRect/>
                     </a:stretch>
@@ -7266,7 +8048,7 @@
           <w:lang w:val="ca-ES"/>
         </w:rPr>
       </w:pPr>
-      <w:bookmarkStart w:id="16" w:name="_Toc167143630"/>
+      <w:bookmarkStart w:id="17" w:name="_Toc167143630"/>
       <w:r>
         <w:rPr>
           <w:lang w:val="ca-ES"/>
@@ -7274,7 +8056,7 @@
         <w:lastRenderedPageBreak/>
         <w:t>Interfície d’usuari</w:t>
       </w:r>
-      <w:bookmarkEnd w:id="16"/>
+      <w:bookmarkEnd w:id="17"/>
     </w:p>
     <w:p>
       <w:pPr>
@@ -7288,14 +8070,14 @@
           <w:lang w:val="ca-ES"/>
         </w:rPr>
       </w:pPr>
-      <w:bookmarkStart w:id="17" w:name="_Toc167143631"/>
+      <w:bookmarkStart w:id="18" w:name="_Toc167143631"/>
       <w:r>
         <w:rPr>
           <w:lang w:val="ca-ES"/>
         </w:rPr>
         <w:t>Vista pàgina principal anònim:</w:t>
       </w:r>
-      <w:bookmarkEnd w:id="17"/>
+      <w:bookmarkEnd w:id="18"/>
     </w:p>
     <w:p>
       <w:pPr>
@@ -7325,7 +8107,7 @@
                     <pic:cNvPicPr/>
                   </pic:nvPicPr>
                   <pic:blipFill>
-                    <a:blip r:embed="rId19">
+                    <a:blip r:embed="rId20">
                       <a:extLst>
                         <a:ext uri="{28A0092B-C50C-407E-A947-70E740481C1C}">
                           <a14:useLocalDpi xmlns:a14="http://schemas.microsoft.com/office/drawing/2010/main" val="0"/>
@@ -7372,7 +8154,7 @@
           <w:lang w:val="ca-ES"/>
         </w:rPr>
       </w:pPr>
-      <w:bookmarkStart w:id="18" w:name="_Toc167143632"/>
+      <w:bookmarkStart w:id="19" w:name="_Toc167143632"/>
       <w:r>
         <w:rPr>
           <w:lang w:val="ca-ES"/>
@@ -7380,7 +8162,7 @@
         <w:lastRenderedPageBreak/>
         <w:t>Pàgina de registrar un nou usuari:</w:t>
       </w:r>
-      <w:bookmarkEnd w:id="18"/>
+      <w:bookmarkEnd w:id="19"/>
     </w:p>
     <w:p>
       <w:pPr>
@@ -7410,7 +8192,7 @@
                     <pic:cNvPicPr/>
                   </pic:nvPicPr>
                   <pic:blipFill>
-                    <a:blip r:embed="rId20">
+                    <a:blip r:embed="rId21">
                       <a:extLst>
                         <a:ext uri="{28A0092B-C50C-407E-A947-70E740481C1C}">
                           <a14:useLocalDpi xmlns:a14="http://schemas.microsoft.com/office/drawing/2010/main" val="0"/>
@@ -7449,7 +8231,7 @@
           <w:lang w:val="ca-ES"/>
         </w:rPr>
       </w:pPr>
-      <w:bookmarkStart w:id="19" w:name="_Toc167143633"/>
+      <w:bookmarkStart w:id="20" w:name="_Toc167143633"/>
       <w:r>
         <w:rPr>
           <w:lang w:val="ca-ES"/>
@@ -7468,7 +8250,7 @@
         </w:rPr>
         <w:t>inici de sessió:</w:t>
       </w:r>
-      <w:bookmarkEnd w:id="19"/>
+      <w:bookmarkEnd w:id="20"/>
     </w:p>
     <w:p>
       <w:pPr>
@@ -7498,7 +8280,7 @@
                     <pic:cNvPicPr/>
                   </pic:nvPicPr>
                   <pic:blipFill>
-                    <a:blip r:embed="rId21">
+                    <a:blip r:embed="rId22">
                       <a:extLst>
                         <a:ext uri="{28A0092B-C50C-407E-A947-70E740481C1C}">
                           <a14:useLocalDpi xmlns:a14="http://schemas.microsoft.com/office/drawing/2010/main" val="0"/>
@@ -7547,14 +8329,14 @@
           <w:lang w:val="ca-ES"/>
         </w:rPr>
       </w:pPr>
-      <w:bookmarkStart w:id="20" w:name="_Toc167143634"/>
+      <w:bookmarkStart w:id="21" w:name="_Toc167143634"/>
       <w:r>
         <w:rPr>
           <w:lang w:val="ca-ES"/>
         </w:rPr>
         <w:t>Pàgina principal usuari:</w:t>
       </w:r>
-      <w:bookmarkEnd w:id="20"/>
+      <w:bookmarkEnd w:id="21"/>
     </w:p>
     <w:p>
       <w:pPr>
@@ -7584,7 +8366,7 @@
                     <pic:cNvPicPr/>
                   </pic:nvPicPr>
                   <pic:blipFill>
-                    <a:blip r:embed="rId22">
+                    <a:blip r:embed="rId23">
                       <a:extLst>
                         <a:ext uri="{28A0092B-C50C-407E-A947-70E740481C1C}">
                           <a14:useLocalDpi xmlns:a14="http://schemas.microsoft.com/office/drawing/2010/main" val="0"/>
@@ -7623,14 +8405,14 @@
           <w:lang w:val="ca-ES"/>
         </w:rPr>
       </w:pPr>
-      <w:bookmarkStart w:id="21" w:name="_Toc167143635"/>
+      <w:bookmarkStart w:id="22" w:name="_Toc167143635"/>
       <w:r>
         <w:rPr>
           <w:lang w:val="ca-ES"/>
         </w:rPr>
         <w:t>Seleccionar base de projecte:</w:t>
       </w:r>
-      <w:bookmarkEnd w:id="21"/>
+      <w:bookmarkEnd w:id="22"/>
     </w:p>
     <w:p>
       <w:pPr>
@@ -7660,7 +8442,7 @@
                     <pic:cNvPicPr/>
                   </pic:nvPicPr>
                   <pic:blipFill>
-                    <a:blip r:embed="rId23">
+                    <a:blip r:embed="rId24">
                       <a:extLst>
                         <a:ext uri="{28A0092B-C50C-407E-A947-70E740481C1C}">
                           <a14:useLocalDpi xmlns:a14="http://schemas.microsoft.com/office/drawing/2010/main" val="0"/>
@@ -7708,14 +8490,14 @@
           <w:lang w:val="ca-ES"/>
         </w:rPr>
       </w:pPr>
-      <w:bookmarkStart w:id="22" w:name="_Toc167143636"/>
+      <w:bookmarkStart w:id="23" w:name="_Toc167143636"/>
       <w:r>
         <w:rPr>
           <w:lang w:val="ca-ES"/>
         </w:rPr>
         <w:t>Disseny d’un projecte:</w:t>
       </w:r>
-      <w:bookmarkEnd w:id="22"/>
+      <w:bookmarkEnd w:id="23"/>
     </w:p>
     <w:p>
       <w:pPr>
@@ -7745,7 +8527,7 @@
                     <pic:cNvPicPr/>
                   </pic:nvPicPr>
                   <pic:blipFill>
-                    <a:blip r:embed="rId24">
+                    <a:blip r:embed="rId25">
                       <a:extLst>
                         <a:ext uri="{28A0092B-C50C-407E-A947-70E740481C1C}">
                           <a14:useLocalDpi xmlns:a14="http://schemas.microsoft.com/office/drawing/2010/main" val="0"/>
@@ -7784,7 +8566,7 @@
           <w:lang w:val="ca-ES"/>
         </w:rPr>
       </w:pPr>
-      <w:bookmarkStart w:id="23" w:name="_Toc167143637"/>
+      <w:bookmarkStart w:id="24" w:name="_Toc167143637"/>
       <w:r>
         <w:rPr>
           <w:lang w:val="ca-ES"/>
@@ -7792,7 +8574,7 @@
         <w:lastRenderedPageBreak/>
         <w:t>Llista d’elements personalitzats:</w:t>
       </w:r>
-      <w:bookmarkEnd w:id="23"/>
+      <w:bookmarkEnd w:id="24"/>
     </w:p>
     <w:p>
       <w:pPr>
@@ -7822,7 +8604,7 @@
                     <pic:cNvPicPr/>
                   </pic:nvPicPr>
                   <pic:blipFill>
-                    <a:blip r:embed="rId25">
+                    <a:blip r:embed="rId26">
                       <a:extLst>
                         <a:ext uri="{28A0092B-C50C-407E-A947-70E740481C1C}">
                           <a14:useLocalDpi xmlns:a14="http://schemas.microsoft.com/office/drawing/2010/main" val="0"/>
@@ -7869,14 +8651,14 @@
           <w:lang w:val="ca-ES"/>
         </w:rPr>
       </w:pPr>
-      <w:bookmarkStart w:id="24" w:name="_Toc167143638"/>
+      <w:bookmarkStart w:id="25" w:name="_Toc167143638"/>
       <w:r>
         <w:rPr>
           <w:lang w:val="ca-ES"/>
         </w:rPr>
         <w:t>Personalització d’un element:</w:t>
       </w:r>
-      <w:bookmarkEnd w:id="24"/>
+      <w:bookmarkEnd w:id="25"/>
     </w:p>
     <w:p>
       <w:pPr>
@@ -7906,7 +8688,7 @@
                     <pic:cNvPicPr/>
                   </pic:nvPicPr>
                   <pic:blipFill>
-                    <a:blip r:embed="rId26">
+                    <a:blip r:embed="rId27">
                       <a:extLst>
                         <a:ext uri="{28A0092B-C50C-407E-A947-70E740481C1C}">
                           <a14:useLocalDpi xmlns:a14="http://schemas.microsoft.com/office/drawing/2010/main" val="0"/>
@@ -7961,14 +8743,14 @@
           <w:lang w:val="ca-ES"/>
         </w:rPr>
       </w:pPr>
-      <w:bookmarkStart w:id="25" w:name="_Toc167143639"/>
+      <w:bookmarkStart w:id="26" w:name="_Toc167143639"/>
       <w:r>
         <w:rPr>
           <w:lang w:val="ca-ES"/>
         </w:rPr>
         <w:t>Configuració usuari:</w:t>
       </w:r>
-      <w:bookmarkEnd w:id="25"/>
+      <w:bookmarkEnd w:id="26"/>
     </w:p>
     <w:p>
       <w:pPr>
@@ -7998,7 +8780,7 @@
                     <pic:cNvPicPr/>
                   </pic:nvPicPr>
                   <pic:blipFill>
-                    <a:blip r:embed="rId27">
+                    <a:blip r:embed="rId28">
                       <a:extLst>
                         <a:ext uri="{28A0092B-C50C-407E-A947-70E740481C1C}">
                           <a14:useLocalDpi xmlns:a14="http://schemas.microsoft.com/office/drawing/2010/main" val="0"/>
@@ -8045,14 +8827,14 @@
           <w:lang w:val="ca-ES"/>
         </w:rPr>
       </w:pPr>
-      <w:bookmarkStart w:id="26" w:name="_Toc167143640"/>
+      <w:bookmarkStart w:id="27" w:name="_Toc167143640"/>
       <w:r>
         <w:rPr>
           <w:lang w:val="ca-ES"/>
         </w:rPr>
         <w:t>Formulari canviar nom usuari:</w:t>
       </w:r>
-      <w:bookmarkEnd w:id="26"/>
+      <w:bookmarkEnd w:id="27"/>
     </w:p>
     <w:p>
       <w:pPr>
@@ -8082,7 +8864,7 @@
                     <pic:cNvPicPr/>
                   </pic:nvPicPr>
                   <pic:blipFill>
-                    <a:blip r:embed="rId28">
+                    <a:blip r:embed="rId29">
                       <a:extLst>
                         <a:ext uri="{28A0092B-C50C-407E-A947-70E740481C1C}">
                           <a14:useLocalDpi xmlns:a14="http://schemas.microsoft.com/office/drawing/2010/main" val="0"/>
@@ -8129,7 +8911,7 @@
           <w:lang w:val="ca-ES"/>
         </w:rPr>
       </w:pPr>
-      <w:bookmarkStart w:id="27" w:name="_Toc167143641"/>
+      <w:bookmarkStart w:id="28" w:name="_Toc167143641"/>
       <w:r>
         <w:rPr>
           <w:lang w:val="ca-ES"/>
@@ -8137,7 +8919,7 @@
         <w:lastRenderedPageBreak/>
         <w:t>Formulari canviar contrasenya:</w:t>
       </w:r>
-      <w:bookmarkEnd w:id="27"/>
+      <w:bookmarkEnd w:id="28"/>
     </w:p>
     <w:p>
       <w:pPr>
@@ -8167,7 +8949,7 @@
                     <pic:cNvPicPr/>
                   </pic:nvPicPr>
                   <pic:blipFill>
-                    <a:blip r:embed="rId29">
+                    <a:blip r:embed="rId30">
                       <a:extLst>
                         <a:ext uri="{28A0092B-C50C-407E-A947-70E740481C1C}">
                           <a14:useLocalDpi xmlns:a14="http://schemas.microsoft.com/office/drawing/2010/main" val="0"/>
@@ -8208,7 +8990,7 @@
           <w:lang w:val="ca-ES"/>
         </w:rPr>
       </w:pPr>
-      <w:bookmarkStart w:id="28" w:name="_Toc167143642"/>
+      <w:bookmarkStart w:id="29" w:name="_Toc167143642"/>
       <w:r>
         <w:rPr>
           <w:lang w:val="ca-ES"/>
@@ -8216,7 +8998,7 @@
         <w:lastRenderedPageBreak/>
         <w:t>Planificació temporal</w:t>
       </w:r>
-      <w:bookmarkEnd w:id="28"/>
+      <w:bookmarkEnd w:id="29"/>
     </w:p>
     <w:p>
       <w:pPr>
@@ -8234,13 +9016,41 @@
         <w:rPr>
           <w:lang w:val="ca-ES"/>
         </w:rPr>
-        <w:t>Creació Mockup.</w:t>
-      </w:r>
-      <w:r>
-        <w:rPr>
-          <w:lang w:val="ca-ES"/>
-        </w:rPr>
-        <w:t xml:space="preserve"> (Canva)</w:t>
+        <w:t xml:space="preserve">Creació </w:t>
+      </w:r>
+      <w:proofErr w:type="spellStart"/>
+      <w:r>
+        <w:rPr>
+          <w:lang w:val="ca-ES"/>
+        </w:rPr>
+        <w:t>Mockup</w:t>
+      </w:r>
+      <w:proofErr w:type="spellEnd"/>
+      <w:r>
+        <w:rPr>
+          <w:lang w:val="ca-ES"/>
+        </w:rPr>
+        <w:t>.</w:t>
+      </w:r>
+      <w:r>
+        <w:rPr>
+          <w:lang w:val="ca-ES"/>
+        </w:rPr>
+        <w:t xml:space="preserve"> (</w:t>
+      </w:r>
+      <w:proofErr w:type="spellStart"/>
+      <w:r>
+        <w:rPr>
+          <w:lang w:val="ca-ES"/>
+        </w:rPr>
+        <w:t>Canva</w:t>
+      </w:r>
+      <w:proofErr w:type="spellEnd"/>
+      <w:r>
+        <w:rPr>
+          <w:lang w:val="ca-ES"/>
+        </w:rPr>
+        <w:t>)</w:t>
       </w:r>
       <w:r>
         <w:rPr>
@@ -8368,14 +9178,30 @@
         <w:rPr>
           <w:lang w:val="ca-ES"/>
         </w:rPr>
-        <w:t>Creació de base de dades, i de taules necessàries. (PHPMyAdmin</w:t>
-      </w:r>
-      <w:r>
-        <w:rPr>
-          <w:lang w:val="ca-ES"/>
-        </w:rPr>
-        <w:t>/MySQL</w:t>
-      </w:r>
+        <w:t>Creació de base de dades, i de taules necessàries. (</w:t>
+      </w:r>
+      <w:proofErr w:type="spellStart"/>
+      <w:r>
+        <w:rPr>
+          <w:lang w:val="ca-ES"/>
+        </w:rPr>
+        <w:t>PHPMyAdmin</w:t>
+      </w:r>
+      <w:proofErr w:type="spellEnd"/>
+      <w:r>
+        <w:rPr>
+          <w:lang w:val="ca-ES"/>
+        </w:rPr>
+        <w:t>/</w:t>
+      </w:r>
+      <w:proofErr w:type="spellStart"/>
+      <w:r>
+        <w:rPr>
+          <w:lang w:val="ca-ES"/>
+        </w:rPr>
+        <w:t>MySQL</w:t>
+      </w:r>
+      <w:proofErr w:type="spellEnd"/>
       <w:r>
         <w:rPr>
           <w:lang w:val="ca-ES"/>
@@ -8409,23 +9235,47 @@
         </w:rPr>
         <w:t xml:space="preserve">a </w:t>
       </w:r>
-      <w:r>
-        <w:rPr>
-          <w:lang w:val="ca-ES"/>
-        </w:rPr>
-        <w:t>elements_basics). (</w:t>
-      </w:r>
+      <w:proofErr w:type="spellStart"/>
+      <w:r>
+        <w:rPr>
+          <w:lang w:val="ca-ES"/>
+        </w:rPr>
+        <w:t>elements_basics</w:t>
+      </w:r>
+      <w:proofErr w:type="spellEnd"/>
+      <w:r>
+        <w:rPr>
+          <w:lang w:val="ca-ES"/>
+        </w:rPr>
+        <w:t>). (</w:t>
+      </w:r>
+      <w:proofErr w:type="spellStart"/>
       <w:r>
         <w:rPr>
           <w:lang w:val="ca-ES"/>
         </w:rPr>
         <w:t>PHPMyAdmin</w:t>
       </w:r>
-      <w:r>
-        <w:rPr>
-          <w:lang w:val="ca-ES"/>
-        </w:rPr>
-        <w:t>/MySQL)</w:t>
+      <w:proofErr w:type="spellEnd"/>
+      <w:r>
+        <w:rPr>
+          <w:lang w:val="ca-ES"/>
+        </w:rPr>
+        <w:t>/</w:t>
+      </w:r>
+      <w:proofErr w:type="spellStart"/>
+      <w:r>
+        <w:rPr>
+          <w:lang w:val="ca-ES"/>
+        </w:rPr>
+        <w:t>MySQL</w:t>
+      </w:r>
+      <w:proofErr w:type="spellEnd"/>
+      <w:r>
+        <w:rPr>
+          <w:lang w:val="ca-ES"/>
+        </w:rPr>
+        <w:t>)</w:t>
       </w:r>
       <w:r>
         <w:rPr>
@@ -8689,8 +9539,16 @@
         <w:rPr>
           <w:lang w:val="ca-ES"/>
         </w:rPr>
-        <w:t>/MySQL</w:t>
-      </w:r>
+        <w:t>/</w:t>
+      </w:r>
+      <w:proofErr w:type="spellStart"/>
+      <w:r>
+        <w:rPr>
+          <w:lang w:val="ca-ES"/>
+        </w:rPr>
+        <w:t>MySQL</w:t>
+      </w:r>
+      <w:proofErr w:type="spellEnd"/>
       <w:r>
         <w:rPr>
           <w:lang w:val="ca-ES"/>
@@ -8727,8 +9585,16 @@
         <w:rPr>
           <w:lang w:val="ca-ES"/>
         </w:rPr>
-        <w:t>/MySQL</w:t>
-      </w:r>
+        <w:t>/</w:t>
+      </w:r>
+      <w:proofErr w:type="spellStart"/>
+      <w:r>
+        <w:rPr>
+          <w:lang w:val="ca-ES"/>
+        </w:rPr>
+        <w:t>MySQL</w:t>
+      </w:r>
+      <w:proofErr w:type="spellEnd"/>
       <w:r>
         <w:rPr>
           <w:lang w:val="ca-ES"/>
@@ -8788,8 +9654,16 @@
         <w:rPr>
           <w:lang w:val="ca-ES"/>
         </w:rPr>
-        <w:t>/MySQL</w:t>
-      </w:r>
+        <w:t>/</w:t>
+      </w:r>
+      <w:proofErr w:type="spellStart"/>
+      <w:r>
+        <w:rPr>
+          <w:lang w:val="ca-ES"/>
+        </w:rPr>
+        <w:t>MySQL</w:t>
+      </w:r>
+      <w:proofErr w:type="spellEnd"/>
       <w:r>
         <w:rPr>
           <w:lang w:val="ca-ES"/>
@@ -8826,8 +9700,16 @@
         <w:rPr>
           <w:lang w:val="ca-ES"/>
         </w:rPr>
-        <w:t>/MySQL</w:t>
-      </w:r>
+        <w:t>/</w:t>
+      </w:r>
+      <w:proofErr w:type="spellStart"/>
+      <w:r>
+        <w:rPr>
+          <w:lang w:val="ca-ES"/>
+        </w:rPr>
+        <w:t>MySQL</w:t>
+      </w:r>
+      <w:proofErr w:type="spellEnd"/>
       <w:r>
         <w:rPr>
           <w:lang w:val="ca-ES"/>
@@ -9121,7 +10003,21 @@
         <w:rPr>
           <w:lang w:val="ca-ES"/>
         </w:rPr>
-        <w:t xml:space="preserve"> (JavaScript)</w:t>
+        <w:t xml:space="preserve"> (</w:t>
+      </w:r>
+      <w:proofErr w:type="spellStart"/>
+      <w:r>
+        <w:rPr>
+          <w:lang w:val="ca-ES"/>
+        </w:rPr>
+        <w:t>JavaScript</w:t>
+      </w:r>
+      <w:proofErr w:type="spellEnd"/>
+      <w:r>
+        <w:rPr>
+          <w:lang w:val="ca-ES"/>
+        </w:rPr>
+        <w:t>)</w:t>
       </w:r>
       <w:r>
         <w:rPr>
@@ -9162,7 +10058,21 @@
         <w:rPr>
           <w:lang w:val="ca-ES"/>
         </w:rPr>
-        <w:t xml:space="preserve"> (JavaScript)</w:t>
+        <w:t xml:space="preserve"> (</w:t>
+      </w:r>
+      <w:proofErr w:type="spellStart"/>
+      <w:r>
+        <w:rPr>
+          <w:lang w:val="ca-ES"/>
+        </w:rPr>
+        <w:t>JavaScript</w:t>
+      </w:r>
+      <w:proofErr w:type="spellEnd"/>
+      <w:r>
+        <w:rPr>
+          <w:lang w:val="ca-ES"/>
+        </w:rPr>
+        <w:t>)</w:t>
       </w:r>
       <w:r>
         <w:rPr>
@@ -9215,7 +10125,21 @@
         <w:rPr>
           <w:lang w:val="ca-ES"/>
         </w:rPr>
-        <w:t xml:space="preserve"> (JavaScript)</w:t>
+        <w:t xml:space="preserve"> (</w:t>
+      </w:r>
+      <w:proofErr w:type="spellStart"/>
+      <w:r>
+        <w:rPr>
+          <w:lang w:val="ca-ES"/>
+        </w:rPr>
+        <w:t>JavaScript</w:t>
+      </w:r>
+      <w:proofErr w:type="spellEnd"/>
+      <w:r>
+        <w:rPr>
+          <w:lang w:val="ca-ES"/>
+        </w:rPr>
+        <w:t>)</w:t>
       </w:r>
       <w:r>
         <w:rPr>
@@ -9272,13 +10196,69 @@
         <w:rPr>
           <w:lang w:val="ca-ES"/>
         </w:rPr>
-        <w:t>plicació d'elements als containers i configuració "drag and drop".</w:t>
-      </w:r>
-      <w:r>
-        <w:rPr>
-          <w:lang w:val="ca-ES"/>
-        </w:rPr>
-        <w:t xml:space="preserve"> (JavaScript)</w:t>
+        <w:t>plicació d'elements als containers i configuració "</w:t>
+      </w:r>
+      <w:proofErr w:type="spellStart"/>
+      <w:r>
+        <w:rPr>
+          <w:lang w:val="ca-ES"/>
+        </w:rPr>
+        <w:t>drag</w:t>
+      </w:r>
+      <w:proofErr w:type="spellEnd"/>
+      <w:r>
+        <w:rPr>
+          <w:lang w:val="ca-ES"/>
+        </w:rPr>
+        <w:t xml:space="preserve"> </w:t>
+      </w:r>
+      <w:proofErr w:type="spellStart"/>
+      <w:r>
+        <w:rPr>
+          <w:lang w:val="ca-ES"/>
+        </w:rPr>
+        <w:t>and</w:t>
+      </w:r>
+      <w:proofErr w:type="spellEnd"/>
+      <w:r>
+        <w:rPr>
+          <w:lang w:val="ca-ES"/>
+        </w:rPr>
+        <w:t xml:space="preserve"> </w:t>
+      </w:r>
+      <w:proofErr w:type="spellStart"/>
+      <w:r>
+        <w:rPr>
+          <w:lang w:val="ca-ES"/>
+        </w:rPr>
+        <w:t>drop</w:t>
+      </w:r>
+      <w:proofErr w:type="spellEnd"/>
+      <w:r>
+        <w:rPr>
+          <w:lang w:val="ca-ES"/>
+        </w:rPr>
+        <w:t>".</w:t>
+      </w:r>
+      <w:r>
+        <w:rPr>
+          <w:lang w:val="ca-ES"/>
+        </w:rPr>
+        <w:t xml:space="preserve"> (</w:t>
+      </w:r>
+      <w:proofErr w:type="spellStart"/>
+      <w:r>
+        <w:rPr>
+          <w:lang w:val="ca-ES"/>
+        </w:rPr>
+        <w:t>JavaScript</w:t>
+      </w:r>
+      <w:proofErr w:type="spellEnd"/>
+      <w:r>
+        <w:rPr>
+          <w:lang w:val="ca-ES"/>
+        </w:rPr>
+        <w:t>)</w:t>
       </w:r>
       <w:r>
         <w:rPr>
@@ -9332,12 +10312,14 @@
         </w:rPr>
         <w:t>“</w:t>
       </w:r>
+      <w:proofErr w:type="spellStart"/>
       <w:r>
         <w:rPr>
           <w:lang w:val="ca-ES"/>
         </w:rPr>
         <w:t>header</w:t>
       </w:r>
+      <w:proofErr w:type="spellEnd"/>
       <w:r>
         <w:rPr>
           <w:lang w:val="ca-ES"/>
@@ -9360,7 +10342,21 @@
         <w:rPr>
           <w:lang w:val="ca-ES"/>
         </w:rPr>
-        <w:t xml:space="preserve"> la pàgina (canvia depenent de la base). (JavaScript)</w:t>
+        <w:t xml:space="preserve"> la pàgina (canvia depenent de la base). (</w:t>
+      </w:r>
+      <w:proofErr w:type="spellStart"/>
+      <w:r>
+        <w:rPr>
+          <w:lang w:val="ca-ES"/>
+        </w:rPr>
+        <w:t>JavaScript</w:t>
+      </w:r>
+      <w:proofErr w:type="spellEnd"/>
+      <w:r>
+        <w:rPr>
+          <w:lang w:val="ca-ES"/>
+        </w:rPr>
+        <w:t>)</w:t>
       </w:r>
       <w:r>
         <w:rPr>
@@ -9411,7 +10407,21 @@
         <w:rPr>
           <w:lang w:val="ca-ES"/>
         </w:rPr>
-        <w:t>“footer”</w:t>
+        <w:t>“</w:t>
+      </w:r>
+      <w:proofErr w:type="spellStart"/>
+      <w:r>
+        <w:rPr>
+          <w:lang w:val="ca-ES"/>
+        </w:rPr>
+        <w:t>footer</w:t>
+      </w:r>
+      <w:proofErr w:type="spellEnd"/>
+      <w:r>
+        <w:rPr>
+          <w:lang w:val="ca-ES"/>
+        </w:rPr>
+        <w:t>”</w:t>
       </w:r>
       <w:r>
         <w:rPr>
@@ -9429,7 +10439,21 @@
         <w:rPr>
           <w:lang w:val="ca-ES"/>
         </w:rPr>
-        <w:t xml:space="preserve"> la pàgina (canvia depenent de la base). (JavaScript)</w:t>
+        <w:t xml:space="preserve"> la pàgina (canvia depenent de la base). (</w:t>
+      </w:r>
+      <w:proofErr w:type="spellStart"/>
+      <w:r>
+        <w:rPr>
+          <w:lang w:val="ca-ES"/>
+        </w:rPr>
+        <w:t>JavaScript</w:t>
+      </w:r>
+      <w:proofErr w:type="spellEnd"/>
+      <w:r>
+        <w:rPr>
+          <w:lang w:val="ca-ES"/>
+        </w:rPr>
+        <w:t>)</w:t>
       </w:r>
       <w:r>
         <w:rPr>
@@ -9470,7 +10494,21 @@
         <w:rPr>
           <w:lang w:val="ca-ES"/>
         </w:rPr>
-        <w:t xml:space="preserve"> (JavaScript)</w:t>
+        <w:t xml:space="preserve"> (</w:t>
+      </w:r>
+      <w:proofErr w:type="spellStart"/>
+      <w:r>
+        <w:rPr>
+          <w:lang w:val="ca-ES"/>
+        </w:rPr>
+        <w:t>JavaScript</w:t>
+      </w:r>
+      <w:proofErr w:type="spellEnd"/>
+      <w:r>
+        <w:rPr>
+          <w:lang w:val="ca-ES"/>
+        </w:rPr>
+        <w:t>)</w:t>
       </w:r>
       <w:r>
         <w:rPr>
@@ -9525,7 +10563,35 @@
         <w:rPr>
           <w:lang w:val="ca-ES"/>
         </w:rPr>
-        <w:t>Configuració de desar el projecte a la base de dades. (JavaScript/PHP/MySQL)</w:t>
+        <w:t>Configuració de desar el projecte a la base de dades. (</w:t>
+      </w:r>
+      <w:proofErr w:type="spellStart"/>
+      <w:r>
+        <w:rPr>
+          <w:lang w:val="ca-ES"/>
+        </w:rPr>
+        <w:t>JavaScript</w:t>
+      </w:r>
+      <w:proofErr w:type="spellEnd"/>
+      <w:r>
+        <w:rPr>
+          <w:lang w:val="ca-ES"/>
+        </w:rPr>
+        <w:t>/PHP/</w:t>
+      </w:r>
+      <w:proofErr w:type="spellStart"/>
+      <w:r>
+        <w:rPr>
+          <w:lang w:val="ca-ES"/>
+        </w:rPr>
+        <w:t>MySQL</w:t>
+      </w:r>
+      <w:proofErr w:type="spellEnd"/>
+      <w:r>
+        <w:rPr>
+          <w:lang w:val="ca-ES"/>
+        </w:rPr>
+        <w:t>)</w:t>
       </w:r>
       <w:r>
         <w:rPr>
@@ -9560,7 +10626,21 @@
         <w:rPr>
           <w:lang w:val="ca-ES"/>
         </w:rPr>
-        <w:t>Configuració de vista de les capes del projecte. (JavaScript)</w:t>
+        <w:t>Configuració de vista de les capes del projecte. (</w:t>
+      </w:r>
+      <w:proofErr w:type="spellStart"/>
+      <w:r>
+        <w:rPr>
+          <w:lang w:val="ca-ES"/>
+        </w:rPr>
+        <w:t>JavaScript</w:t>
+      </w:r>
+      <w:proofErr w:type="spellEnd"/>
+      <w:r>
+        <w:rPr>
+          <w:lang w:val="ca-ES"/>
+        </w:rPr>
+        <w:t>)</w:t>
       </w:r>
       <w:r>
         <w:rPr>
@@ -9595,7 +10675,21 @@
         <w:rPr>
           <w:lang w:val="ca-ES"/>
         </w:rPr>
-        <w:t>Configuració per visualitzar el projecte en una altra pàgina. (JavaScript)</w:t>
+        <w:t>Configuració per visualitzar el projecte en una altra pàgina. (</w:t>
+      </w:r>
+      <w:proofErr w:type="spellStart"/>
+      <w:r>
+        <w:rPr>
+          <w:lang w:val="ca-ES"/>
+        </w:rPr>
+        <w:t>JavaScript</w:t>
+      </w:r>
+      <w:proofErr w:type="spellEnd"/>
+      <w:r>
+        <w:rPr>
+          <w:lang w:val="ca-ES"/>
+        </w:rPr>
+        <w:t>)</w:t>
       </w:r>
       <w:r>
         <w:rPr>
@@ -9631,7 +10725,23 @@
           <w:color w:val="000000" w:themeColor="text1"/>
           <w:lang w:val="ca-ES"/>
         </w:rPr>
-        <w:t xml:space="preserve">Configuració per descarregar projecte (JavaScript) </w:t>
+        <w:t>Configuració per descarregar projecte (</w:t>
+      </w:r>
+      <w:proofErr w:type="spellStart"/>
+      <w:r>
+        <w:rPr>
+          <w:color w:val="000000" w:themeColor="text1"/>
+          <w:lang w:val="ca-ES"/>
+        </w:rPr>
+        <w:t>JavaScript</w:t>
+      </w:r>
+      <w:proofErr w:type="spellEnd"/>
+      <w:r>
+        <w:rPr>
+          <w:color w:val="000000" w:themeColor="text1"/>
+          <w:lang w:val="ca-ES"/>
+        </w:rPr>
+        <w:t xml:space="preserve">) </w:t>
       </w:r>
       <w:r>
         <w:rPr>
@@ -9830,7 +10940,35 @@
         <w:rPr>
           <w:lang w:val="ca-ES"/>
         </w:rPr>
-        <w:t xml:space="preserve">Importació de projectes externs (JavaScript/PHP/MySQL) </w:t>
+        <w:t>Importació de projectes externs (</w:t>
+      </w:r>
+      <w:proofErr w:type="spellStart"/>
+      <w:r>
+        <w:rPr>
+          <w:lang w:val="ca-ES"/>
+        </w:rPr>
+        <w:t>JavaScript</w:t>
+      </w:r>
+      <w:proofErr w:type="spellEnd"/>
+      <w:r>
+        <w:rPr>
+          <w:lang w:val="ca-ES"/>
+        </w:rPr>
+        <w:t>/PHP/</w:t>
+      </w:r>
+      <w:proofErr w:type="spellStart"/>
+      <w:r>
+        <w:rPr>
+          <w:lang w:val="ca-ES"/>
+        </w:rPr>
+        <w:t>MySQL</w:t>
+      </w:r>
+      <w:proofErr w:type="spellEnd"/>
+      <w:r>
+        <w:rPr>
+          <w:lang w:val="ca-ES"/>
+        </w:rPr>
+        <w:t xml:space="preserve">) </w:t>
       </w:r>
       <w:r>
         <w:rPr>
@@ -10048,7 +11186,21 @@
         <w:rPr>
           <w:lang w:val="ca-ES"/>
         </w:rPr>
-        <w:t>Configurar canvi d'opcions d'estil depenent del tipus d'element a l'hora d'editar l'element personalitzat. (JavaScript)</w:t>
+        <w:t>Configurar canvi d'opcions d'estil depenent del tipus d'element a l'hora d'editar l'element personalitzat. (</w:t>
+      </w:r>
+      <w:proofErr w:type="spellStart"/>
+      <w:r>
+        <w:rPr>
+          <w:lang w:val="ca-ES"/>
+        </w:rPr>
+        <w:t>JavaScript</w:t>
+      </w:r>
+      <w:proofErr w:type="spellEnd"/>
+      <w:r>
+        <w:rPr>
+          <w:lang w:val="ca-ES"/>
+        </w:rPr>
+        <w:t>)</w:t>
       </w:r>
       <w:r>
         <w:rPr>
@@ -10107,7 +11259,21 @@
         <w:rPr>
           <w:lang w:val="ca-ES"/>
         </w:rPr>
-        <w:t>element personalitzat a la base de dades. (PHP/MySQL)</w:t>
+        <w:t>element personalitzat a la base de dades. (PHP/</w:t>
+      </w:r>
+      <w:proofErr w:type="spellStart"/>
+      <w:r>
+        <w:rPr>
+          <w:lang w:val="ca-ES"/>
+        </w:rPr>
+        <w:t>MySQL</w:t>
+      </w:r>
+      <w:proofErr w:type="spellEnd"/>
+      <w:r>
+        <w:rPr>
+          <w:lang w:val="ca-ES"/>
+        </w:rPr>
+        <w:t>)</w:t>
       </w:r>
       <w:r>
         <w:rPr>
@@ -10160,7 +11326,21 @@
         <w:rPr>
           <w:lang w:val="ca-ES"/>
         </w:rPr>
-        <w:t xml:space="preserve"> (PHP/MySQL/JS)</w:t>
+        <w:t xml:space="preserve"> (PHP/</w:t>
+      </w:r>
+      <w:proofErr w:type="spellStart"/>
+      <w:r>
+        <w:rPr>
+          <w:lang w:val="ca-ES"/>
+        </w:rPr>
+        <w:t>MySQL</w:t>
+      </w:r>
+      <w:proofErr w:type="spellEnd"/>
+      <w:r>
+        <w:rPr>
+          <w:lang w:val="ca-ES"/>
+        </w:rPr>
+        <w:t>/JS)</w:t>
       </w:r>
       <w:r>
         <w:rPr>
@@ -10207,7 +11387,35 @@
         <w:rPr>
           <w:lang w:val="ca-ES"/>
         </w:rPr>
-        <w:t xml:space="preserve">elements personalitzats a un projecte i correcte funcionament. (PHP/MySQL/JavaScript) </w:t>
+        <w:t>elements personalitzats a un projecte i correcte funcionament. (PHP/</w:t>
+      </w:r>
+      <w:proofErr w:type="spellStart"/>
+      <w:r>
+        <w:rPr>
+          <w:lang w:val="ca-ES"/>
+        </w:rPr>
+        <w:t>MySQL</w:t>
+      </w:r>
+      <w:proofErr w:type="spellEnd"/>
+      <w:r>
+        <w:rPr>
+          <w:lang w:val="ca-ES"/>
+        </w:rPr>
+        <w:t>/</w:t>
+      </w:r>
+      <w:proofErr w:type="spellStart"/>
+      <w:r>
+        <w:rPr>
+          <w:lang w:val="ca-ES"/>
+        </w:rPr>
+        <w:t>JavaScript</w:t>
+      </w:r>
+      <w:proofErr w:type="spellEnd"/>
+      <w:r>
+        <w:rPr>
+          <w:lang w:val="ca-ES"/>
+        </w:rPr>
+        <w:t xml:space="preserve">) </w:t>
       </w:r>
       <w:r>
         <w:rPr>
@@ -10391,10 +11599,10 @@
       </w:pPr>
     </w:p>
     <w:sectPr>
-      <w:headerReference w:type="default" r:id="rId30"/>
-      <w:footerReference w:type="default" r:id="rId31"/>
-      <w:headerReference w:type="first" r:id="rId32"/>
-      <w:footerReference w:type="first" r:id="rId33"/>
+      <w:headerReference w:type="default" r:id="rId31"/>
+      <w:footerReference w:type="default" r:id="rId32"/>
+      <w:headerReference w:type="first" r:id="rId33"/>
+      <w:footerReference w:type="first" r:id="rId34"/>
       <w:pgSz w:w="11906" w:h="16838"/>
       <w:pgMar w:top="720" w:right="720" w:bottom="720" w:left="720" w:header="708" w:footer="708" w:gutter="0"/>
       <w:cols w:space="708"/>
@@ -12440,7 +13648,6 @@
   <w:style w:type="character" w:default="1" w:styleId="Fuentedeprrafopredeter">
     <w:name w:val="Default Paragraph Font"/>
     <w:uiPriority w:val="1"/>
-    <w:semiHidden/>
     <w:unhideWhenUsed/>
   </w:style>
   <w:style w:type="table" w:default="1" w:styleId="Tablanormal">

</xml_diff>

<commit_message>
actualización documentación, actualización y corrección diagrama de clases
</commit_message>
<xml_diff>
--- a/presentación/documentació_projecte_final_MHJB.docx
+++ b/presentación/documentació_projecte_final_MHJB.docx
@@ -381,7 +381,7 @@
           <w:lang w:val="ca-ES"/>
         </w:rPr>
       </w:pPr>
-      <w:bookmarkStart w:id="0" w:name="_Toc167818253"/>
+      <w:bookmarkStart w:id="0" w:name="_Toc167829348"/>
       <w:r>
         <w:rPr>
           <w:sz w:val="52"/>
@@ -443,7 +443,7 @@
             </w:rPr>
             <w:fldChar w:fldCharType="separate"/>
           </w:r>
-          <w:hyperlink w:anchor="_Toc167818253" w:history="1">
+          <w:hyperlink w:anchor="_Toc167829348" w:history="1">
             <w:r>
               <w:rPr>
                 <w:rStyle w:val="Hipervnculo"/>
@@ -471,7 +471,7 @@
                 <w:noProof/>
                 <w:webHidden/>
               </w:rPr>
-              <w:instrText xml:space="preserve"> PAGEREF _Toc167818253 \h </w:instrText>
+              <w:instrText xml:space="preserve"> PAGEREF _Toc167829348 \h </w:instrText>
             </w:r>
             <w:r>
               <w:rPr>
@@ -516,14 +516,30 @@
               <w:lang w:eastAsia="es-ES"/>
             </w:rPr>
           </w:pPr>
-          <w:hyperlink w:anchor="_Toc167818254" w:history="1">
+          <w:hyperlink w:anchor="_Toc167829349" w:history="1">
             <w:r>
               <w:rPr>
                 <w:rStyle w:val="Hipervnculo"/>
                 <w:noProof/>
                 <w:lang w:val="ca-ES"/>
               </w:rPr>
-              <w:t>Introducció:</w:t>
+              <w:t>Introdu</w:t>
+            </w:r>
+            <w:r>
+              <w:rPr>
+                <w:rStyle w:val="Hipervnculo"/>
+                <w:noProof/>
+                <w:lang w:val="ca-ES"/>
+              </w:rPr>
+              <w:t>c</w:t>
+            </w:r>
+            <w:r>
+              <w:rPr>
+                <w:rStyle w:val="Hipervnculo"/>
+                <w:noProof/>
+                <w:lang w:val="ca-ES"/>
+              </w:rPr>
+              <w:t>ció:</w:t>
             </w:r>
             <w:r>
               <w:rPr>
@@ -544,7 +560,7 @@
                 <w:noProof/>
                 <w:webHidden/>
               </w:rPr>
-              <w:instrText xml:space="preserve"> PAGEREF _Toc167818254 \h </w:instrText>
+              <w:instrText xml:space="preserve"> PAGEREF _Toc167829349 \h </w:instrText>
             </w:r>
             <w:r>
               <w:rPr>
@@ -589,7 +605,7 @@
               <w:lang w:eastAsia="es-ES"/>
             </w:rPr>
           </w:pPr>
-          <w:hyperlink w:anchor="_Toc167818255" w:history="1">
+          <w:hyperlink w:anchor="_Toc167829350" w:history="1">
             <w:r>
               <w:rPr>
                 <w:rStyle w:val="Hipervnculo"/>
@@ -617,7 +633,7 @@
                 <w:noProof/>
                 <w:webHidden/>
               </w:rPr>
-              <w:instrText xml:space="preserve"> PAGEREF _Toc167818255 \h </w:instrText>
+              <w:instrText xml:space="preserve"> PAGEREF _Toc167829350 \h </w:instrText>
             </w:r>
             <w:r>
               <w:rPr>
@@ -637,7 +653,7 @@
                 <w:noProof/>
                 <w:webHidden/>
               </w:rPr>
-              <w:t>3</w:t>
+              <w:t>4</w:t>
             </w:r>
             <w:r>
               <w:rPr>
@@ -663,7 +679,7 @@
               <w:lang w:eastAsia="es-ES"/>
             </w:rPr>
           </w:pPr>
-          <w:hyperlink w:anchor="_Toc167818256" w:history="1">
+          <w:hyperlink w:anchor="_Toc167829351" w:history="1">
             <w:r>
               <w:rPr>
                 <w:rStyle w:val="Hipervnculo"/>
@@ -710,7 +726,7 @@
                 <w:noProof/>
                 <w:webHidden/>
               </w:rPr>
-              <w:instrText xml:space="preserve"> PAGEREF _Toc167818256 \h </w:instrText>
+              <w:instrText xml:space="preserve"> PAGEREF _Toc167829351 \h </w:instrText>
             </w:r>
             <w:r>
               <w:rPr>
@@ -730,7 +746,7 @@
                 <w:noProof/>
                 <w:webHidden/>
               </w:rPr>
-              <w:t>3</w:t>
+              <w:t>4</w:t>
             </w:r>
             <w:r>
               <w:rPr>
@@ -756,7 +772,7 @@
               <w:lang w:eastAsia="es-ES"/>
             </w:rPr>
           </w:pPr>
-          <w:hyperlink w:anchor="_Toc167818257" w:history="1">
+          <w:hyperlink w:anchor="_Toc167829352" w:history="1">
             <w:r>
               <w:rPr>
                 <w:rStyle w:val="Hipervnculo"/>
@@ -803,7 +819,7 @@
                 <w:noProof/>
                 <w:webHidden/>
               </w:rPr>
-              <w:instrText xml:space="preserve"> PAGEREF _Toc167818257 \h </w:instrText>
+              <w:instrText xml:space="preserve"> PAGEREF _Toc167829352 \h </w:instrText>
             </w:r>
             <w:r>
               <w:rPr>
@@ -823,7 +839,7 @@
                 <w:noProof/>
                 <w:webHidden/>
               </w:rPr>
-              <w:t>3</w:t>
+              <w:t>4</w:t>
             </w:r>
             <w:r>
               <w:rPr>
@@ -849,7 +865,7 @@
               <w:lang w:eastAsia="es-ES"/>
             </w:rPr>
           </w:pPr>
-          <w:hyperlink w:anchor="_Toc167818258" w:history="1">
+          <w:hyperlink w:anchor="_Toc167829353" w:history="1">
             <w:r>
               <w:rPr>
                 <w:rStyle w:val="Hipervnculo"/>
@@ -896,7 +912,7 @@
                 <w:noProof/>
                 <w:webHidden/>
               </w:rPr>
-              <w:instrText xml:space="preserve"> PAGEREF _Toc167818258 \h </w:instrText>
+              <w:instrText xml:space="preserve"> PAGEREF _Toc167829353 \h </w:instrText>
             </w:r>
             <w:r>
               <w:rPr>
@@ -916,7 +932,7 @@
                 <w:noProof/>
                 <w:webHidden/>
               </w:rPr>
-              <w:t>3</w:t>
+              <w:t>5</w:t>
             </w:r>
             <w:r>
               <w:rPr>
@@ -942,7 +958,7 @@
               <w:lang w:eastAsia="es-ES"/>
             </w:rPr>
           </w:pPr>
-          <w:hyperlink w:anchor="_Toc167818259" w:history="1">
+          <w:hyperlink w:anchor="_Toc167829354" w:history="1">
             <w:r>
               <w:rPr>
                 <w:rStyle w:val="Hipervnculo"/>
@@ -989,7 +1005,7 @@
                 <w:noProof/>
                 <w:webHidden/>
               </w:rPr>
-              <w:instrText xml:space="preserve"> PAGEREF _Toc167818259 \h </w:instrText>
+              <w:instrText xml:space="preserve"> PAGEREF _Toc167829354 \h </w:instrText>
             </w:r>
             <w:r>
               <w:rPr>
@@ -1009,7 +1025,7 @@
                 <w:noProof/>
                 <w:webHidden/>
               </w:rPr>
-              <w:t>3</w:t>
+              <w:t>7</w:t>
             </w:r>
             <w:r>
               <w:rPr>
@@ -1034,7 +1050,7 @@
               <w:lang w:eastAsia="es-ES"/>
             </w:rPr>
           </w:pPr>
-          <w:hyperlink w:anchor="_Toc167818260" w:history="1">
+          <w:hyperlink w:anchor="_Toc167829355" w:history="1">
             <w:r>
               <w:rPr>
                 <w:rStyle w:val="Hipervnculo"/>
@@ -1062,7 +1078,7 @@
                 <w:noProof/>
                 <w:webHidden/>
               </w:rPr>
-              <w:instrText xml:space="preserve"> PAGEREF _Toc167818260 \h </w:instrText>
+              <w:instrText xml:space="preserve"> PAGEREF _Toc167829355 \h </w:instrText>
             </w:r>
             <w:r>
               <w:rPr>
@@ -1082,7 +1098,7 @@
                 <w:noProof/>
                 <w:webHidden/>
               </w:rPr>
-              <w:t>3</w:t>
+              <w:t>8</w:t>
             </w:r>
             <w:r>
               <w:rPr>
@@ -1107,7 +1123,7 @@
               <w:lang w:eastAsia="es-ES"/>
             </w:rPr>
           </w:pPr>
-          <w:hyperlink w:anchor="_Toc167818261" w:history="1">
+          <w:hyperlink w:anchor="_Toc167829356" w:history="1">
             <w:r>
               <w:rPr>
                 <w:rStyle w:val="Hipervnculo"/>
@@ -1135,7 +1151,7 @@
                 <w:noProof/>
                 <w:webHidden/>
               </w:rPr>
-              <w:instrText xml:space="preserve"> PAGEREF _Toc167818261 \h </w:instrText>
+              <w:instrText xml:space="preserve"> PAGEREF _Toc167829356 \h </w:instrText>
             </w:r>
             <w:r>
               <w:rPr>
@@ -1155,7 +1171,7 @@
                 <w:noProof/>
                 <w:webHidden/>
               </w:rPr>
-              <w:t>3</w:t>
+              <w:t>8</w:t>
             </w:r>
             <w:r>
               <w:rPr>
@@ -1180,7 +1196,7 @@
               <w:lang w:eastAsia="es-ES"/>
             </w:rPr>
           </w:pPr>
-          <w:hyperlink w:anchor="_Toc167818262" w:history="1">
+          <w:hyperlink w:anchor="_Toc167829357" w:history="1">
             <w:r>
               <w:rPr>
                 <w:rStyle w:val="Hipervnculo"/>
@@ -1208,7 +1224,7 @@
                 <w:noProof/>
                 <w:webHidden/>
               </w:rPr>
-              <w:instrText xml:space="preserve"> PAGEREF _Toc167818262 \h </w:instrText>
+              <w:instrText xml:space="preserve"> PAGEREF _Toc167829357 \h </w:instrText>
             </w:r>
             <w:r>
               <w:rPr>
@@ -1228,7 +1244,7 @@
                 <w:noProof/>
                 <w:webHidden/>
               </w:rPr>
-              <w:t>3</w:t>
+              <w:t>8</w:t>
             </w:r>
             <w:r>
               <w:rPr>
@@ -1253,7 +1269,7 @@
               <w:lang w:eastAsia="es-ES"/>
             </w:rPr>
           </w:pPr>
-          <w:hyperlink w:anchor="_Toc167818263" w:history="1">
+          <w:hyperlink w:anchor="_Toc167829358" w:history="1">
             <w:r>
               <w:rPr>
                 <w:rStyle w:val="Hipervnculo"/>
@@ -1281,7 +1297,7 @@
                 <w:noProof/>
                 <w:webHidden/>
               </w:rPr>
-              <w:instrText xml:space="preserve"> PAGEREF _Toc167818263 \h </w:instrText>
+              <w:instrText xml:space="preserve"> PAGEREF _Toc167829358 \h </w:instrText>
             </w:r>
             <w:r>
               <w:rPr>
@@ -1301,7 +1317,7 @@
                 <w:noProof/>
                 <w:webHidden/>
               </w:rPr>
-              <w:t>3</w:t>
+              <w:t>10</w:t>
             </w:r>
             <w:r>
               <w:rPr>
@@ -1327,7 +1343,7 @@
               <w:lang w:eastAsia="es-ES"/>
             </w:rPr>
           </w:pPr>
-          <w:hyperlink w:anchor="_Toc167818264" w:history="1">
+          <w:hyperlink w:anchor="_Toc167829359" w:history="1">
             <w:r>
               <w:rPr>
                 <w:rStyle w:val="Hipervnculo"/>
@@ -1374,7 +1390,7 @@
                 <w:noProof/>
                 <w:webHidden/>
               </w:rPr>
-              <w:instrText xml:space="preserve"> PAGEREF _Toc167818264 \h </w:instrText>
+              <w:instrText xml:space="preserve"> PAGEREF _Toc167829359 \h </w:instrText>
             </w:r>
             <w:r>
               <w:rPr>
@@ -1394,7 +1410,7 @@
                 <w:noProof/>
                 <w:webHidden/>
               </w:rPr>
-              <w:t>3</w:t>
+              <w:t>10</w:t>
             </w:r>
             <w:r>
               <w:rPr>
@@ -1420,7 +1436,7 @@
               <w:lang w:eastAsia="es-ES"/>
             </w:rPr>
           </w:pPr>
-          <w:hyperlink w:anchor="_Toc167818265" w:history="1">
+          <w:hyperlink w:anchor="_Toc167829360" w:history="1">
             <w:r>
               <w:rPr>
                 <w:rStyle w:val="Hipervnculo"/>
@@ -1467,7 +1483,7 @@
                 <w:noProof/>
                 <w:webHidden/>
               </w:rPr>
-              <w:instrText xml:space="preserve"> PAGEREF _Toc167818265 \h </w:instrText>
+              <w:instrText xml:space="preserve"> PAGEREF _Toc167829360 \h </w:instrText>
             </w:r>
             <w:r>
               <w:rPr>
@@ -1487,7 +1503,7 @@
                 <w:noProof/>
                 <w:webHidden/>
               </w:rPr>
-              <w:t>3</w:t>
+              <w:t>10</w:t>
             </w:r>
             <w:r>
               <w:rPr>
@@ -1512,7 +1528,7 @@
               <w:lang w:eastAsia="es-ES"/>
             </w:rPr>
           </w:pPr>
-          <w:hyperlink w:anchor="_Toc167818266" w:history="1">
+          <w:hyperlink w:anchor="_Toc167829361" w:history="1">
             <w:r>
               <w:rPr>
                 <w:rStyle w:val="Hipervnculo"/>
@@ -1540,7 +1556,7 @@
                 <w:noProof/>
                 <w:webHidden/>
               </w:rPr>
-              <w:instrText xml:space="preserve"> PAGEREF _Toc167818266 \h </w:instrText>
+              <w:instrText xml:space="preserve"> PAGEREF _Toc167829361 \h </w:instrText>
             </w:r>
             <w:r>
               <w:rPr>
@@ -1560,7 +1576,7 @@
                 <w:noProof/>
                 <w:webHidden/>
               </w:rPr>
-              <w:t>3</w:t>
+              <w:t>10</w:t>
             </w:r>
             <w:r>
               <w:rPr>
@@ -1586,7 +1602,7 @@
               <w:lang w:eastAsia="es-ES"/>
             </w:rPr>
           </w:pPr>
-          <w:hyperlink w:anchor="_Toc167818267" w:history="1">
+          <w:hyperlink w:anchor="_Toc167829362" w:history="1">
             <w:r>
               <w:rPr>
                 <w:rStyle w:val="Hipervnculo"/>
@@ -1633,7 +1649,7 @@
                 <w:noProof/>
                 <w:webHidden/>
               </w:rPr>
-              <w:instrText xml:space="preserve"> PAGEREF _Toc167818267 \h </w:instrText>
+              <w:instrText xml:space="preserve"> PAGEREF _Toc167829362 \h </w:instrText>
             </w:r>
             <w:r>
               <w:rPr>
@@ -1653,7 +1669,7 @@
                 <w:noProof/>
                 <w:webHidden/>
               </w:rPr>
-              <w:t>3</w:t>
+              <w:t>10</w:t>
             </w:r>
             <w:r>
               <w:rPr>
@@ -1679,7 +1695,7 @@
               <w:lang w:eastAsia="es-ES"/>
             </w:rPr>
           </w:pPr>
-          <w:hyperlink w:anchor="_Toc167818268" w:history="1">
+          <w:hyperlink w:anchor="_Toc167829363" w:history="1">
             <w:r>
               <w:rPr>
                 <w:rStyle w:val="Hipervnculo"/>
@@ -1726,7 +1742,7 @@
                 <w:noProof/>
                 <w:webHidden/>
               </w:rPr>
-              <w:instrText xml:space="preserve"> PAGEREF _Toc167818268 \h </w:instrText>
+              <w:instrText xml:space="preserve"> PAGEREF _Toc167829363 \h </w:instrText>
             </w:r>
             <w:r>
               <w:rPr>
@@ -1746,7 +1762,7 @@
                 <w:noProof/>
                 <w:webHidden/>
               </w:rPr>
-              <w:t>3</w:t>
+              <w:t>12</w:t>
             </w:r>
             <w:r>
               <w:rPr>
@@ -1771,7 +1787,7 @@
               <w:lang w:eastAsia="es-ES"/>
             </w:rPr>
           </w:pPr>
-          <w:hyperlink w:anchor="_Toc167818269" w:history="1">
+          <w:hyperlink w:anchor="_Toc167829364" w:history="1">
             <w:r>
               <w:rPr>
                 <w:rStyle w:val="Hipervnculo"/>
@@ -1799,7 +1815,7 @@
                 <w:noProof/>
                 <w:webHidden/>
               </w:rPr>
-              <w:instrText xml:space="preserve"> PAGEREF _Toc167818269 \h </w:instrText>
+              <w:instrText xml:space="preserve"> PAGEREF _Toc167829364 \h </w:instrText>
             </w:r>
             <w:r>
               <w:rPr>
@@ -1819,7 +1835,372 @@
                 <w:noProof/>
                 <w:webHidden/>
               </w:rPr>
-              <w:t>3</w:t>
+              <w:t>14</w:t>
+            </w:r>
+            <w:r>
+              <w:rPr>
+                <w:noProof/>
+                <w:webHidden/>
+              </w:rPr>
+              <w:fldChar w:fldCharType="end"/>
+            </w:r>
+          </w:hyperlink>
+        </w:p>
+        <w:p>
+          <w:pPr>
+            <w:pStyle w:val="TDC3"/>
+            <w:tabs>
+              <w:tab w:val="right" w:leader="dot" w:pos="10456"/>
+            </w:tabs>
+            <w:rPr>
+              <w:rFonts w:eastAsiaTheme="minorEastAsia"/>
+              <w:noProof/>
+              <w:sz w:val="24"/>
+              <w:szCs w:val="24"/>
+              <w:lang w:eastAsia="es-ES"/>
+            </w:rPr>
+          </w:pPr>
+          <w:hyperlink w:anchor="_Toc167829365" w:history="1">
+            <w:r>
+              <w:rPr>
+                <w:rStyle w:val="Hipervnculo"/>
+                <w:noProof/>
+                <w:lang w:val="ca-ES"/>
+              </w:rPr>
+              <w:t>Wireframe usuari anònim:</w:t>
+            </w:r>
+            <w:r>
+              <w:rPr>
+                <w:noProof/>
+                <w:webHidden/>
+              </w:rPr>
+              <w:tab/>
+            </w:r>
+            <w:r>
+              <w:rPr>
+                <w:noProof/>
+                <w:webHidden/>
+              </w:rPr>
+              <w:fldChar w:fldCharType="begin"/>
+            </w:r>
+            <w:r>
+              <w:rPr>
+                <w:noProof/>
+                <w:webHidden/>
+              </w:rPr>
+              <w:instrText xml:space="preserve"> PAGEREF _Toc167829365 \h </w:instrText>
+            </w:r>
+            <w:r>
+              <w:rPr>
+                <w:noProof/>
+                <w:webHidden/>
+              </w:rPr>
+            </w:r>
+            <w:r>
+              <w:rPr>
+                <w:noProof/>
+                <w:webHidden/>
+              </w:rPr>
+              <w:fldChar w:fldCharType="separate"/>
+            </w:r>
+            <w:r>
+              <w:rPr>
+                <w:noProof/>
+                <w:webHidden/>
+              </w:rPr>
+              <w:t>14</w:t>
+            </w:r>
+            <w:r>
+              <w:rPr>
+                <w:noProof/>
+                <w:webHidden/>
+              </w:rPr>
+              <w:fldChar w:fldCharType="end"/>
+            </w:r>
+          </w:hyperlink>
+        </w:p>
+        <w:p>
+          <w:pPr>
+            <w:pStyle w:val="TDC3"/>
+            <w:tabs>
+              <w:tab w:val="right" w:leader="dot" w:pos="10456"/>
+            </w:tabs>
+            <w:rPr>
+              <w:rFonts w:eastAsiaTheme="minorEastAsia"/>
+              <w:noProof/>
+              <w:sz w:val="24"/>
+              <w:szCs w:val="24"/>
+              <w:lang w:eastAsia="es-ES"/>
+            </w:rPr>
+          </w:pPr>
+          <w:hyperlink w:anchor="_Toc167829366" w:history="1">
+            <w:r>
+              <w:rPr>
+                <w:rStyle w:val="Hipervnculo"/>
+                <w:noProof/>
+                <w:lang w:val="ca-ES"/>
+              </w:rPr>
+              <w:t>Wireframe usuari registrat:</w:t>
+            </w:r>
+            <w:r>
+              <w:rPr>
+                <w:noProof/>
+                <w:webHidden/>
+              </w:rPr>
+              <w:tab/>
+            </w:r>
+            <w:r>
+              <w:rPr>
+                <w:noProof/>
+                <w:webHidden/>
+              </w:rPr>
+              <w:fldChar w:fldCharType="begin"/>
+            </w:r>
+            <w:r>
+              <w:rPr>
+                <w:noProof/>
+                <w:webHidden/>
+              </w:rPr>
+              <w:instrText xml:space="preserve"> PAGEREF _Toc167829366 \h </w:instrText>
+            </w:r>
+            <w:r>
+              <w:rPr>
+                <w:noProof/>
+                <w:webHidden/>
+              </w:rPr>
+            </w:r>
+            <w:r>
+              <w:rPr>
+                <w:noProof/>
+                <w:webHidden/>
+              </w:rPr>
+              <w:fldChar w:fldCharType="separate"/>
+            </w:r>
+            <w:r>
+              <w:rPr>
+                <w:noProof/>
+                <w:webHidden/>
+              </w:rPr>
+              <w:t>19</w:t>
+            </w:r>
+            <w:r>
+              <w:rPr>
+                <w:noProof/>
+                <w:webHidden/>
+              </w:rPr>
+              <w:fldChar w:fldCharType="end"/>
+            </w:r>
+          </w:hyperlink>
+        </w:p>
+        <w:p>
+          <w:pPr>
+            <w:pStyle w:val="TDC3"/>
+            <w:tabs>
+              <w:tab w:val="right" w:leader="dot" w:pos="10456"/>
+            </w:tabs>
+            <w:rPr>
+              <w:rFonts w:eastAsiaTheme="minorEastAsia"/>
+              <w:noProof/>
+              <w:sz w:val="24"/>
+              <w:szCs w:val="24"/>
+              <w:lang w:eastAsia="es-ES"/>
+            </w:rPr>
+          </w:pPr>
+          <w:hyperlink w:anchor="_Toc167829367" w:history="1">
+            <w:r>
+              <w:rPr>
+                <w:rStyle w:val="Hipervnculo"/>
+                <w:noProof/>
+                <w:lang w:val="ca-ES"/>
+              </w:rPr>
+              <w:t>Mockup usuari anònim:</w:t>
+            </w:r>
+            <w:r>
+              <w:rPr>
+                <w:noProof/>
+                <w:webHidden/>
+              </w:rPr>
+              <w:tab/>
+            </w:r>
+            <w:r>
+              <w:rPr>
+                <w:noProof/>
+                <w:webHidden/>
+              </w:rPr>
+              <w:fldChar w:fldCharType="begin"/>
+            </w:r>
+            <w:r>
+              <w:rPr>
+                <w:noProof/>
+                <w:webHidden/>
+              </w:rPr>
+              <w:instrText xml:space="preserve"> PAGEREF _Toc167829367 \h </w:instrText>
+            </w:r>
+            <w:r>
+              <w:rPr>
+                <w:noProof/>
+                <w:webHidden/>
+              </w:rPr>
+            </w:r>
+            <w:r>
+              <w:rPr>
+                <w:noProof/>
+                <w:webHidden/>
+              </w:rPr>
+              <w:fldChar w:fldCharType="separate"/>
+            </w:r>
+            <w:r>
+              <w:rPr>
+                <w:noProof/>
+                <w:webHidden/>
+              </w:rPr>
+              <w:t>25</w:t>
+            </w:r>
+            <w:r>
+              <w:rPr>
+                <w:noProof/>
+                <w:webHidden/>
+              </w:rPr>
+              <w:fldChar w:fldCharType="end"/>
+            </w:r>
+          </w:hyperlink>
+        </w:p>
+        <w:p>
+          <w:pPr>
+            <w:pStyle w:val="TDC3"/>
+            <w:tabs>
+              <w:tab w:val="right" w:leader="dot" w:pos="10456"/>
+            </w:tabs>
+            <w:rPr>
+              <w:rFonts w:eastAsiaTheme="minorEastAsia"/>
+              <w:noProof/>
+              <w:sz w:val="24"/>
+              <w:szCs w:val="24"/>
+              <w:lang w:eastAsia="es-ES"/>
+            </w:rPr>
+          </w:pPr>
+          <w:hyperlink w:anchor="_Toc167829368" w:history="1">
+            <w:r>
+              <w:rPr>
+                <w:rStyle w:val="Hipervnculo"/>
+                <w:noProof/>
+                <w:lang w:val="ca-ES"/>
+              </w:rPr>
+              <w:t>Mockup usuari registrat:</w:t>
+            </w:r>
+            <w:r>
+              <w:rPr>
+                <w:noProof/>
+                <w:webHidden/>
+              </w:rPr>
+              <w:tab/>
+            </w:r>
+            <w:r>
+              <w:rPr>
+                <w:noProof/>
+                <w:webHidden/>
+              </w:rPr>
+              <w:fldChar w:fldCharType="begin"/>
+            </w:r>
+            <w:r>
+              <w:rPr>
+                <w:noProof/>
+                <w:webHidden/>
+              </w:rPr>
+              <w:instrText xml:space="preserve"> PAGEREF _Toc167829368 \h </w:instrText>
+            </w:r>
+            <w:r>
+              <w:rPr>
+                <w:noProof/>
+                <w:webHidden/>
+              </w:rPr>
+            </w:r>
+            <w:r>
+              <w:rPr>
+                <w:noProof/>
+                <w:webHidden/>
+              </w:rPr>
+              <w:fldChar w:fldCharType="separate"/>
+            </w:r>
+            <w:r>
+              <w:rPr>
+                <w:noProof/>
+                <w:webHidden/>
+              </w:rPr>
+              <w:t>29</w:t>
+            </w:r>
+            <w:r>
+              <w:rPr>
+                <w:noProof/>
+                <w:webHidden/>
+              </w:rPr>
+              <w:fldChar w:fldCharType="end"/>
+            </w:r>
+          </w:hyperlink>
+        </w:p>
+        <w:p>
+          <w:pPr>
+            <w:pStyle w:val="TDC1"/>
+            <w:tabs>
+              <w:tab w:val="right" w:leader="dot" w:pos="10456"/>
+            </w:tabs>
+            <w:rPr>
+              <w:rFonts w:eastAsiaTheme="minorEastAsia"/>
+              <w:noProof/>
+              <w:sz w:val="24"/>
+              <w:szCs w:val="24"/>
+              <w:lang w:eastAsia="es-ES"/>
+            </w:rPr>
+          </w:pPr>
+          <w:hyperlink w:anchor="_Toc167829369" w:history="1">
+            <w:r>
+              <w:rPr>
+                <w:rStyle w:val="Hipervnculo"/>
+                <w:noProof/>
+                <w:lang w:val="ca-ES"/>
+              </w:rPr>
+              <w:t>Diagrama Base de dades:</w:t>
+            </w:r>
+            <w:r>
+              <w:rPr>
+                <w:noProof/>
+                <w:webHidden/>
+              </w:rPr>
+              <w:tab/>
+            </w:r>
+            <w:r>
+              <w:rPr>
+                <w:noProof/>
+                <w:webHidden/>
+              </w:rPr>
+              <w:fldChar w:fldCharType="begin"/>
+            </w:r>
+            <w:r>
+              <w:rPr>
+                <w:noProof/>
+                <w:webHidden/>
+              </w:rPr>
+              <w:instrText xml:space="preserve"> PAGEREF _Toc167829369 \h </w:instrText>
+            </w:r>
+            <w:r>
+              <w:rPr>
+                <w:noProof/>
+                <w:webHidden/>
+              </w:rPr>
+            </w:r>
+            <w:r>
+              <w:rPr>
+                <w:noProof/>
+                <w:webHidden/>
+              </w:rPr>
+              <w:fldChar w:fldCharType="separate"/>
+            </w:r>
+            <w:r>
+              <w:rPr>
+                <w:noProof/>
+                <w:webHidden/>
+              </w:rPr>
+              <w:t>35</w:t>
             </w:r>
             <w:r>
               <w:rPr>
@@ -1845,7 +2226,7 @@
               <w:lang w:eastAsia="es-ES"/>
             </w:rPr>
           </w:pPr>
-          <w:hyperlink w:anchor="_Toc167818270" w:history="1">
+          <w:hyperlink w:anchor="_Toc167829370" w:history="1">
             <w:r>
               <w:rPr>
                 <w:rStyle w:val="Hipervnculo"/>
@@ -1871,7 +2252,7 @@
                 <w:noProof/>
                 <w:lang w:val="ca-ES"/>
               </w:rPr>
-              <w:t>Vista pàgina principal anònim:</w:t>
+              <w:t>Usuaris:</w:t>
             </w:r>
             <w:r>
               <w:rPr>
@@ -1892,7 +2273,7 @@
                 <w:noProof/>
                 <w:webHidden/>
               </w:rPr>
-              <w:instrText xml:space="preserve"> PAGEREF _Toc167818270 \h </w:instrText>
+              <w:instrText xml:space="preserve"> PAGEREF _Toc167829370 \h </w:instrText>
             </w:r>
             <w:r>
               <w:rPr>
@@ -1912,7 +2293,7 @@
                 <w:noProof/>
                 <w:webHidden/>
               </w:rPr>
-              <w:t>3</w:t>
+              <w:t>35</w:t>
             </w:r>
             <w:r>
               <w:rPr>
@@ -1938,7 +2319,7 @@
               <w:lang w:eastAsia="es-ES"/>
             </w:rPr>
           </w:pPr>
-          <w:hyperlink w:anchor="_Toc167818271" w:history="1">
+          <w:hyperlink w:anchor="_Toc167829371" w:history="1">
             <w:r>
               <w:rPr>
                 <w:rStyle w:val="Hipervnculo"/>
@@ -1964,7 +2345,7 @@
                 <w:noProof/>
                 <w:lang w:val="ca-ES"/>
               </w:rPr>
-              <w:t>Pàgina de registrar un nou usuari:</w:t>
+              <w:t>Projectes:</w:t>
             </w:r>
             <w:r>
               <w:rPr>
@@ -1985,7 +2366,7 @@
                 <w:noProof/>
                 <w:webHidden/>
               </w:rPr>
-              <w:instrText xml:space="preserve"> PAGEREF _Toc167818271 \h </w:instrText>
+              <w:instrText xml:space="preserve"> PAGEREF _Toc167829371 \h </w:instrText>
             </w:r>
             <w:r>
               <w:rPr>
@@ -2005,844 +2386,7 @@
                 <w:noProof/>
                 <w:webHidden/>
               </w:rPr>
-              <w:t>3</w:t>
-            </w:r>
-            <w:r>
-              <w:rPr>
-                <w:noProof/>
-                <w:webHidden/>
-              </w:rPr>
-              <w:fldChar w:fldCharType="end"/>
-            </w:r>
-          </w:hyperlink>
-        </w:p>
-        <w:p>
-          <w:pPr>
-            <w:pStyle w:val="TDC3"/>
-            <w:tabs>
-              <w:tab w:val="left" w:pos="960"/>
-              <w:tab w:val="right" w:leader="dot" w:pos="10456"/>
-            </w:tabs>
-            <w:rPr>
-              <w:rFonts w:eastAsiaTheme="minorEastAsia"/>
-              <w:noProof/>
-              <w:sz w:val="24"/>
-              <w:szCs w:val="24"/>
-              <w:lang w:eastAsia="es-ES"/>
-            </w:rPr>
-          </w:pPr>
-          <w:hyperlink w:anchor="_Toc167818272" w:history="1">
-            <w:r>
-              <w:rPr>
-                <w:rStyle w:val="Hipervnculo"/>
-                <w:rFonts w:ascii="Calibri" w:hAnsi="Calibri" w:cs="Calibri"/>
-                <w:noProof/>
-                <w:lang w:val="ca-ES"/>
-              </w:rPr>
-              <w:t>-</w:t>
-            </w:r>
-            <w:r>
-              <w:rPr>
-                <w:rFonts w:eastAsiaTheme="minorEastAsia"/>
-                <w:noProof/>
-                <w:sz w:val="24"/>
-                <w:szCs w:val="24"/>
-                <w:lang w:eastAsia="es-ES"/>
-              </w:rPr>
-              <w:tab/>
-            </w:r>
-            <w:r>
-              <w:rPr>
-                <w:rStyle w:val="Hipervnculo"/>
-                <w:noProof/>
-                <w:lang w:val="ca-ES"/>
-              </w:rPr>
-              <w:t>Pàgina d’inici de sessió:</w:t>
-            </w:r>
-            <w:r>
-              <w:rPr>
-                <w:noProof/>
-                <w:webHidden/>
-              </w:rPr>
-              <w:tab/>
-            </w:r>
-            <w:r>
-              <w:rPr>
-                <w:noProof/>
-                <w:webHidden/>
-              </w:rPr>
-              <w:fldChar w:fldCharType="begin"/>
-            </w:r>
-            <w:r>
-              <w:rPr>
-                <w:noProof/>
-                <w:webHidden/>
-              </w:rPr>
-              <w:instrText xml:space="preserve"> PAGEREF _Toc167818272 \h </w:instrText>
-            </w:r>
-            <w:r>
-              <w:rPr>
-                <w:noProof/>
-                <w:webHidden/>
-              </w:rPr>
-            </w:r>
-            <w:r>
-              <w:rPr>
-                <w:noProof/>
-                <w:webHidden/>
-              </w:rPr>
-              <w:fldChar w:fldCharType="separate"/>
-            </w:r>
-            <w:r>
-              <w:rPr>
-                <w:noProof/>
-                <w:webHidden/>
-              </w:rPr>
-              <w:t>3</w:t>
-            </w:r>
-            <w:r>
-              <w:rPr>
-                <w:noProof/>
-                <w:webHidden/>
-              </w:rPr>
-              <w:fldChar w:fldCharType="end"/>
-            </w:r>
-          </w:hyperlink>
-        </w:p>
-        <w:p>
-          <w:pPr>
-            <w:pStyle w:val="TDC3"/>
-            <w:tabs>
-              <w:tab w:val="left" w:pos="960"/>
-              <w:tab w:val="right" w:leader="dot" w:pos="10456"/>
-            </w:tabs>
-            <w:rPr>
-              <w:rFonts w:eastAsiaTheme="minorEastAsia"/>
-              <w:noProof/>
-              <w:sz w:val="24"/>
-              <w:szCs w:val="24"/>
-              <w:lang w:eastAsia="es-ES"/>
-            </w:rPr>
-          </w:pPr>
-          <w:hyperlink w:anchor="_Toc167818273" w:history="1">
-            <w:r>
-              <w:rPr>
-                <w:rStyle w:val="Hipervnculo"/>
-                <w:rFonts w:ascii="Calibri" w:hAnsi="Calibri" w:cs="Calibri"/>
-                <w:noProof/>
-                <w:lang w:val="ca-ES"/>
-              </w:rPr>
-              <w:t>-</w:t>
-            </w:r>
-            <w:r>
-              <w:rPr>
-                <w:rFonts w:eastAsiaTheme="minorEastAsia"/>
-                <w:noProof/>
-                <w:sz w:val="24"/>
-                <w:szCs w:val="24"/>
-                <w:lang w:eastAsia="es-ES"/>
-              </w:rPr>
-              <w:tab/>
-            </w:r>
-            <w:r>
-              <w:rPr>
-                <w:rStyle w:val="Hipervnculo"/>
-                <w:noProof/>
-                <w:lang w:val="ca-ES"/>
-              </w:rPr>
-              <w:t>Pàgina principal usuari:</w:t>
-            </w:r>
-            <w:r>
-              <w:rPr>
-                <w:noProof/>
-                <w:webHidden/>
-              </w:rPr>
-              <w:tab/>
-            </w:r>
-            <w:r>
-              <w:rPr>
-                <w:noProof/>
-                <w:webHidden/>
-              </w:rPr>
-              <w:fldChar w:fldCharType="begin"/>
-            </w:r>
-            <w:r>
-              <w:rPr>
-                <w:noProof/>
-                <w:webHidden/>
-              </w:rPr>
-              <w:instrText xml:space="preserve"> PAGEREF _Toc167818273 \h </w:instrText>
-            </w:r>
-            <w:r>
-              <w:rPr>
-                <w:noProof/>
-                <w:webHidden/>
-              </w:rPr>
-            </w:r>
-            <w:r>
-              <w:rPr>
-                <w:noProof/>
-                <w:webHidden/>
-              </w:rPr>
-              <w:fldChar w:fldCharType="separate"/>
-            </w:r>
-            <w:r>
-              <w:rPr>
-                <w:noProof/>
-                <w:webHidden/>
-              </w:rPr>
-              <w:t>3</w:t>
-            </w:r>
-            <w:r>
-              <w:rPr>
-                <w:noProof/>
-                <w:webHidden/>
-              </w:rPr>
-              <w:fldChar w:fldCharType="end"/>
-            </w:r>
-          </w:hyperlink>
-        </w:p>
-        <w:p>
-          <w:pPr>
-            <w:pStyle w:val="TDC3"/>
-            <w:tabs>
-              <w:tab w:val="left" w:pos="960"/>
-              <w:tab w:val="right" w:leader="dot" w:pos="10456"/>
-            </w:tabs>
-            <w:rPr>
-              <w:rFonts w:eastAsiaTheme="minorEastAsia"/>
-              <w:noProof/>
-              <w:sz w:val="24"/>
-              <w:szCs w:val="24"/>
-              <w:lang w:eastAsia="es-ES"/>
-            </w:rPr>
-          </w:pPr>
-          <w:hyperlink w:anchor="_Toc167818274" w:history="1">
-            <w:r>
-              <w:rPr>
-                <w:rStyle w:val="Hipervnculo"/>
-                <w:rFonts w:ascii="Calibri" w:hAnsi="Calibri" w:cs="Calibri"/>
-                <w:noProof/>
-                <w:lang w:val="ca-ES"/>
-              </w:rPr>
-              <w:t>-</w:t>
-            </w:r>
-            <w:r>
-              <w:rPr>
-                <w:rFonts w:eastAsiaTheme="minorEastAsia"/>
-                <w:noProof/>
-                <w:sz w:val="24"/>
-                <w:szCs w:val="24"/>
-                <w:lang w:eastAsia="es-ES"/>
-              </w:rPr>
-              <w:tab/>
-            </w:r>
-            <w:r>
-              <w:rPr>
-                <w:rStyle w:val="Hipervnculo"/>
-                <w:noProof/>
-                <w:lang w:val="ca-ES"/>
-              </w:rPr>
-              <w:t>Seleccionar base de projecte:</w:t>
-            </w:r>
-            <w:r>
-              <w:rPr>
-                <w:noProof/>
-                <w:webHidden/>
-              </w:rPr>
-              <w:tab/>
-            </w:r>
-            <w:r>
-              <w:rPr>
-                <w:noProof/>
-                <w:webHidden/>
-              </w:rPr>
-              <w:fldChar w:fldCharType="begin"/>
-            </w:r>
-            <w:r>
-              <w:rPr>
-                <w:noProof/>
-                <w:webHidden/>
-              </w:rPr>
-              <w:instrText xml:space="preserve"> PAGEREF _Toc167818274 \h </w:instrText>
-            </w:r>
-            <w:r>
-              <w:rPr>
-                <w:noProof/>
-                <w:webHidden/>
-              </w:rPr>
-            </w:r>
-            <w:r>
-              <w:rPr>
-                <w:noProof/>
-                <w:webHidden/>
-              </w:rPr>
-              <w:fldChar w:fldCharType="separate"/>
-            </w:r>
-            <w:r>
-              <w:rPr>
-                <w:noProof/>
-                <w:webHidden/>
-              </w:rPr>
-              <w:t>3</w:t>
-            </w:r>
-            <w:r>
-              <w:rPr>
-                <w:noProof/>
-                <w:webHidden/>
-              </w:rPr>
-              <w:fldChar w:fldCharType="end"/>
-            </w:r>
-          </w:hyperlink>
-        </w:p>
-        <w:p>
-          <w:pPr>
-            <w:pStyle w:val="TDC3"/>
-            <w:tabs>
-              <w:tab w:val="left" w:pos="960"/>
-              <w:tab w:val="right" w:leader="dot" w:pos="10456"/>
-            </w:tabs>
-            <w:rPr>
-              <w:rFonts w:eastAsiaTheme="minorEastAsia"/>
-              <w:noProof/>
-              <w:sz w:val="24"/>
-              <w:szCs w:val="24"/>
-              <w:lang w:eastAsia="es-ES"/>
-            </w:rPr>
-          </w:pPr>
-          <w:hyperlink w:anchor="_Toc167818275" w:history="1">
-            <w:r>
-              <w:rPr>
-                <w:rStyle w:val="Hipervnculo"/>
-                <w:rFonts w:ascii="Calibri" w:hAnsi="Calibri" w:cs="Calibri"/>
-                <w:noProof/>
-                <w:lang w:val="ca-ES"/>
-              </w:rPr>
-              <w:t>-</w:t>
-            </w:r>
-            <w:r>
-              <w:rPr>
-                <w:rFonts w:eastAsiaTheme="minorEastAsia"/>
-                <w:noProof/>
-                <w:sz w:val="24"/>
-                <w:szCs w:val="24"/>
-                <w:lang w:eastAsia="es-ES"/>
-              </w:rPr>
-              <w:tab/>
-            </w:r>
-            <w:r>
-              <w:rPr>
-                <w:rStyle w:val="Hipervnculo"/>
-                <w:noProof/>
-                <w:lang w:val="ca-ES"/>
-              </w:rPr>
-              <w:t>Disseny d’un projecte:</w:t>
-            </w:r>
-            <w:r>
-              <w:rPr>
-                <w:noProof/>
-                <w:webHidden/>
-              </w:rPr>
-              <w:tab/>
-            </w:r>
-            <w:r>
-              <w:rPr>
-                <w:noProof/>
-                <w:webHidden/>
-              </w:rPr>
-              <w:fldChar w:fldCharType="begin"/>
-            </w:r>
-            <w:r>
-              <w:rPr>
-                <w:noProof/>
-                <w:webHidden/>
-              </w:rPr>
-              <w:instrText xml:space="preserve"> PAGEREF _Toc167818275 \h </w:instrText>
-            </w:r>
-            <w:r>
-              <w:rPr>
-                <w:noProof/>
-                <w:webHidden/>
-              </w:rPr>
-            </w:r>
-            <w:r>
-              <w:rPr>
-                <w:noProof/>
-                <w:webHidden/>
-              </w:rPr>
-              <w:fldChar w:fldCharType="separate"/>
-            </w:r>
-            <w:r>
-              <w:rPr>
-                <w:noProof/>
-                <w:webHidden/>
-              </w:rPr>
-              <w:t>3</w:t>
-            </w:r>
-            <w:r>
-              <w:rPr>
-                <w:noProof/>
-                <w:webHidden/>
-              </w:rPr>
-              <w:fldChar w:fldCharType="end"/>
-            </w:r>
-          </w:hyperlink>
-        </w:p>
-        <w:p>
-          <w:pPr>
-            <w:pStyle w:val="TDC3"/>
-            <w:tabs>
-              <w:tab w:val="left" w:pos="960"/>
-              <w:tab w:val="right" w:leader="dot" w:pos="10456"/>
-            </w:tabs>
-            <w:rPr>
-              <w:rFonts w:eastAsiaTheme="minorEastAsia"/>
-              <w:noProof/>
-              <w:sz w:val="24"/>
-              <w:szCs w:val="24"/>
-              <w:lang w:eastAsia="es-ES"/>
-            </w:rPr>
-          </w:pPr>
-          <w:hyperlink w:anchor="_Toc167818276" w:history="1">
-            <w:r>
-              <w:rPr>
-                <w:rStyle w:val="Hipervnculo"/>
-                <w:rFonts w:ascii="Calibri" w:hAnsi="Calibri" w:cs="Calibri"/>
-                <w:noProof/>
-                <w:lang w:val="ca-ES"/>
-              </w:rPr>
-              <w:t>-</w:t>
-            </w:r>
-            <w:r>
-              <w:rPr>
-                <w:rFonts w:eastAsiaTheme="minorEastAsia"/>
-                <w:noProof/>
-                <w:sz w:val="24"/>
-                <w:szCs w:val="24"/>
-                <w:lang w:eastAsia="es-ES"/>
-              </w:rPr>
-              <w:tab/>
-            </w:r>
-            <w:r>
-              <w:rPr>
-                <w:rStyle w:val="Hipervnculo"/>
-                <w:noProof/>
-                <w:lang w:val="ca-ES"/>
-              </w:rPr>
-              <w:t>Llista d’elements personalitzats:</w:t>
-            </w:r>
-            <w:r>
-              <w:rPr>
-                <w:noProof/>
-                <w:webHidden/>
-              </w:rPr>
-              <w:tab/>
-            </w:r>
-            <w:r>
-              <w:rPr>
-                <w:noProof/>
-                <w:webHidden/>
-              </w:rPr>
-              <w:fldChar w:fldCharType="begin"/>
-            </w:r>
-            <w:r>
-              <w:rPr>
-                <w:noProof/>
-                <w:webHidden/>
-              </w:rPr>
-              <w:instrText xml:space="preserve"> PAGEREF _Toc167818276 \h </w:instrText>
-            </w:r>
-            <w:r>
-              <w:rPr>
-                <w:noProof/>
-                <w:webHidden/>
-              </w:rPr>
-            </w:r>
-            <w:r>
-              <w:rPr>
-                <w:noProof/>
-                <w:webHidden/>
-              </w:rPr>
-              <w:fldChar w:fldCharType="separate"/>
-            </w:r>
-            <w:r>
-              <w:rPr>
-                <w:noProof/>
-                <w:webHidden/>
-              </w:rPr>
-              <w:t>3</w:t>
-            </w:r>
-            <w:r>
-              <w:rPr>
-                <w:noProof/>
-                <w:webHidden/>
-              </w:rPr>
-              <w:fldChar w:fldCharType="end"/>
-            </w:r>
-          </w:hyperlink>
-        </w:p>
-        <w:p>
-          <w:pPr>
-            <w:pStyle w:val="TDC3"/>
-            <w:tabs>
-              <w:tab w:val="left" w:pos="960"/>
-              <w:tab w:val="right" w:leader="dot" w:pos="10456"/>
-            </w:tabs>
-            <w:rPr>
-              <w:rFonts w:eastAsiaTheme="minorEastAsia"/>
-              <w:noProof/>
-              <w:sz w:val="24"/>
-              <w:szCs w:val="24"/>
-              <w:lang w:eastAsia="es-ES"/>
-            </w:rPr>
-          </w:pPr>
-          <w:hyperlink w:anchor="_Toc167818277" w:history="1">
-            <w:r>
-              <w:rPr>
-                <w:rStyle w:val="Hipervnculo"/>
-                <w:rFonts w:ascii="Calibri" w:hAnsi="Calibri" w:cs="Calibri"/>
-                <w:noProof/>
-                <w:lang w:val="ca-ES"/>
-              </w:rPr>
-              <w:t>-</w:t>
-            </w:r>
-            <w:r>
-              <w:rPr>
-                <w:rFonts w:eastAsiaTheme="minorEastAsia"/>
-                <w:noProof/>
-                <w:sz w:val="24"/>
-                <w:szCs w:val="24"/>
-                <w:lang w:eastAsia="es-ES"/>
-              </w:rPr>
-              <w:tab/>
-            </w:r>
-            <w:r>
-              <w:rPr>
-                <w:rStyle w:val="Hipervnculo"/>
-                <w:noProof/>
-                <w:lang w:val="ca-ES"/>
-              </w:rPr>
-              <w:t>Personalització d’un element:</w:t>
-            </w:r>
-            <w:r>
-              <w:rPr>
-                <w:noProof/>
-                <w:webHidden/>
-              </w:rPr>
-              <w:tab/>
-            </w:r>
-            <w:r>
-              <w:rPr>
-                <w:noProof/>
-                <w:webHidden/>
-              </w:rPr>
-              <w:fldChar w:fldCharType="begin"/>
-            </w:r>
-            <w:r>
-              <w:rPr>
-                <w:noProof/>
-                <w:webHidden/>
-              </w:rPr>
-              <w:instrText xml:space="preserve"> PAGEREF _Toc167818277 \h </w:instrText>
-            </w:r>
-            <w:r>
-              <w:rPr>
-                <w:noProof/>
-                <w:webHidden/>
-              </w:rPr>
-            </w:r>
-            <w:r>
-              <w:rPr>
-                <w:noProof/>
-                <w:webHidden/>
-              </w:rPr>
-              <w:fldChar w:fldCharType="separate"/>
-            </w:r>
-            <w:r>
-              <w:rPr>
-                <w:noProof/>
-                <w:webHidden/>
-              </w:rPr>
-              <w:t>3</w:t>
-            </w:r>
-            <w:r>
-              <w:rPr>
-                <w:noProof/>
-                <w:webHidden/>
-              </w:rPr>
-              <w:fldChar w:fldCharType="end"/>
-            </w:r>
-          </w:hyperlink>
-        </w:p>
-        <w:p>
-          <w:pPr>
-            <w:pStyle w:val="TDC3"/>
-            <w:tabs>
-              <w:tab w:val="left" w:pos="960"/>
-              <w:tab w:val="right" w:leader="dot" w:pos="10456"/>
-            </w:tabs>
-            <w:rPr>
-              <w:rFonts w:eastAsiaTheme="minorEastAsia"/>
-              <w:noProof/>
-              <w:sz w:val="24"/>
-              <w:szCs w:val="24"/>
-              <w:lang w:eastAsia="es-ES"/>
-            </w:rPr>
-          </w:pPr>
-          <w:hyperlink w:anchor="_Toc167818278" w:history="1">
-            <w:r>
-              <w:rPr>
-                <w:rStyle w:val="Hipervnculo"/>
-                <w:rFonts w:ascii="Calibri" w:hAnsi="Calibri" w:cs="Calibri"/>
-                <w:noProof/>
-                <w:lang w:val="ca-ES"/>
-              </w:rPr>
-              <w:t>-</w:t>
-            </w:r>
-            <w:r>
-              <w:rPr>
-                <w:rFonts w:eastAsiaTheme="minorEastAsia"/>
-                <w:noProof/>
-                <w:sz w:val="24"/>
-                <w:szCs w:val="24"/>
-                <w:lang w:eastAsia="es-ES"/>
-              </w:rPr>
-              <w:tab/>
-            </w:r>
-            <w:r>
-              <w:rPr>
-                <w:rStyle w:val="Hipervnculo"/>
-                <w:noProof/>
-                <w:lang w:val="ca-ES"/>
-              </w:rPr>
-              <w:t>Configuració usuari:</w:t>
-            </w:r>
-            <w:r>
-              <w:rPr>
-                <w:noProof/>
-                <w:webHidden/>
-              </w:rPr>
-              <w:tab/>
-            </w:r>
-            <w:r>
-              <w:rPr>
-                <w:noProof/>
-                <w:webHidden/>
-              </w:rPr>
-              <w:fldChar w:fldCharType="begin"/>
-            </w:r>
-            <w:r>
-              <w:rPr>
-                <w:noProof/>
-                <w:webHidden/>
-              </w:rPr>
-              <w:instrText xml:space="preserve"> PAGEREF _Toc167818278 \h </w:instrText>
-            </w:r>
-            <w:r>
-              <w:rPr>
-                <w:noProof/>
-                <w:webHidden/>
-              </w:rPr>
-            </w:r>
-            <w:r>
-              <w:rPr>
-                <w:noProof/>
-                <w:webHidden/>
-              </w:rPr>
-              <w:fldChar w:fldCharType="separate"/>
-            </w:r>
-            <w:r>
-              <w:rPr>
-                <w:noProof/>
-                <w:webHidden/>
-              </w:rPr>
-              <w:t>3</w:t>
-            </w:r>
-            <w:r>
-              <w:rPr>
-                <w:noProof/>
-                <w:webHidden/>
-              </w:rPr>
-              <w:fldChar w:fldCharType="end"/>
-            </w:r>
-          </w:hyperlink>
-        </w:p>
-        <w:p>
-          <w:pPr>
-            <w:pStyle w:val="TDC3"/>
-            <w:tabs>
-              <w:tab w:val="left" w:pos="960"/>
-              <w:tab w:val="right" w:leader="dot" w:pos="10456"/>
-            </w:tabs>
-            <w:rPr>
-              <w:rFonts w:eastAsiaTheme="minorEastAsia"/>
-              <w:noProof/>
-              <w:sz w:val="24"/>
-              <w:szCs w:val="24"/>
-              <w:lang w:eastAsia="es-ES"/>
-            </w:rPr>
-          </w:pPr>
-          <w:hyperlink w:anchor="_Toc167818279" w:history="1">
-            <w:r>
-              <w:rPr>
-                <w:rStyle w:val="Hipervnculo"/>
-                <w:rFonts w:ascii="Calibri" w:hAnsi="Calibri" w:cs="Calibri"/>
-                <w:noProof/>
-                <w:lang w:val="ca-ES"/>
-              </w:rPr>
-              <w:t>-</w:t>
-            </w:r>
-            <w:r>
-              <w:rPr>
-                <w:rFonts w:eastAsiaTheme="minorEastAsia"/>
-                <w:noProof/>
-                <w:sz w:val="24"/>
-                <w:szCs w:val="24"/>
-                <w:lang w:eastAsia="es-ES"/>
-              </w:rPr>
-              <w:tab/>
-            </w:r>
-            <w:r>
-              <w:rPr>
-                <w:rStyle w:val="Hipervnculo"/>
-                <w:noProof/>
-                <w:lang w:val="ca-ES"/>
-              </w:rPr>
-              <w:t>Formulari canviar nom usuari:</w:t>
-            </w:r>
-            <w:r>
-              <w:rPr>
-                <w:noProof/>
-                <w:webHidden/>
-              </w:rPr>
-              <w:tab/>
-            </w:r>
-            <w:r>
-              <w:rPr>
-                <w:noProof/>
-                <w:webHidden/>
-              </w:rPr>
-              <w:fldChar w:fldCharType="begin"/>
-            </w:r>
-            <w:r>
-              <w:rPr>
-                <w:noProof/>
-                <w:webHidden/>
-              </w:rPr>
-              <w:instrText xml:space="preserve"> PAGEREF _Toc167818279 \h </w:instrText>
-            </w:r>
-            <w:r>
-              <w:rPr>
-                <w:noProof/>
-                <w:webHidden/>
-              </w:rPr>
-            </w:r>
-            <w:r>
-              <w:rPr>
-                <w:noProof/>
-                <w:webHidden/>
-              </w:rPr>
-              <w:fldChar w:fldCharType="separate"/>
-            </w:r>
-            <w:r>
-              <w:rPr>
-                <w:noProof/>
-                <w:webHidden/>
-              </w:rPr>
-              <w:t>3</w:t>
-            </w:r>
-            <w:r>
-              <w:rPr>
-                <w:noProof/>
-                <w:webHidden/>
-              </w:rPr>
-              <w:fldChar w:fldCharType="end"/>
-            </w:r>
-          </w:hyperlink>
-        </w:p>
-        <w:p>
-          <w:pPr>
-            <w:pStyle w:val="TDC3"/>
-            <w:tabs>
-              <w:tab w:val="left" w:pos="960"/>
-              <w:tab w:val="right" w:leader="dot" w:pos="10456"/>
-            </w:tabs>
-            <w:rPr>
-              <w:rFonts w:eastAsiaTheme="minorEastAsia"/>
-              <w:noProof/>
-              <w:sz w:val="24"/>
-              <w:szCs w:val="24"/>
-              <w:lang w:eastAsia="es-ES"/>
-            </w:rPr>
-          </w:pPr>
-          <w:hyperlink w:anchor="_Toc167818280" w:history="1">
-            <w:r>
-              <w:rPr>
-                <w:rStyle w:val="Hipervnculo"/>
-                <w:rFonts w:ascii="Calibri" w:hAnsi="Calibri" w:cs="Calibri"/>
-                <w:noProof/>
-                <w:lang w:val="ca-ES"/>
-              </w:rPr>
-              <w:t>-</w:t>
-            </w:r>
-            <w:r>
-              <w:rPr>
-                <w:rFonts w:eastAsiaTheme="minorEastAsia"/>
-                <w:noProof/>
-                <w:sz w:val="24"/>
-                <w:szCs w:val="24"/>
-                <w:lang w:eastAsia="es-ES"/>
-              </w:rPr>
-              <w:tab/>
-            </w:r>
-            <w:r>
-              <w:rPr>
-                <w:rStyle w:val="Hipervnculo"/>
-                <w:noProof/>
-                <w:lang w:val="ca-ES"/>
-              </w:rPr>
-              <w:t>Formulari canviar contrasenya:</w:t>
-            </w:r>
-            <w:r>
-              <w:rPr>
-                <w:noProof/>
-                <w:webHidden/>
-              </w:rPr>
-              <w:tab/>
-            </w:r>
-            <w:r>
-              <w:rPr>
-                <w:noProof/>
-                <w:webHidden/>
-              </w:rPr>
-              <w:fldChar w:fldCharType="begin"/>
-            </w:r>
-            <w:r>
-              <w:rPr>
-                <w:noProof/>
-                <w:webHidden/>
-              </w:rPr>
-              <w:instrText xml:space="preserve"> PAGEREF _Toc167818280 \h </w:instrText>
-            </w:r>
-            <w:r>
-              <w:rPr>
-                <w:noProof/>
-                <w:webHidden/>
-              </w:rPr>
-            </w:r>
-            <w:r>
-              <w:rPr>
-                <w:noProof/>
-                <w:webHidden/>
-              </w:rPr>
-              <w:fldChar w:fldCharType="separate"/>
-            </w:r>
-            <w:r>
-              <w:rPr>
-                <w:noProof/>
-                <w:webHidden/>
-              </w:rPr>
-              <w:t>3</w:t>
+              <w:t>36</w:t>
             </w:r>
             <w:r>
               <w:rPr>
@@ -2867,14 +2411,14 @@
               <w:lang w:eastAsia="es-ES"/>
             </w:rPr>
           </w:pPr>
-          <w:hyperlink w:anchor="_Toc167818281" w:history="1">
+          <w:hyperlink w:anchor="_Toc167829372" w:history="1">
             <w:r>
               <w:rPr>
                 <w:rStyle w:val="Hipervnculo"/>
                 <w:noProof/>
                 <w:lang w:val="ca-ES"/>
               </w:rPr>
-              <w:t>Diagrama Base de dades:</w:t>
+              <w:t>Implementació:</w:t>
             </w:r>
             <w:r>
               <w:rPr>
@@ -2895,7 +2439,7 @@
                 <w:noProof/>
                 <w:webHidden/>
               </w:rPr>
-              <w:instrText xml:space="preserve"> PAGEREF _Toc167818281 \h </w:instrText>
+              <w:instrText xml:space="preserve"> PAGEREF _Toc167829372 \h </w:instrText>
             </w:r>
             <w:r>
               <w:rPr>
@@ -2915,7 +2459,7 @@
                 <w:noProof/>
                 <w:webHidden/>
               </w:rPr>
-              <w:t>3</w:t>
+              <w:t>38</w:t>
             </w:r>
             <w:r>
               <w:rPr>
@@ -2928,9 +2472,8 @@
         </w:p>
         <w:p>
           <w:pPr>
-            <w:pStyle w:val="TDC3"/>
+            <w:pStyle w:val="TDC2"/>
             <w:tabs>
-              <w:tab w:val="left" w:pos="960"/>
               <w:tab w:val="right" w:leader="dot" w:pos="10456"/>
             </w:tabs>
             <w:rPr>
@@ -2941,43 +2484,24 @@
               <w:lang w:eastAsia="es-ES"/>
             </w:rPr>
           </w:pPr>
-          <w:hyperlink w:anchor="_Toc167818282" w:history="1">
+          <w:hyperlink w:anchor="_Toc167829373" w:history="1">
             <w:r>
               <w:rPr>
                 <w:rStyle w:val="Hipervnculo"/>
-                <w:rFonts w:ascii="Calibri" w:hAnsi="Calibri" w:cs="Calibri"/>
                 <w:noProof/>
                 <w:lang w:val="ca-ES"/>
               </w:rPr>
-              <w:t>-</w:t>
-            </w:r>
-            <w:r>
-              <w:rPr>
-                <w:rFonts w:eastAsiaTheme="minorEastAsia"/>
-                <w:noProof/>
-                <w:sz w:val="24"/>
-                <w:szCs w:val="24"/>
-                <w:lang w:eastAsia="es-ES"/>
+              <w:t>Front End:</w:t>
+            </w:r>
+            <w:r>
+              <w:rPr>
+                <w:noProof/>
+                <w:webHidden/>
               </w:rPr>
               <w:tab/>
             </w:r>
             <w:r>
               <w:rPr>
-                <w:rStyle w:val="Hipervnculo"/>
-                <w:noProof/>
-                <w:lang w:val="ca-ES"/>
-              </w:rPr>
-              <w:t>Usuaris:</w:t>
-            </w:r>
-            <w:r>
-              <w:rPr>
-                <w:noProof/>
-                <w:webHidden/>
-              </w:rPr>
-              <w:tab/>
-            </w:r>
-            <w:r>
-              <w:rPr>
                 <w:noProof/>
                 <w:webHidden/>
               </w:rPr>
@@ -2988,7 +2512,7 @@
                 <w:noProof/>
                 <w:webHidden/>
               </w:rPr>
-              <w:instrText xml:space="preserve"> PAGEREF _Toc167818282 \h </w:instrText>
+              <w:instrText xml:space="preserve"> PAGEREF _Toc167829373 \h </w:instrText>
             </w:r>
             <w:r>
               <w:rPr>
@@ -3008,7 +2532,7 @@
                 <w:noProof/>
                 <w:webHidden/>
               </w:rPr>
-              <w:t>3</w:t>
+              <w:t>38</w:t>
             </w:r>
             <w:r>
               <w:rPr>
@@ -3021,9 +2545,8 @@
         </w:p>
         <w:p>
           <w:pPr>
-            <w:pStyle w:val="TDC3"/>
+            <w:pStyle w:val="TDC2"/>
             <w:tabs>
-              <w:tab w:val="left" w:pos="960"/>
               <w:tab w:val="right" w:leader="dot" w:pos="10456"/>
             </w:tabs>
             <w:rPr>
@@ -3034,43 +2557,24 @@
               <w:lang w:eastAsia="es-ES"/>
             </w:rPr>
           </w:pPr>
-          <w:hyperlink w:anchor="_Toc167818283" w:history="1">
+          <w:hyperlink w:anchor="_Toc167829374" w:history="1">
             <w:r>
               <w:rPr>
                 <w:rStyle w:val="Hipervnculo"/>
-                <w:rFonts w:ascii="Calibri" w:hAnsi="Calibri" w:cs="Calibri"/>
                 <w:noProof/>
                 <w:lang w:val="ca-ES"/>
               </w:rPr>
-              <w:t>-</w:t>
-            </w:r>
-            <w:r>
-              <w:rPr>
-                <w:rFonts w:eastAsiaTheme="minorEastAsia"/>
-                <w:noProof/>
-                <w:sz w:val="24"/>
-                <w:szCs w:val="24"/>
-                <w:lang w:eastAsia="es-ES"/>
+              <w:t>Back End:</w:t>
+            </w:r>
+            <w:r>
+              <w:rPr>
+                <w:noProof/>
+                <w:webHidden/>
               </w:rPr>
               <w:tab/>
             </w:r>
             <w:r>
               <w:rPr>
-                <w:rStyle w:val="Hipervnculo"/>
-                <w:noProof/>
-                <w:lang w:val="ca-ES"/>
-              </w:rPr>
-              <w:t>Projectes:</w:t>
-            </w:r>
-            <w:r>
-              <w:rPr>
-                <w:noProof/>
-                <w:webHidden/>
-              </w:rPr>
-              <w:tab/>
-            </w:r>
-            <w:r>
-              <w:rPr>
                 <w:noProof/>
                 <w:webHidden/>
               </w:rPr>
@@ -3081,7 +2585,7 @@
                 <w:noProof/>
                 <w:webHidden/>
               </w:rPr>
-              <w:instrText xml:space="preserve"> PAGEREF _Toc167818283 \h </w:instrText>
+              <w:instrText xml:space="preserve"> PAGEREF _Toc167829374 \h </w:instrText>
             </w:r>
             <w:r>
               <w:rPr>
@@ -3101,7 +2605,7 @@
                 <w:noProof/>
                 <w:webHidden/>
               </w:rPr>
-              <w:t>3</w:t>
+              <w:t>39</w:t>
             </w:r>
             <w:r>
               <w:rPr>
@@ -3126,14 +2630,14 @@
               <w:lang w:eastAsia="es-ES"/>
             </w:rPr>
           </w:pPr>
-          <w:hyperlink w:anchor="_Toc167818284" w:history="1">
+          <w:hyperlink w:anchor="_Toc167829375" w:history="1">
             <w:r>
               <w:rPr>
                 <w:rStyle w:val="Hipervnculo"/>
                 <w:noProof/>
                 <w:lang w:val="ca-ES"/>
               </w:rPr>
-              <w:t>Implementació:</w:t>
+              <w:t>Planificació temporal</w:t>
             </w:r>
             <w:r>
               <w:rPr>
@@ -3154,7 +2658,7 @@
                 <w:noProof/>
                 <w:webHidden/>
               </w:rPr>
-              <w:instrText xml:space="preserve"> PAGEREF _Toc167818284 \h </w:instrText>
+              <w:instrText xml:space="preserve"> PAGEREF _Toc167829375 \h </w:instrText>
             </w:r>
             <w:r>
               <w:rPr>
@@ -3174,226 +2678,7 @@
                 <w:noProof/>
                 <w:webHidden/>
               </w:rPr>
-              <w:t>3</w:t>
-            </w:r>
-            <w:r>
-              <w:rPr>
-                <w:noProof/>
-                <w:webHidden/>
-              </w:rPr>
-              <w:fldChar w:fldCharType="end"/>
-            </w:r>
-          </w:hyperlink>
-        </w:p>
-        <w:p>
-          <w:pPr>
-            <w:pStyle w:val="TDC2"/>
-            <w:tabs>
-              <w:tab w:val="right" w:leader="dot" w:pos="10456"/>
-            </w:tabs>
-            <w:rPr>
-              <w:rFonts w:eastAsiaTheme="minorEastAsia"/>
-              <w:noProof/>
-              <w:sz w:val="24"/>
-              <w:szCs w:val="24"/>
-              <w:lang w:eastAsia="es-ES"/>
-            </w:rPr>
-          </w:pPr>
-          <w:hyperlink w:anchor="_Toc167818285" w:history="1">
-            <w:r>
-              <w:rPr>
-                <w:rStyle w:val="Hipervnculo"/>
-                <w:noProof/>
-                <w:lang w:val="ca-ES"/>
-              </w:rPr>
-              <w:t>Front End:</w:t>
-            </w:r>
-            <w:r>
-              <w:rPr>
-                <w:noProof/>
-                <w:webHidden/>
-              </w:rPr>
-              <w:tab/>
-            </w:r>
-            <w:r>
-              <w:rPr>
-                <w:noProof/>
-                <w:webHidden/>
-              </w:rPr>
-              <w:fldChar w:fldCharType="begin"/>
-            </w:r>
-            <w:r>
-              <w:rPr>
-                <w:noProof/>
-                <w:webHidden/>
-              </w:rPr>
-              <w:instrText xml:space="preserve"> PAGEREF _Toc167818285 \h </w:instrText>
-            </w:r>
-            <w:r>
-              <w:rPr>
-                <w:noProof/>
-                <w:webHidden/>
-              </w:rPr>
-            </w:r>
-            <w:r>
-              <w:rPr>
-                <w:noProof/>
-                <w:webHidden/>
-              </w:rPr>
-              <w:fldChar w:fldCharType="separate"/>
-            </w:r>
-            <w:r>
-              <w:rPr>
-                <w:noProof/>
-                <w:webHidden/>
-              </w:rPr>
-              <w:t>3</w:t>
-            </w:r>
-            <w:r>
-              <w:rPr>
-                <w:noProof/>
-                <w:webHidden/>
-              </w:rPr>
-              <w:fldChar w:fldCharType="end"/>
-            </w:r>
-          </w:hyperlink>
-        </w:p>
-        <w:p>
-          <w:pPr>
-            <w:pStyle w:val="TDC2"/>
-            <w:tabs>
-              <w:tab w:val="right" w:leader="dot" w:pos="10456"/>
-            </w:tabs>
-            <w:rPr>
-              <w:rFonts w:eastAsiaTheme="minorEastAsia"/>
-              <w:noProof/>
-              <w:sz w:val="24"/>
-              <w:szCs w:val="24"/>
-              <w:lang w:eastAsia="es-ES"/>
-            </w:rPr>
-          </w:pPr>
-          <w:hyperlink w:anchor="_Toc167818286" w:history="1">
-            <w:r>
-              <w:rPr>
-                <w:rStyle w:val="Hipervnculo"/>
-                <w:noProof/>
-                <w:lang w:val="ca-ES"/>
-              </w:rPr>
-              <w:t>Back End:</w:t>
-            </w:r>
-            <w:r>
-              <w:rPr>
-                <w:noProof/>
-                <w:webHidden/>
-              </w:rPr>
-              <w:tab/>
-            </w:r>
-            <w:r>
-              <w:rPr>
-                <w:noProof/>
-                <w:webHidden/>
-              </w:rPr>
-              <w:fldChar w:fldCharType="begin"/>
-            </w:r>
-            <w:r>
-              <w:rPr>
-                <w:noProof/>
-                <w:webHidden/>
-              </w:rPr>
-              <w:instrText xml:space="preserve"> PAGEREF _Toc167818286 \h </w:instrText>
-            </w:r>
-            <w:r>
-              <w:rPr>
-                <w:noProof/>
-                <w:webHidden/>
-              </w:rPr>
-            </w:r>
-            <w:r>
-              <w:rPr>
-                <w:noProof/>
-                <w:webHidden/>
-              </w:rPr>
-              <w:fldChar w:fldCharType="separate"/>
-            </w:r>
-            <w:r>
-              <w:rPr>
-                <w:noProof/>
-                <w:webHidden/>
-              </w:rPr>
-              <w:t>3</w:t>
-            </w:r>
-            <w:r>
-              <w:rPr>
-                <w:noProof/>
-                <w:webHidden/>
-              </w:rPr>
-              <w:fldChar w:fldCharType="end"/>
-            </w:r>
-          </w:hyperlink>
-        </w:p>
-        <w:p>
-          <w:pPr>
-            <w:pStyle w:val="TDC1"/>
-            <w:tabs>
-              <w:tab w:val="right" w:leader="dot" w:pos="10456"/>
-            </w:tabs>
-            <w:rPr>
-              <w:rFonts w:eastAsiaTheme="minorEastAsia"/>
-              <w:noProof/>
-              <w:sz w:val="24"/>
-              <w:szCs w:val="24"/>
-              <w:lang w:eastAsia="es-ES"/>
-            </w:rPr>
-          </w:pPr>
-          <w:hyperlink w:anchor="_Toc167818287" w:history="1">
-            <w:r>
-              <w:rPr>
-                <w:rStyle w:val="Hipervnculo"/>
-                <w:noProof/>
-                <w:lang w:val="ca-ES"/>
-              </w:rPr>
-              <w:t>Planificació temporal</w:t>
-            </w:r>
-            <w:r>
-              <w:rPr>
-                <w:noProof/>
-                <w:webHidden/>
-              </w:rPr>
-              <w:tab/>
-            </w:r>
-            <w:r>
-              <w:rPr>
-                <w:noProof/>
-                <w:webHidden/>
-              </w:rPr>
-              <w:fldChar w:fldCharType="begin"/>
-            </w:r>
-            <w:r>
-              <w:rPr>
-                <w:noProof/>
-                <w:webHidden/>
-              </w:rPr>
-              <w:instrText xml:space="preserve"> PAGEREF _Toc167818287 \h </w:instrText>
-            </w:r>
-            <w:r>
-              <w:rPr>
-                <w:noProof/>
-                <w:webHidden/>
-              </w:rPr>
-            </w:r>
-            <w:r>
-              <w:rPr>
-                <w:noProof/>
-                <w:webHidden/>
-              </w:rPr>
-              <w:fldChar w:fldCharType="separate"/>
-            </w:r>
-            <w:r>
-              <w:rPr>
-                <w:noProof/>
-                <w:webHidden/>
-              </w:rPr>
-              <w:t>3</w:t>
+              <w:t>41</w:t>
             </w:r>
             <w:r>
               <w:rPr>
@@ -3434,7 +2719,7 @@
           <w:lang w:val="ca-ES"/>
         </w:rPr>
       </w:pPr>
-      <w:bookmarkStart w:id="1" w:name="_Toc167818254"/>
+      <w:bookmarkStart w:id="1" w:name="_Toc167829349"/>
       <w:r>
         <w:rPr>
           <w:lang w:val="ca-ES"/>
@@ -3836,15 +3121,32 @@
         </w:rPr>
         <w:t xml:space="preserve">Aquest funciona a partir de codi JavaScript i elements HTML amb l'extensió de </w:t>
       </w:r>
-      <w:hyperlink r:id="rId11" w:history="1">
-        <w:r>
-          <w:rPr>
-            <w:rStyle w:val="Hipervnculo"/>
-            <w:lang w:val="ca-ES"/>
-          </w:rPr>
-          <w:t>Bootstrap</w:t>
-        </w:r>
-      </w:hyperlink>
+      <w:r>
+        <w:fldChar w:fldCharType="begin"/>
+      </w:r>
+      <w:r>
+        <w:rPr>
+          <w:lang w:val="ca-ES"/>
+        </w:rPr>
+        <w:instrText>HYPERLINK "https://getbootstrap.com"</w:instrText>
+      </w:r>
+      <w:r>
+        <w:fldChar w:fldCharType="separate"/>
+      </w:r>
+      <w:r>
+        <w:rPr>
+          <w:rStyle w:val="Hipervnculo"/>
+          <w:lang w:val="ca-ES"/>
+        </w:rPr>
+        <w:t>Bootstrap</w:t>
+      </w:r>
+      <w:r>
+        <w:rPr>
+          <w:rStyle w:val="Hipervnculo"/>
+          <w:lang w:val="ca-ES"/>
+        </w:rPr>
+        <w:fldChar w:fldCharType="end"/>
+      </w:r>
       <w:r>
         <w:rPr>
           <w:lang w:val="ca-ES"/>
@@ -4034,7 +3336,7 @@
           <w:lang w:val="ca-ES"/>
         </w:rPr>
       </w:pPr>
-      <w:bookmarkStart w:id="2" w:name="_Toc167818255"/>
+      <w:bookmarkStart w:id="2" w:name="_Toc167829350"/>
       <w:r>
         <w:rPr>
           <w:lang w:val="ca-ES"/>
@@ -4055,7 +3357,7 @@
           <w:lang w:val="ca-ES"/>
         </w:rPr>
       </w:pPr>
-      <w:bookmarkStart w:id="3" w:name="_Toc167818256"/>
+      <w:bookmarkStart w:id="3" w:name="_Toc167829351"/>
       <w:r>
         <w:rPr>
           <w:lang w:val="ca-ES"/>
@@ -4378,7 +3680,7 @@
           <w:lang w:val="ca-ES"/>
         </w:rPr>
       </w:pPr>
-      <w:bookmarkStart w:id="4" w:name="_Toc167818257"/>
+      <w:bookmarkStart w:id="4" w:name="_Toc167829352"/>
       <w:r>
         <w:rPr>
           <w:lang w:val="ca-ES"/>
@@ -4785,7 +4087,7 @@
           <w:lang w:val="ca-ES"/>
         </w:rPr>
         <w:drawing>
-          <wp:inline distT="0" distB="0" distL="0" distR="0" wp14:anchorId="5273C271" wp14:editId="2A734AA2">
+          <wp:inline distT="0" distB="0" distL="0" distR="0" wp14:anchorId="5273C271" wp14:editId="0B987FA0">
             <wp:extent cx="3086100" cy="1717023"/>
             <wp:effectExtent l="95250" t="95250" r="171450" b="169545"/>
             <wp:docPr id="1720947690" name="Imagen 13" descr="Gráfico&#10;&#10;Descripción generada automáticamente con confianza baja"/>
@@ -4800,7 +4102,7 @@
                     <pic:cNvPicPr/>
                   </pic:nvPicPr>
                   <pic:blipFill>
-                    <a:blip r:embed="rId12" cstate="print">
+                    <a:blip r:embed="rId11" cstate="print">
                       <a:extLst>
                         <a:ext uri="{28A0092B-C50C-407E-A947-70E740481C1C}">
                           <a14:useLocalDpi xmlns:a14="http://schemas.microsoft.com/office/drawing/2010/main" val="0"/>
@@ -4871,7 +4173,7 @@
           <w:lang w:val="ca-ES"/>
         </w:rPr>
       </w:pPr>
-      <w:bookmarkStart w:id="5" w:name="_Toc167818258"/>
+      <w:bookmarkStart w:id="5" w:name="_Toc167829353"/>
       <w:r>
         <w:rPr>
           <w:lang w:val="ca-ES"/>
@@ -5048,7 +4350,7 @@
                     <pic:cNvPicPr/>
                   </pic:nvPicPr>
                   <pic:blipFill>
-                    <a:blip r:embed="rId13">
+                    <a:blip r:embed="rId12">
                       <a:extLst>
                         <a:ext uri="{28A0092B-C50C-407E-A947-70E740481C1C}">
                           <a14:useLocalDpi xmlns:a14="http://schemas.microsoft.com/office/drawing/2010/main" val="0"/>
@@ -5299,7 +4601,7 @@
                     <pic:cNvPicPr/>
                   </pic:nvPicPr>
                   <pic:blipFill>
-                    <a:blip r:embed="rId14">
+                    <a:blip r:embed="rId13">
                       <a:extLst>
                         <a:ext uri="{28A0092B-C50C-407E-A947-70E740481C1C}">
                           <a14:useLocalDpi xmlns:a14="http://schemas.microsoft.com/office/drawing/2010/main" val="0"/>
@@ -5468,7 +4770,7 @@
                     <pic:cNvPicPr/>
                   </pic:nvPicPr>
                   <pic:blipFill>
-                    <a:blip r:embed="rId15">
+                    <a:blip r:embed="rId14">
                       <a:extLst>
                         <a:ext uri="{28A0092B-C50C-407E-A947-70E740481C1C}">
                           <a14:useLocalDpi xmlns:a14="http://schemas.microsoft.com/office/drawing/2010/main" val="0"/>
@@ -5668,7 +4970,7 @@
                     <pic:cNvPicPr/>
                   </pic:nvPicPr>
                   <pic:blipFill>
-                    <a:blip r:embed="rId16">
+                    <a:blip r:embed="rId15">
                       <a:extLst>
                         <a:ext uri="{28A0092B-C50C-407E-A947-70E740481C1C}">
                           <a14:useLocalDpi xmlns:a14="http://schemas.microsoft.com/office/drawing/2010/main" val="0"/>
@@ -5887,7 +5189,7 @@
           <w:lang w:val="ca-ES"/>
         </w:rPr>
       </w:pPr>
-      <w:bookmarkStart w:id="7" w:name="_Toc167818259"/>
+      <w:bookmarkStart w:id="7" w:name="_Toc167829354"/>
       <w:r>
         <w:rPr>
           <w:lang w:val="ca-ES"/>
@@ -6150,7 +5452,7 @@
           <w:lang w:val="ca-ES"/>
         </w:rPr>
       </w:pPr>
-      <w:bookmarkStart w:id="8" w:name="_Toc167818260"/>
+      <w:bookmarkStart w:id="8" w:name="_Toc167829355"/>
       <w:r>
         <w:rPr>
           <w:lang w:val="ca-ES"/>
@@ -6193,7 +5495,7 @@
           <w:lang w:val="ca-ES"/>
         </w:rPr>
       </w:pPr>
-      <w:bookmarkStart w:id="9" w:name="_Toc167818261"/>
+      <w:bookmarkStart w:id="9" w:name="_Toc167829356"/>
       <w:r>
         <w:rPr>
           <w:lang w:val="ca-ES"/>
@@ -6802,7 +6104,7 @@
           <w:lang w:val="ca-ES"/>
         </w:rPr>
       </w:pPr>
-      <w:bookmarkStart w:id="10" w:name="_Toc167818262"/>
+      <w:bookmarkStart w:id="10" w:name="_Toc167829357"/>
       <w:proofErr w:type="spellStart"/>
       <w:r>
         <w:rPr>
@@ -7408,7 +6710,7 @@
           <w:lang w:val="ca-ES"/>
         </w:rPr>
       </w:pPr>
-      <w:bookmarkStart w:id="11" w:name="_Toc167818263"/>
+      <w:bookmarkStart w:id="11" w:name="_Toc167829358"/>
       <w:r>
         <w:rPr>
           <w:lang w:val="ca-ES"/>
@@ -7429,7 +6731,7 @@
           <w:lang w:val="ca-ES"/>
         </w:rPr>
       </w:pPr>
-      <w:bookmarkStart w:id="12" w:name="_Toc167818264"/>
+      <w:bookmarkStart w:id="12" w:name="_Toc167829359"/>
       <w:r>
         <w:rPr>
           <w:lang w:val="ca-ES"/>
@@ -7578,7 +6880,7 @@
           <w:lang w:val="ca-ES"/>
         </w:rPr>
       </w:pPr>
-      <w:bookmarkStart w:id="13" w:name="_Toc167818265"/>
+      <w:bookmarkStart w:id="13" w:name="_Toc167829360"/>
       <w:r>
         <w:rPr>
           <w:lang w:val="ca-ES"/>
@@ -7666,7 +6968,7 @@
                     <pic:cNvPicPr/>
                   </pic:nvPicPr>
                   <pic:blipFill>
-                    <a:blip r:embed="rId17" cstate="print">
+                    <a:blip r:embed="rId16" cstate="print">
                       <a:extLst>
                         <a:ext uri="{28A0092B-C50C-407E-A947-70E740481C1C}">
                           <a14:useLocalDpi xmlns:a14="http://schemas.microsoft.com/office/drawing/2010/main" val="0"/>
@@ -7740,7 +7042,7 @@
           <w:lang w:val="ca-ES"/>
         </w:rPr>
       </w:pPr>
-      <w:bookmarkStart w:id="14" w:name="_Toc167818266"/>
+      <w:bookmarkStart w:id="14" w:name="_Toc167829361"/>
       <w:r>
         <w:rPr>
           <w:lang w:val="ca-ES"/>
@@ -7761,7 +7063,7 @@
           <w:lang w:val="ca-ES"/>
         </w:rPr>
       </w:pPr>
-      <w:bookmarkStart w:id="15" w:name="_Toc167818267"/>
+      <w:bookmarkStart w:id="15" w:name="_Toc167829362"/>
       <w:r>
         <w:rPr>
           <w:lang w:val="ca-ES"/>
@@ -8117,7 +7419,7 @@
                     <pic:cNvPicPr/>
                   </pic:nvPicPr>
                   <pic:blipFill>
-                    <a:blip r:embed="rId18" cstate="print">
+                    <a:blip r:embed="rId17" cstate="print">
                       <a:extLst>
                         <a:ext uri="{28A0092B-C50C-407E-A947-70E740481C1C}">
                           <a14:useLocalDpi xmlns:a14="http://schemas.microsoft.com/office/drawing/2010/main" val="0"/>
@@ -8195,7 +7497,7 @@
           <w:lang w:val="ca-ES"/>
         </w:rPr>
       </w:pPr>
-      <w:bookmarkStart w:id="16" w:name="_Toc167818268"/>
+      <w:bookmarkStart w:id="16" w:name="_Toc167829363"/>
       <w:r>
         <w:rPr>
           <w:lang w:val="ca-ES"/>
@@ -9309,7 +8611,7 @@
                     <pic:cNvPicPr/>
                   </pic:nvPicPr>
                   <pic:blipFill>
-                    <a:blip r:embed="rId19" cstate="print">
+                    <a:blip r:embed="rId18" cstate="print">
                       <a:extLst>
                         <a:ext uri="{28A0092B-C50C-407E-A947-70E740481C1C}">
                           <a14:useLocalDpi xmlns:a14="http://schemas.microsoft.com/office/drawing/2010/main" val="0"/>
@@ -9376,7 +8678,7 @@
           <w:lang w:val="ca-ES"/>
         </w:rPr>
       </w:pPr>
-      <w:bookmarkStart w:id="17" w:name="_Toc167818269"/>
+      <w:bookmarkStart w:id="17" w:name="_Toc167829364"/>
       <w:r>
         <w:rPr>
           <w:lang w:val="ca-ES"/>
@@ -9425,6 +8727,7 @@
           <w:lang w:val="ca-ES"/>
         </w:rPr>
       </w:pPr>
+      <w:bookmarkStart w:id="18" w:name="_Toc167829365"/>
       <w:proofErr w:type="spellStart"/>
       <w:r>
         <w:rPr>
@@ -9445,6 +8748,7 @@
         </w:rPr>
         <w:t>:</w:t>
       </w:r>
+      <w:bookmarkEnd w:id="18"/>
     </w:p>
     <w:p>
       <w:pPr>
@@ -9503,7 +8807,7 @@
           <w:lang w:val="ca-ES"/>
         </w:rPr>
         <w:drawing>
-          <wp:inline distT="0" distB="0" distL="0" distR="0" wp14:anchorId="5FBDDC52" wp14:editId="5B3D37F8">
+          <wp:inline distT="0" distB="0" distL="0" distR="0" wp14:anchorId="5FBDDC52" wp14:editId="76252F67">
             <wp:extent cx="5486400" cy="3084461"/>
             <wp:effectExtent l="0" t="0" r="0" b="1905"/>
             <wp:docPr id="1046227687" name="Imagen 8" descr="Interfaz de usuario gráfica, Aplicación&#10;&#10;Descripción generada automáticamente"/>
@@ -9518,7 +8822,7 @@
                     <pic:cNvPicPr/>
                   </pic:nvPicPr>
                   <pic:blipFill>
-                    <a:blip r:embed="rId20" cstate="print">
+                    <a:blip r:embed="rId19" cstate="print">
                       <a:extLst>
                         <a:ext uri="{28A0092B-C50C-407E-A947-70E740481C1C}">
                           <a14:useLocalDpi xmlns:a14="http://schemas.microsoft.com/office/drawing/2010/main" val="0"/>
@@ -9615,7 +8919,6 @@
           <w:u w:val="single"/>
           <w:lang w:val="ca-ES"/>
         </w:rPr>
-        <w:lastRenderedPageBreak/>
         <w:t>Formulari iniciar sessió:</w:t>
       </w:r>
     </w:p>
@@ -9663,7 +8966,7 @@
                     <pic:cNvPicPr/>
                   </pic:nvPicPr>
                   <pic:blipFill>
-                    <a:blip r:embed="rId21">
+                    <a:blip r:embed="rId20">
                       <a:extLst>
                         <a:ext uri="{28A0092B-C50C-407E-A947-70E740481C1C}">
                           <a14:useLocalDpi xmlns:a14="http://schemas.microsoft.com/office/drawing/2010/main" val="0"/>
@@ -9730,7 +9033,6 @@
           <w:u w:val="single"/>
           <w:lang w:val="ca-ES"/>
         </w:rPr>
-        <w:lastRenderedPageBreak/>
         <w:t>Formulari canviar contrasenya oblidada:</w:t>
       </w:r>
     </w:p>
@@ -9782,7 +9084,7 @@
                     <pic:cNvPicPr/>
                   </pic:nvPicPr>
                   <pic:blipFill>
-                    <a:blip r:embed="rId22">
+                    <a:blip r:embed="rId21">
                       <a:extLst>
                         <a:ext uri="{28A0092B-C50C-407E-A947-70E740481C1C}">
                           <a14:useLocalDpi xmlns:a14="http://schemas.microsoft.com/office/drawing/2010/main" val="0"/>
@@ -9975,7 +9277,6 @@
           <w:u w:val="single"/>
           <w:lang w:val="ca-ES"/>
         </w:rPr>
-        <w:lastRenderedPageBreak/>
         <w:t>Formulari registrar-se:</w:t>
       </w:r>
     </w:p>
@@ -10028,7 +9329,7 @@
                     <pic:cNvPicPr/>
                   </pic:nvPicPr>
                   <pic:blipFill>
-                    <a:blip r:embed="rId23">
+                    <a:blip r:embed="rId22">
                       <a:extLst>
                         <a:ext uri="{28A0092B-C50C-407E-A947-70E740481C1C}">
                           <a14:useLocalDpi xmlns:a14="http://schemas.microsoft.com/office/drawing/2010/main" val="0"/>
@@ -10096,12 +9397,12 @@
           <w:lang w:val="ca-ES"/>
         </w:rPr>
       </w:pPr>
+      <w:bookmarkStart w:id="19" w:name="_Toc167829366"/>
       <w:proofErr w:type="spellStart"/>
       <w:r>
         <w:rPr>
           <w:lang w:val="ca-ES"/>
         </w:rPr>
-        <w:lastRenderedPageBreak/>
         <w:t>Wireframe</w:t>
       </w:r>
       <w:proofErr w:type="spellEnd"/>
@@ -10111,6 +9412,7 @@
         </w:rPr>
         <w:t xml:space="preserve"> usuari registrat:</w:t>
       </w:r>
+      <w:bookmarkEnd w:id="19"/>
     </w:p>
     <w:p>
       <w:pPr>
@@ -10175,7 +9477,7 @@
                     <pic:cNvPicPr/>
                   </pic:nvPicPr>
                   <pic:blipFill>
-                    <a:blip r:embed="rId24">
+                    <a:blip r:embed="rId23">
                       <a:extLst>
                         <a:ext uri="{28A0092B-C50C-407E-A947-70E740481C1C}">
                           <a14:useLocalDpi xmlns:a14="http://schemas.microsoft.com/office/drawing/2010/main" val="0"/>
@@ -10239,7 +9541,6 @@
           <w:u w:val="single"/>
           <w:lang w:val="ca-ES"/>
         </w:rPr>
-        <w:lastRenderedPageBreak/>
         <w:t>Pàgina de selecció de base i importar Projecte:</w:t>
       </w:r>
     </w:p>
@@ -10280,7 +9581,7 @@
                     <pic:cNvPicPr/>
                   </pic:nvPicPr>
                   <pic:blipFill>
-                    <a:blip r:embed="rId25">
+                    <a:blip r:embed="rId24">
                       <a:extLst>
                         <a:ext uri="{28A0092B-C50C-407E-A947-70E740481C1C}">
                           <a14:useLocalDpi xmlns:a14="http://schemas.microsoft.com/office/drawing/2010/main" val="0"/>
@@ -10336,7 +9637,6 @@
           <w:u w:val="single"/>
           <w:lang w:val="ca-ES"/>
         </w:rPr>
-        <w:lastRenderedPageBreak/>
         <w:t>Edició d’un projecte com a usuari:</w:t>
       </w:r>
     </w:p>
@@ -10367,7 +9667,7 @@
                     <pic:cNvPicPr/>
                   </pic:nvPicPr>
                   <pic:blipFill>
-                    <a:blip r:embed="rId26">
+                    <a:blip r:embed="rId25">
                       <a:extLst>
                         <a:ext uri="{28A0092B-C50C-407E-A947-70E740481C1C}">
                           <a14:useLocalDpi xmlns:a14="http://schemas.microsoft.com/office/drawing/2010/main" val="0"/>
@@ -10430,7 +9730,6 @@
           <w:u w:val="single"/>
           <w:lang w:val="ca-ES"/>
         </w:rPr>
-        <w:lastRenderedPageBreak/>
         <w:t>Pàgina de configuració del compte:</w:t>
       </w:r>
     </w:p>
@@ -10467,6 +9766,115 @@
                 <pic:pic xmlns:pic="http://schemas.openxmlformats.org/drawingml/2006/picture">
                   <pic:nvPicPr>
                     <pic:cNvPr id="1963250116" name="Imagen 13" descr="Interfaz de usuario gráfica, Texto, Aplicación&#10;&#10;Descripción generada automáticamente"/>
+                    <pic:cNvPicPr/>
+                  </pic:nvPicPr>
+                  <pic:blipFill>
+                    <a:blip r:embed="rId26">
+                      <a:extLst>
+                        <a:ext uri="{28A0092B-C50C-407E-A947-70E740481C1C}">
+                          <a14:useLocalDpi xmlns:a14="http://schemas.microsoft.com/office/drawing/2010/main" val="0"/>
+                        </a:ext>
+                      </a:extLst>
+                    </a:blip>
+                    <a:stretch>
+                      <a:fillRect/>
+                    </a:stretch>
+                  </pic:blipFill>
+                  <pic:spPr>
+                    <a:xfrm>
+                      <a:off x="0" y="0"/>
+                      <a:ext cx="6645910" cy="5073650"/>
+                    </a:xfrm>
+                    <a:prstGeom prst="rect">
+                      <a:avLst/>
+                    </a:prstGeom>
+                  </pic:spPr>
+                </pic:pic>
+              </a:graphicData>
+            </a:graphic>
+          </wp:inline>
+        </w:drawing>
+      </w:r>
+    </w:p>
+    <w:p>
+      <w:pPr>
+        <w:rPr>
+          <w:lang w:val="ca-ES"/>
+        </w:rPr>
+      </w:pPr>
+    </w:p>
+    <w:p>
+      <w:pPr>
+        <w:rPr>
+          <w:lang w:val="ca-ES"/>
+        </w:rPr>
+      </w:pPr>
+    </w:p>
+    <w:p>
+      <w:pPr>
+        <w:rPr>
+          <w:lang w:val="ca-ES"/>
+        </w:rPr>
+      </w:pPr>
+      <w:r>
+        <w:rPr>
+          <w:lang w:val="ca-ES"/>
+        </w:rPr>
+        <w:br w:type="page"/>
+      </w:r>
+    </w:p>
+    <w:p>
+      <w:pPr>
+        <w:pStyle w:val="Prrafodelista"/>
+        <w:numPr>
+          <w:ilvl w:val="0"/>
+          <w:numId w:val="2"/>
+        </w:numPr>
+        <w:rPr>
+          <w:lang w:val="ca-ES"/>
+        </w:rPr>
+      </w:pPr>
+      <w:r>
+        <w:rPr>
+          <w:u w:val="single"/>
+          <w:lang w:val="ca-ES"/>
+        </w:rPr>
+        <w:t>Formulari per canviar la contrasenya de l’usuari:</w:t>
+      </w:r>
+    </w:p>
+    <w:p>
+      <w:pPr>
+        <w:pStyle w:val="Prrafodelista"/>
+        <w:ind w:left="1065"/>
+        <w:rPr>
+          <w:lang w:val="ca-ES"/>
+        </w:rPr>
+      </w:pPr>
+    </w:p>
+    <w:p>
+      <w:pPr>
+        <w:rPr>
+          <w:lang w:val="ca-ES"/>
+        </w:rPr>
+      </w:pPr>
+      <w:r>
+        <w:rPr>
+          <w:noProof/>
+          <w:lang w:val="ca-ES"/>
+        </w:rPr>
+        <w:drawing>
+          <wp:inline distT="0" distB="0" distL="0" distR="0" wp14:anchorId="7E087DDF" wp14:editId="15A38C87">
+            <wp:extent cx="6645910" cy="5073650"/>
+            <wp:effectExtent l="0" t="0" r="2540" b="0"/>
+            <wp:docPr id="1700450096" name="Imagen 11" descr="Interfaz de usuario gráfica, Texto, Aplicación, Chat o mensaje de texto&#10;&#10;Descripción generada automáticamente"/>
+            <wp:cNvGraphicFramePr>
+              <a:graphicFrameLocks xmlns:a="http://schemas.openxmlformats.org/drawingml/2006/main" noChangeAspect="1"/>
+            </wp:cNvGraphicFramePr>
+            <a:graphic xmlns:a="http://schemas.openxmlformats.org/drawingml/2006/main">
+              <a:graphicData uri="http://schemas.openxmlformats.org/drawingml/2006/picture">
+                <pic:pic xmlns:pic="http://schemas.openxmlformats.org/drawingml/2006/picture">
+                  <pic:nvPicPr>
+                    <pic:cNvPr id="1700450096" name="Imagen 11" descr="Interfaz de usuario gráfica, Texto, Aplicación, Chat o mensaje de texto&#10;&#10;Descripción generada automáticamente"/>
                     <pic:cNvPicPr/>
                   </pic:nvPicPr>
                   <pic:blipFill>
@@ -10510,13 +9918,6 @@
           <w:lang w:val="ca-ES"/>
         </w:rPr>
       </w:pPr>
-    </w:p>
-    <w:p>
-      <w:pPr>
-        <w:rPr>
-          <w:lang w:val="ca-ES"/>
-        </w:rPr>
-      </w:pPr>
       <w:r>
         <w:rPr>
           <w:lang w:val="ca-ES"/>
@@ -10540,8 +9941,7 @@
           <w:u w:val="single"/>
           <w:lang w:val="ca-ES"/>
         </w:rPr>
-        <w:lastRenderedPageBreak/>
-        <w:t>Formulari per canviar la contrasenya de l’usuari:</w:t>
+        <w:t>Formulari per canviar el nom de compte:</w:t>
       </w:r>
     </w:p>
     <w:p>
@@ -10565,10 +9965,10 @@
           <w:lang w:val="ca-ES"/>
         </w:rPr>
         <w:drawing>
-          <wp:inline distT="0" distB="0" distL="0" distR="0" wp14:anchorId="7E087DDF" wp14:editId="15A38C87">
+          <wp:inline distT="0" distB="0" distL="0" distR="0" wp14:anchorId="3B766A9A" wp14:editId="76249256">
             <wp:extent cx="6645910" cy="5073650"/>
             <wp:effectExtent l="0" t="0" r="2540" b="0"/>
-            <wp:docPr id="1700450096" name="Imagen 11" descr="Interfaz de usuario gráfica, Texto, Aplicación, Chat o mensaje de texto&#10;&#10;Descripción generada automáticamente"/>
+            <wp:docPr id="199423849" name="Imagen 12"/>
             <wp:cNvGraphicFramePr>
               <a:graphicFrameLocks xmlns:a="http://schemas.openxmlformats.org/drawingml/2006/main" noChangeAspect="1"/>
             </wp:cNvGraphicFramePr>
@@ -10576,7 +9976,7 @@
               <a:graphicData uri="http://schemas.openxmlformats.org/drawingml/2006/picture">
                 <pic:pic xmlns:pic="http://schemas.openxmlformats.org/drawingml/2006/picture">
                   <pic:nvPicPr>
-                    <pic:cNvPr id="1700450096" name="Imagen 11" descr="Interfaz de usuario gráfica, Texto, Aplicación, Chat o mensaje de texto&#10;&#10;Descripción generada automáticamente"/>
+                    <pic:cNvPr id="199423849" name="Imagen 199423849"/>
                     <pic:cNvPicPr/>
                   </pic:nvPicPr>
                   <pic:blipFill>
@@ -10613,19 +10013,43 @@
           <w:lang w:val="ca-ES"/>
         </w:rPr>
       </w:pPr>
-    </w:p>
-    <w:p>
-      <w:pPr>
-        <w:rPr>
-          <w:lang w:val="ca-ES"/>
-        </w:rPr>
-      </w:pPr>
       <w:r>
         <w:rPr>
           <w:lang w:val="ca-ES"/>
         </w:rPr>
         <w:br w:type="page"/>
       </w:r>
+    </w:p>
+    <w:p>
+      <w:pPr>
+        <w:pStyle w:val="Ttulo3"/>
+        <w:rPr>
+          <w:lang w:val="ca-ES"/>
+        </w:rPr>
+      </w:pPr>
+      <w:bookmarkStart w:id="20" w:name="_Toc167829367"/>
+      <w:proofErr w:type="spellStart"/>
+      <w:r>
+        <w:rPr>
+          <w:lang w:val="ca-ES"/>
+        </w:rPr>
+        <w:t>Mockup</w:t>
+      </w:r>
+      <w:proofErr w:type="spellEnd"/>
+      <w:r>
+        <w:rPr>
+          <w:lang w:val="ca-ES"/>
+        </w:rPr>
+        <w:t xml:space="preserve"> usuari anònim:</w:t>
+      </w:r>
+      <w:bookmarkEnd w:id="20"/>
+    </w:p>
+    <w:p>
+      <w:pPr>
+        <w:rPr>
+          <w:lang w:val="ca-ES"/>
+        </w:rPr>
+      </w:pPr>
     </w:p>
     <w:p>
       <w:pPr>
@@ -10640,11 +10064,21 @@
       </w:pPr>
       <w:r>
         <w:rPr>
+          <w:sz w:val="32"/>
+          <w:szCs w:val="32"/>
           <w:u w:val="single"/>
           <w:lang w:val="ca-ES"/>
         </w:rPr>
-        <w:lastRenderedPageBreak/>
-        <w:t>Formulari per canviar el nom de compte:</w:t>
+        <w:t>Pàgina d’inici anònim</w:t>
+      </w:r>
+      <w:r>
+        <w:rPr>
+          <w:sz w:val="32"/>
+          <w:szCs w:val="32"/>
+          <w:u w:val="single"/>
+          <w:lang w:val="ca-ES"/>
+        </w:rPr>
+        <w:t>:</w:t>
       </w:r>
     </w:p>
     <w:p>
@@ -10668,10 +10102,10 @@
           <w:lang w:val="ca-ES"/>
         </w:rPr>
         <w:drawing>
-          <wp:inline distT="0" distB="0" distL="0" distR="0" wp14:anchorId="3B766A9A" wp14:editId="76249256">
-            <wp:extent cx="6645910" cy="5073650"/>
+          <wp:inline distT="0" distB="0" distL="0" distR="0" wp14:anchorId="56C83D15" wp14:editId="6BD282CD">
+            <wp:extent cx="6645910" cy="3736340"/>
             <wp:effectExtent l="0" t="0" r="2540" b="0"/>
-            <wp:docPr id="199423849" name="Imagen 12"/>
+            <wp:docPr id="1706789393" name="Imagen 19"/>
             <wp:cNvGraphicFramePr>
               <a:graphicFrameLocks xmlns:a="http://schemas.openxmlformats.org/drawingml/2006/main" noChangeAspect="1"/>
             </wp:cNvGraphicFramePr>
@@ -10679,11 +10113,116 @@
               <a:graphicData uri="http://schemas.openxmlformats.org/drawingml/2006/picture">
                 <pic:pic xmlns:pic="http://schemas.openxmlformats.org/drawingml/2006/picture">
                   <pic:nvPicPr>
-                    <pic:cNvPr id="199423849" name="Imagen 199423849"/>
+                    <pic:cNvPr id="1706789393" name="Imagen 1706789393"/>
                     <pic:cNvPicPr/>
                   </pic:nvPicPr>
                   <pic:blipFill>
                     <a:blip r:embed="rId29">
+                      <a:extLst>
+                        <a:ext uri="{28A0092B-C50C-407E-A947-70E740481C1C}">
+                          <a14:useLocalDpi xmlns:a14="http://schemas.microsoft.com/office/drawing/2010/main" val="0"/>
+                        </a:ext>
+                      </a:extLst>
+                    </a:blip>
+                    <a:stretch>
+                      <a:fillRect/>
+                    </a:stretch>
+                  </pic:blipFill>
+                  <pic:spPr>
+                    <a:xfrm>
+                      <a:off x="0" y="0"/>
+                      <a:ext cx="6645910" cy="3736340"/>
+                    </a:xfrm>
+                    <a:prstGeom prst="rect">
+                      <a:avLst/>
+                    </a:prstGeom>
+                  </pic:spPr>
+                </pic:pic>
+              </a:graphicData>
+            </a:graphic>
+          </wp:inline>
+        </w:drawing>
+      </w:r>
+    </w:p>
+    <w:p>
+      <w:pPr>
+        <w:rPr>
+          <w:lang w:val="ca-ES"/>
+        </w:rPr>
+      </w:pPr>
+      <w:r>
+        <w:rPr>
+          <w:lang w:val="ca-ES"/>
+        </w:rPr>
+        <w:br w:type="page"/>
+      </w:r>
+    </w:p>
+    <w:p>
+      <w:pPr>
+        <w:pStyle w:val="Prrafodelista"/>
+        <w:numPr>
+          <w:ilvl w:val="0"/>
+          <w:numId w:val="2"/>
+        </w:numPr>
+        <w:rPr>
+          <w:b/>
+          <w:bCs/>
+          <w:sz w:val="32"/>
+          <w:szCs w:val="32"/>
+          <w:lang w:val="ca-ES"/>
+        </w:rPr>
+      </w:pPr>
+      <w:r>
+        <w:rPr>
+          <w:sz w:val="32"/>
+          <w:szCs w:val="32"/>
+          <w:u w:val="single"/>
+          <w:lang w:val="ca-ES"/>
+        </w:rPr>
+        <w:t>Formulari iniciar sessió:</w:t>
+      </w:r>
+    </w:p>
+    <w:p>
+      <w:pPr>
+        <w:pStyle w:val="Prrafodelista"/>
+        <w:ind w:left="1065"/>
+        <w:rPr>
+          <w:b/>
+          <w:bCs/>
+          <w:sz w:val="32"/>
+          <w:szCs w:val="32"/>
+          <w:lang w:val="ca-ES"/>
+        </w:rPr>
+      </w:pPr>
+    </w:p>
+    <w:p>
+      <w:pPr>
+        <w:rPr>
+          <w:lang w:val="ca-ES"/>
+        </w:rPr>
+      </w:pPr>
+      <w:r>
+        <w:rPr>
+          <w:noProof/>
+          <w:lang w:val="ca-ES"/>
+        </w:rPr>
+        <w:drawing>
+          <wp:inline distT="0" distB="0" distL="0" distR="0" wp14:anchorId="54F7C6E6" wp14:editId="0FAE010E">
+            <wp:extent cx="6645910" cy="5073650"/>
+            <wp:effectExtent l="0" t="0" r="2540" b="0"/>
+            <wp:docPr id="743026449" name="Imagen 18"/>
+            <wp:cNvGraphicFramePr>
+              <a:graphicFrameLocks xmlns:a="http://schemas.openxmlformats.org/drawingml/2006/main" noChangeAspect="1"/>
+            </wp:cNvGraphicFramePr>
+            <a:graphic xmlns:a="http://schemas.openxmlformats.org/drawingml/2006/main">
+              <a:graphicData uri="http://schemas.openxmlformats.org/drawingml/2006/picture">
+                <pic:pic xmlns:pic="http://schemas.openxmlformats.org/drawingml/2006/picture">
+                  <pic:nvPicPr>
+                    <pic:cNvPr id="743026449" name="Imagen 743026449"/>
+                    <pic:cNvPicPr/>
+                  </pic:nvPicPr>
+                  <pic:blipFill>
+                    <a:blip r:embed="rId30">
                       <a:extLst>
                         <a:ext uri="{28A0092B-C50C-407E-A947-70E740481C1C}">
                           <a14:useLocalDpi xmlns:a14="http://schemas.microsoft.com/office/drawing/2010/main" val="0"/>
@@ -10725,36 +10264,6 @@
     </w:p>
     <w:p>
       <w:pPr>
-        <w:pStyle w:val="Ttulo3"/>
-        <w:rPr>
-          <w:lang w:val="ca-ES"/>
-        </w:rPr>
-      </w:pPr>
-      <w:proofErr w:type="spellStart"/>
-      <w:r>
-        <w:rPr>
-          <w:lang w:val="ca-ES"/>
-        </w:rPr>
-        <w:lastRenderedPageBreak/>
-        <w:t>Mockup</w:t>
-      </w:r>
-      <w:proofErr w:type="spellEnd"/>
-      <w:r>
-        <w:rPr>
-          <w:lang w:val="ca-ES"/>
-        </w:rPr>
-        <w:t xml:space="preserve"> usuari anònim:</w:t>
-      </w:r>
-    </w:p>
-    <w:p>
-      <w:pPr>
-        <w:rPr>
-          <w:lang w:val="ca-ES"/>
-        </w:rPr>
-      </w:pPr>
-    </w:p>
-    <w:p>
-      <w:pPr>
         <w:pStyle w:val="Prrafodelista"/>
         <w:numPr>
           <w:ilvl w:val="0"/>
@@ -10771,7 +10280,7 @@
           <w:u w:val="single"/>
           <w:lang w:val="ca-ES"/>
         </w:rPr>
-        <w:t>Pàgina d’inici anònim</w:t>
+        <w:t>Formulari registrar-se</w:t>
       </w:r>
       <w:r>
         <w:rPr>
@@ -10804,10 +10313,10 @@
           <w:lang w:val="ca-ES"/>
         </w:rPr>
         <w:drawing>
-          <wp:inline distT="0" distB="0" distL="0" distR="0" wp14:anchorId="56C83D15" wp14:editId="6BD282CD">
-            <wp:extent cx="6645910" cy="3736340"/>
+          <wp:inline distT="0" distB="0" distL="0" distR="0" wp14:anchorId="1839B83E" wp14:editId="7EFE0A14">
+            <wp:extent cx="6645910" cy="5073650"/>
             <wp:effectExtent l="0" t="0" r="2540" b="0"/>
-            <wp:docPr id="1706789393" name="Imagen 19"/>
+            <wp:docPr id="611001204" name="Imagen 20"/>
             <wp:cNvGraphicFramePr>
               <a:graphicFrameLocks xmlns:a="http://schemas.openxmlformats.org/drawingml/2006/main" noChangeAspect="1"/>
             </wp:cNvGraphicFramePr>
@@ -10815,113 +10324,7 @@
               <a:graphicData uri="http://schemas.openxmlformats.org/drawingml/2006/picture">
                 <pic:pic xmlns:pic="http://schemas.openxmlformats.org/drawingml/2006/picture">
                   <pic:nvPicPr>
-                    <pic:cNvPr id="1706789393" name="Imagen 1706789393"/>
-                    <pic:cNvPicPr/>
-                  </pic:nvPicPr>
-                  <pic:blipFill>
-                    <a:blip r:embed="rId30">
-                      <a:extLst>
-                        <a:ext uri="{28A0092B-C50C-407E-A947-70E740481C1C}">
-                          <a14:useLocalDpi xmlns:a14="http://schemas.microsoft.com/office/drawing/2010/main" val="0"/>
-                        </a:ext>
-                      </a:extLst>
-                    </a:blip>
-                    <a:stretch>
-                      <a:fillRect/>
-                    </a:stretch>
-                  </pic:blipFill>
-                  <pic:spPr>
-                    <a:xfrm>
-                      <a:off x="0" y="0"/>
-                      <a:ext cx="6645910" cy="3736340"/>
-                    </a:xfrm>
-                    <a:prstGeom prst="rect">
-                      <a:avLst/>
-                    </a:prstGeom>
-                  </pic:spPr>
-                </pic:pic>
-              </a:graphicData>
-            </a:graphic>
-          </wp:inline>
-        </w:drawing>
-      </w:r>
-    </w:p>
-    <w:p>
-      <w:pPr>
-        <w:rPr>
-          <w:lang w:val="ca-ES"/>
-        </w:rPr>
-      </w:pPr>
-      <w:r>
-        <w:rPr>
-          <w:lang w:val="ca-ES"/>
-        </w:rPr>
-        <w:br w:type="page"/>
-      </w:r>
-    </w:p>
-    <w:p>
-      <w:pPr>
-        <w:pStyle w:val="Prrafodelista"/>
-        <w:numPr>
-          <w:ilvl w:val="0"/>
-          <w:numId w:val="2"/>
-        </w:numPr>
-        <w:rPr>
-          <w:b/>
-          <w:bCs/>
-          <w:sz w:val="32"/>
-          <w:szCs w:val="32"/>
-          <w:lang w:val="ca-ES"/>
-        </w:rPr>
-      </w:pPr>
-      <w:r>
-        <w:rPr>
-          <w:sz w:val="32"/>
-          <w:szCs w:val="32"/>
-          <w:u w:val="single"/>
-          <w:lang w:val="ca-ES"/>
-        </w:rPr>
-        <w:lastRenderedPageBreak/>
-        <w:t>Formulari iniciar sessió:</w:t>
-      </w:r>
-    </w:p>
-    <w:p>
-      <w:pPr>
-        <w:pStyle w:val="Prrafodelista"/>
-        <w:ind w:left="1065"/>
-        <w:rPr>
-          <w:b/>
-          <w:bCs/>
-          <w:sz w:val="32"/>
-          <w:szCs w:val="32"/>
-          <w:lang w:val="ca-ES"/>
-        </w:rPr>
-      </w:pPr>
-    </w:p>
-    <w:p>
-      <w:pPr>
-        <w:rPr>
-          <w:lang w:val="ca-ES"/>
-        </w:rPr>
-      </w:pPr>
-      <w:r>
-        <w:rPr>
-          <w:noProof/>
-          <w:lang w:val="ca-ES"/>
-        </w:rPr>
-        <w:drawing>
-          <wp:inline distT="0" distB="0" distL="0" distR="0" wp14:anchorId="54F7C6E6" wp14:editId="0FAE010E">
-            <wp:extent cx="6645910" cy="5073650"/>
-            <wp:effectExtent l="0" t="0" r="2540" b="0"/>
-            <wp:docPr id="743026449" name="Imagen 18"/>
-            <wp:cNvGraphicFramePr>
-              <a:graphicFrameLocks xmlns:a="http://schemas.openxmlformats.org/drawingml/2006/main" noChangeAspect="1"/>
-            </wp:cNvGraphicFramePr>
-            <a:graphic xmlns:a="http://schemas.openxmlformats.org/drawingml/2006/main">
-              <a:graphicData uri="http://schemas.openxmlformats.org/drawingml/2006/picture">
-                <pic:pic xmlns:pic="http://schemas.openxmlformats.org/drawingml/2006/picture">
-                  <pic:nvPicPr>
-                    <pic:cNvPr id="743026449" name="Imagen 743026449"/>
+                    <pic:cNvPr id="611001204" name="Imagen 611001204"/>
                     <pic:cNvPicPr/>
                   </pic:nvPicPr>
                   <pic:blipFill>
@@ -10973,19 +10376,12 @@
           <w:numId w:val="2"/>
         </w:numPr>
         <w:rPr>
-          <w:lang w:val="ca-ES"/>
-        </w:rPr>
-      </w:pPr>
-      <w:r>
-        <w:rPr>
           <w:sz w:val="32"/>
           <w:szCs w:val="32"/>
           <w:u w:val="single"/>
           <w:lang w:val="ca-ES"/>
         </w:rPr>
-        <w:lastRenderedPageBreak/>
-        <w:t>Formulari registrar-se</w:t>
-      </w:r>
+      </w:pPr>
       <w:r>
         <w:rPr>
           <w:sz w:val="32"/>
@@ -10993,7 +10389,7 @@
           <w:u w:val="single"/>
           <w:lang w:val="ca-ES"/>
         </w:rPr>
-        <w:t>:</w:t>
+        <w:t>Formulari canviar contrasenya oblidada:</w:t>
       </w:r>
     </w:p>
     <w:p>
@@ -11017,10 +10413,10 @@
           <w:lang w:val="ca-ES"/>
         </w:rPr>
         <w:drawing>
-          <wp:inline distT="0" distB="0" distL="0" distR="0" wp14:anchorId="1839B83E" wp14:editId="7EFE0A14">
+          <wp:inline distT="0" distB="0" distL="0" distR="0" wp14:anchorId="62C37C20" wp14:editId="120467B7">
             <wp:extent cx="6645910" cy="5073650"/>
             <wp:effectExtent l="0" t="0" r="2540" b="0"/>
-            <wp:docPr id="611001204" name="Imagen 20"/>
+            <wp:docPr id="608966427" name="Imagen 17"/>
             <wp:cNvGraphicFramePr>
               <a:graphicFrameLocks xmlns:a="http://schemas.openxmlformats.org/drawingml/2006/main" noChangeAspect="1"/>
             </wp:cNvGraphicFramePr>
@@ -11028,7 +10424,7 @@
               <a:graphicData uri="http://schemas.openxmlformats.org/drawingml/2006/picture">
                 <pic:pic xmlns:pic="http://schemas.openxmlformats.org/drawingml/2006/picture">
                   <pic:nvPicPr>
-                    <pic:cNvPr id="611001204" name="Imagen 611001204"/>
+                    <pic:cNvPr id="608966427" name="Imagen 608966427"/>
                     <pic:cNvPicPr/>
                   </pic:nvPicPr>
                   <pic:blipFill>
@@ -11074,37 +10470,53 @@
     </w:p>
     <w:p>
       <w:pPr>
+        <w:pStyle w:val="Ttulo3"/>
+        <w:rPr>
+          <w:lang w:val="ca-ES"/>
+        </w:rPr>
+      </w:pPr>
+      <w:bookmarkStart w:id="21" w:name="_Toc167829368"/>
+      <w:proofErr w:type="spellStart"/>
+      <w:r>
+        <w:rPr>
+          <w:lang w:val="ca-ES"/>
+        </w:rPr>
+        <w:t>Mockup</w:t>
+      </w:r>
+      <w:proofErr w:type="spellEnd"/>
+      <w:r>
+        <w:rPr>
+          <w:lang w:val="ca-ES"/>
+        </w:rPr>
+        <w:t xml:space="preserve"> usuari registrat:</w:t>
+      </w:r>
+      <w:bookmarkEnd w:id="21"/>
+    </w:p>
+    <w:p>
+      <w:pPr>
+        <w:rPr>
+          <w:lang w:val="ca-ES"/>
+        </w:rPr>
+      </w:pPr>
+    </w:p>
+    <w:p>
+      <w:pPr>
         <w:pStyle w:val="Prrafodelista"/>
         <w:numPr>
           <w:ilvl w:val="0"/>
           <w:numId w:val="2"/>
         </w:numPr>
         <w:rPr>
-          <w:sz w:val="32"/>
-          <w:szCs w:val="32"/>
+          <w:lang w:val="ca-ES"/>
+        </w:rPr>
+      </w:pPr>
+      <w:r>
+        <w:rPr>
           <w:u w:val="single"/>
           <w:lang w:val="ca-ES"/>
         </w:rPr>
-      </w:pPr>
-      <w:r>
-        <w:rPr>
-          <w:sz w:val="32"/>
-          <w:szCs w:val="32"/>
-          <w:u w:val="single"/>
-          <w:lang w:val="ca-ES"/>
-        </w:rPr>
-        <w:lastRenderedPageBreak/>
-        <w:t>Formulari canviar contrasenya oblidada:</w:t>
-      </w:r>
-    </w:p>
-    <w:p>
-      <w:pPr>
-        <w:pStyle w:val="Prrafodelista"/>
-        <w:ind w:left="1065"/>
-        <w:rPr>
-          <w:lang w:val="ca-ES"/>
-        </w:rPr>
-      </w:pPr>
+        <w:t>Pàgina Inicial usuari registrat:</w:t>
+      </w:r>
     </w:p>
     <w:p>
       <w:pPr>
@@ -11118,10 +10530,10 @@
           <w:lang w:val="ca-ES"/>
         </w:rPr>
         <w:drawing>
-          <wp:inline distT="0" distB="0" distL="0" distR="0" wp14:anchorId="62C37C20" wp14:editId="120467B7">
-            <wp:extent cx="6645910" cy="5073650"/>
+          <wp:inline distT="0" distB="0" distL="0" distR="0" wp14:anchorId="105CD54A" wp14:editId="6799B46A">
+            <wp:extent cx="6645910" cy="3736340"/>
             <wp:effectExtent l="0" t="0" r="2540" b="0"/>
-            <wp:docPr id="608966427" name="Imagen 17"/>
+            <wp:docPr id="448776701" name="Imagen 26"/>
             <wp:cNvGraphicFramePr>
               <a:graphicFrameLocks xmlns:a="http://schemas.openxmlformats.org/drawingml/2006/main" noChangeAspect="1"/>
             </wp:cNvGraphicFramePr>
@@ -11129,7 +10541,7 @@
               <a:graphicData uri="http://schemas.openxmlformats.org/drawingml/2006/picture">
                 <pic:pic xmlns:pic="http://schemas.openxmlformats.org/drawingml/2006/picture">
                   <pic:nvPicPr>
-                    <pic:cNvPr id="608966427" name="Imagen 608966427"/>
+                    <pic:cNvPr id="448776701" name="Imagen 448776701"/>
                     <pic:cNvPicPr/>
                   </pic:nvPicPr>
                   <pic:blipFill>
@@ -11147,7 +10559,7 @@
                   <pic:spPr>
                     <a:xfrm>
                       <a:off x="0" y="0"/>
-                      <a:ext cx="6645910" cy="5073650"/>
+                      <a:ext cx="6645910" cy="3736340"/>
                     </a:xfrm>
                     <a:prstGeom prst="rect">
                       <a:avLst/>
@@ -11175,36 +10587,6 @@
     </w:p>
     <w:p>
       <w:pPr>
-        <w:pStyle w:val="Ttulo3"/>
-        <w:rPr>
-          <w:lang w:val="ca-ES"/>
-        </w:rPr>
-      </w:pPr>
-      <w:proofErr w:type="spellStart"/>
-      <w:r>
-        <w:rPr>
-          <w:lang w:val="ca-ES"/>
-        </w:rPr>
-        <w:lastRenderedPageBreak/>
-        <w:t>Mockup</w:t>
-      </w:r>
-      <w:proofErr w:type="spellEnd"/>
-      <w:r>
-        <w:rPr>
-          <w:lang w:val="ca-ES"/>
-        </w:rPr>
-        <w:t xml:space="preserve"> usuari registrat:</w:t>
-      </w:r>
-    </w:p>
-    <w:p>
-      <w:pPr>
-        <w:rPr>
-          <w:lang w:val="ca-ES"/>
-        </w:rPr>
-      </w:pPr>
-    </w:p>
-    <w:p>
-      <w:pPr>
         <w:pStyle w:val="Prrafodelista"/>
         <w:numPr>
           <w:ilvl w:val="0"/>
@@ -11219,8 +10601,17 @@
           <w:u w:val="single"/>
           <w:lang w:val="ca-ES"/>
         </w:rPr>
-        <w:t>Pàgina Inicial usuari registrat:</w:t>
-      </w:r>
+        <w:t>Pàgina de selecció de base i importar Projecte:</w:t>
+      </w:r>
+    </w:p>
+    <w:p>
+      <w:pPr>
+        <w:pStyle w:val="Prrafodelista"/>
+        <w:ind w:left="1065"/>
+        <w:rPr>
+          <w:lang w:val="ca-ES"/>
+        </w:rPr>
+      </w:pPr>
     </w:p>
     <w:p>
       <w:pPr>
@@ -11234,10 +10625,10 @@
           <w:lang w:val="ca-ES"/>
         </w:rPr>
         <w:drawing>
-          <wp:inline distT="0" distB="0" distL="0" distR="0" wp14:anchorId="105CD54A" wp14:editId="6799B46A">
+          <wp:inline distT="0" distB="0" distL="0" distR="0" wp14:anchorId="6331AB4F" wp14:editId="406F8D2F">
             <wp:extent cx="6645910" cy="3736340"/>
             <wp:effectExtent l="0" t="0" r="2540" b="0"/>
-            <wp:docPr id="448776701" name="Imagen 26"/>
+            <wp:docPr id="1978952660" name="Imagen 27"/>
             <wp:cNvGraphicFramePr>
               <a:graphicFrameLocks xmlns:a="http://schemas.openxmlformats.org/drawingml/2006/main" noChangeAspect="1"/>
             </wp:cNvGraphicFramePr>
@@ -11245,7 +10636,7 @@
               <a:graphicData uri="http://schemas.openxmlformats.org/drawingml/2006/picture">
                 <pic:pic xmlns:pic="http://schemas.openxmlformats.org/drawingml/2006/picture">
                   <pic:nvPicPr>
-                    <pic:cNvPr id="448776701" name="Imagen 448776701"/>
+                    <pic:cNvPr id="1978952660" name="Imagen 1978952660"/>
                     <pic:cNvPicPr/>
                   </pic:nvPicPr>
                   <pic:blipFill>
@@ -11305,18 +10696,8 @@
           <w:u w:val="single"/>
           <w:lang w:val="ca-ES"/>
         </w:rPr>
-        <w:lastRenderedPageBreak/>
-        <w:t>Pàgina de selecció de base i importar Projecte:</w:t>
-      </w:r>
-    </w:p>
-    <w:p>
-      <w:pPr>
-        <w:pStyle w:val="Prrafodelista"/>
-        <w:ind w:left="1065"/>
-        <w:rPr>
-          <w:lang w:val="ca-ES"/>
-        </w:rPr>
-      </w:pPr>
+        <w:t>Edició d’un projecte com a usuari:</w:t>
+      </w:r>
     </w:p>
     <w:p>
       <w:pPr>
@@ -11330,10 +10711,10 @@
           <w:lang w:val="ca-ES"/>
         </w:rPr>
         <w:drawing>
-          <wp:inline distT="0" distB="0" distL="0" distR="0" wp14:anchorId="6331AB4F" wp14:editId="406F8D2F">
-            <wp:extent cx="6645910" cy="3736340"/>
+          <wp:inline distT="0" distB="0" distL="0" distR="0" wp14:anchorId="53FF1EF7" wp14:editId="37A2643C">
+            <wp:extent cx="6645910" cy="5608955"/>
             <wp:effectExtent l="0" t="0" r="2540" b="0"/>
-            <wp:docPr id="1978952660" name="Imagen 27"/>
+            <wp:docPr id="416004568" name="Imagen 25"/>
             <wp:cNvGraphicFramePr>
               <a:graphicFrameLocks xmlns:a="http://schemas.openxmlformats.org/drawingml/2006/main" noChangeAspect="1"/>
             </wp:cNvGraphicFramePr>
@@ -11341,7 +10722,7 @@
               <a:graphicData uri="http://schemas.openxmlformats.org/drawingml/2006/picture">
                 <pic:pic xmlns:pic="http://schemas.openxmlformats.org/drawingml/2006/picture">
                   <pic:nvPicPr>
-                    <pic:cNvPr id="1978952660" name="Imagen 1978952660"/>
+                    <pic:cNvPr id="416004568" name="Imagen 416004568"/>
                     <pic:cNvPicPr/>
                   </pic:nvPicPr>
                   <pic:blipFill>
@@ -11359,7 +10740,7 @@
                   <pic:spPr>
                     <a:xfrm>
                       <a:off x="0" y="0"/>
-                      <a:ext cx="6645910" cy="3736340"/>
+                      <a:ext cx="6645910" cy="5608955"/>
                     </a:xfrm>
                     <a:prstGeom prst="rect">
                       <a:avLst/>
@@ -11401,9 +10782,31 @@
           <w:u w:val="single"/>
           <w:lang w:val="ca-ES"/>
         </w:rPr>
-        <w:lastRenderedPageBreak/>
-        <w:t>Edició d’un projecte com a usuari:</w:t>
-      </w:r>
+        <w:t xml:space="preserve">Edició d’un projecte com a usuari amb </w:t>
+      </w:r>
+      <w:r>
+        <w:rPr>
+          <w:u w:val="single"/>
+          <w:lang w:val="ca-ES"/>
+        </w:rPr>
+        <w:t>requadre de capes oberta</w:t>
+      </w:r>
+      <w:r>
+        <w:rPr>
+          <w:u w:val="single"/>
+          <w:lang w:val="ca-ES"/>
+        </w:rPr>
+        <w:t>:</w:t>
+      </w:r>
+    </w:p>
+    <w:p>
+      <w:pPr>
+        <w:pStyle w:val="Prrafodelista"/>
+        <w:ind w:left="1065"/>
+        <w:rPr>
+          <w:lang w:val="ca-ES"/>
+        </w:rPr>
+      </w:pPr>
     </w:p>
     <w:p>
       <w:pPr>
@@ -11417,10 +10820,10 @@
           <w:lang w:val="ca-ES"/>
         </w:rPr>
         <w:drawing>
-          <wp:inline distT="0" distB="0" distL="0" distR="0" wp14:anchorId="53FF1EF7" wp14:editId="37A2643C">
+          <wp:inline distT="0" distB="0" distL="0" distR="0" wp14:anchorId="052EDBE9" wp14:editId="2A1E8A2F">
             <wp:extent cx="6645910" cy="5608955"/>
             <wp:effectExtent l="0" t="0" r="2540" b="0"/>
-            <wp:docPr id="416004568" name="Imagen 25"/>
+            <wp:docPr id="315295664" name="Imagen 24"/>
             <wp:cNvGraphicFramePr>
               <a:graphicFrameLocks xmlns:a="http://schemas.openxmlformats.org/drawingml/2006/main" noChangeAspect="1"/>
             </wp:cNvGraphicFramePr>
@@ -11428,7 +10831,7 @@
               <a:graphicData uri="http://schemas.openxmlformats.org/drawingml/2006/picture">
                 <pic:pic xmlns:pic="http://schemas.openxmlformats.org/drawingml/2006/picture">
                   <pic:nvPicPr>
-                    <pic:cNvPr id="416004568" name="Imagen 416004568"/>
+                    <pic:cNvPr id="315295664" name="Imagen 315295664"/>
                     <pic:cNvPicPr/>
                   </pic:nvPicPr>
                   <pic:blipFill>
@@ -11488,29 +10891,7 @@
           <w:u w:val="single"/>
           <w:lang w:val="ca-ES"/>
         </w:rPr>
-        <w:lastRenderedPageBreak/>
-        <w:t>Edició d’un projecte com a usuari</w:t>
-      </w:r>
-      <w:r>
-        <w:rPr>
-          <w:u w:val="single"/>
-          <w:lang w:val="ca-ES"/>
-        </w:rPr>
-        <w:t xml:space="preserve"> amb </w:t>
-      </w:r>
-      <w:r>
-        <w:rPr>
-          <w:u w:val="single"/>
-          <w:lang w:val="ca-ES"/>
-        </w:rPr>
-        <w:t>requadre de capes oberta</w:t>
-      </w:r>
-      <w:r>
-        <w:rPr>
-          <w:u w:val="single"/>
-          <w:lang w:val="ca-ES"/>
-        </w:rPr>
-        <w:t>:</w:t>
+        <w:t>Pàgina de configuració del compte:</w:t>
       </w:r>
     </w:p>
     <w:p>
@@ -11534,10 +10915,10 @@
           <w:lang w:val="ca-ES"/>
         </w:rPr>
         <w:drawing>
-          <wp:inline distT="0" distB="0" distL="0" distR="0" wp14:anchorId="052EDBE9" wp14:editId="2A1E8A2F">
-            <wp:extent cx="6645910" cy="5608955"/>
+          <wp:inline distT="0" distB="0" distL="0" distR="0" wp14:anchorId="250088DB" wp14:editId="16A686D8">
+            <wp:extent cx="6645910" cy="5073650"/>
             <wp:effectExtent l="0" t="0" r="2540" b="0"/>
-            <wp:docPr id="315295664" name="Imagen 24"/>
+            <wp:docPr id="52042329" name="Imagen 23"/>
             <wp:cNvGraphicFramePr>
               <a:graphicFrameLocks xmlns:a="http://schemas.openxmlformats.org/drawingml/2006/main" noChangeAspect="1"/>
             </wp:cNvGraphicFramePr>
@@ -11545,7 +10926,7 @@
               <a:graphicData uri="http://schemas.openxmlformats.org/drawingml/2006/picture">
                 <pic:pic xmlns:pic="http://schemas.openxmlformats.org/drawingml/2006/picture">
                   <pic:nvPicPr>
-                    <pic:cNvPr id="315295664" name="Imagen 315295664"/>
+                    <pic:cNvPr id="52042329" name="Imagen 52042329"/>
                     <pic:cNvPicPr/>
                   </pic:nvPicPr>
                   <pic:blipFill>
@@ -11563,7 +10944,7 @@
                   <pic:spPr>
                     <a:xfrm>
                       <a:off x="0" y="0"/>
-                      <a:ext cx="6645910" cy="5608955"/>
+                      <a:ext cx="6645910" cy="5073650"/>
                     </a:xfrm>
                     <a:prstGeom prst="rect">
                       <a:avLst/>
@@ -11605,8 +10986,7 @@
           <w:u w:val="single"/>
           <w:lang w:val="ca-ES"/>
         </w:rPr>
-        <w:lastRenderedPageBreak/>
-        <w:t>Pàgina de configuració del compte:</w:t>
+        <w:t>Formulari per canviar la contrasenya de l’usuari:</w:t>
       </w:r>
     </w:p>
     <w:p>
@@ -11630,10 +11010,10 @@
           <w:lang w:val="ca-ES"/>
         </w:rPr>
         <w:drawing>
-          <wp:inline distT="0" distB="0" distL="0" distR="0" wp14:anchorId="250088DB" wp14:editId="16A686D8">
+          <wp:inline distT="0" distB="0" distL="0" distR="0" wp14:anchorId="1618D5B9" wp14:editId="089DDA11">
             <wp:extent cx="6645910" cy="5073650"/>
             <wp:effectExtent l="0" t="0" r="2540" b="0"/>
-            <wp:docPr id="52042329" name="Imagen 23"/>
+            <wp:docPr id="1989296425" name="Imagen 21"/>
             <wp:cNvGraphicFramePr>
               <a:graphicFrameLocks xmlns:a="http://schemas.openxmlformats.org/drawingml/2006/main" noChangeAspect="1"/>
             </wp:cNvGraphicFramePr>
@@ -11641,7 +11021,7 @@
               <a:graphicData uri="http://schemas.openxmlformats.org/drawingml/2006/picture">
                 <pic:pic xmlns:pic="http://schemas.openxmlformats.org/drawingml/2006/picture">
                   <pic:nvPicPr>
-                    <pic:cNvPr id="52042329" name="Imagen 52042329"/>
+                    <pic:cNvPr id="1989296425" name="Imagen 1989296425"/>
                     <pic:cNvPicPr/>
                   </pic:nvPicPr>
                   <pic:blipFill>
@@ -11701,8 +11081,7 @@
           <w:u w:val="single"/>
           <w:lang w:val="ca-ES"/>
         </w:rPr>
-        <w:lastRenderedPageBreak/>
-        <w:t>Formulari per canviar la contrasenya de l’usuari:</w:t>
+        <w:t>Formulari per canviar el nom de compte:</w:t>
       </w:r>
     </w:p>
     <w:p>
@@ -11726,10 +11105,10 @@
           <w:lang w:val="ca-ES"/>
         </w:rPr>
         <w:drawing>
-          <wp:inline distT="0" distB="0" distL="0" distR="0" wp14:anchorId="1618D5B9" wp14:editId="089DDA11">
+          <wp:inline distT="0" distB="0" distL="0" distR="0" wp14:anchorId="43B6682D" wp14:editId="604062C9">
             <wp:extent cx="6645910" cy="5073650"/>
             <wp:effectExtent l="0" t="0" r="2540" b="0"/>
-            <wp:docPr id="1989296425" name="Imagen 21"/>
+            <wp:docPr id="1095108101" name="Imagen 22"/>
             <wp:cNvGraphicFramePr>
               <a:graphicFrameLocks xmlns:a="http://schemas.openxmlformats.org/drawingml/2006/main" noChangeAspect="1"/>
             </wp:cNvGraphicFramePr>
@@ -11737,7 +11116,7 @@
               <a:graphicData uri="http://schemas.openxmlformats.org/drawingml/2006/picture">
                 <pic:pic xmlns:pic="http://schemas.openxmlformats.org/drawingml/2006/picture">
                   <pic:nvPicPr>
-                    <pic:cNvPr id="1989296425" name="Imagen 1989296425"/>
+                    <pic:cNvPr id="1095108101" name="Imagen 1095108101"/>
                     <pic:cNvPicPr/>
                   </pic:nvPicPr>
                   <pic:blipFill>
@@ -11774,102 +11153,6 @@
           <w:lang w:val="ca-ES"/>
         </w:rPr>
       </w:pPr>
-      <w:r>
-        <w:rPr>
-          <w:lang w:val="ca-ES"/>
-        </w:rPr>
-        <w:br w:type="page"/>
-      </w:r>
-    </w:p>
-    <w:p>
-      <w:pPr>
-        <w:pStyle w:val="Prrafodelista"/>
-        <w:numPr>
-          <w:ilvl w:val="0"/>
-          <w:numId w:val="2"/>
-        </w:numPr>
-        <w:rPr>
-          <w:lang w:val="ca-ES"/>
-        </w:rPr>
-      </w:pPr>
-      <w:r>
-        <w:rPr>
-          <w:u w:val="single"/>
-          <w:lang w:val="ca-ES"/>
-        </w:rPr>
-        <w:lastRenderedPageBreak/>
-        <w:t>Formulari per canviar el nom de compte:</w:t>
-      </w:r>
-    </w:p>
-    <w:p>
-      <w:pPr>
-        <w:pStyle w:val="Prrafodelista"/>
-        <w:ind w:left="1065"/>
-        <w:rPr>
-          <w:lang w:val="ca-ES"/>
-        </w:rPr>
-      </w:pPr>
-    </w:p>
-    <w:p>
-      <w:pPr>
-        <w:rPr>
-          <w:lang w:val="ca-ES"/>
-        </w:rPr>
-      </w:pPr>
-      <w:r>
-        <w:rPr>
-          <w:noProof/>
-          <w:lang w:val="ca-ES"/>
-        </w:rPr>
-        <w:drawing>
-          <wp:inline distT="0" distB="0" distL="0" distR="0" wp14:anchorId="43B6682D" wp14:editId="604062C9">
-            <wp:extent cx="6645910" cy="5073650"/>
-            <wp:effectExtent l="0" t="0" r="2540" b="0"/>
-            <wp:docPr id="1095108101" name="Imagen 22"/>
-            <wp:cNvGraphicFramePr>
-              <a:graphicFrameLocks xmlns:a="http://schemas.openxmlformats.org/drawingml/2006/main" noChangeAspect="1"/>
-            </wp:cNvGraphicFramePr>
-            <a:graphic xmlns:a="http://schemas.openxmlformats.org/drawingml/2006/main">
-              <a:graphicData uri="http://schemas.openxmlformats.org/drawingml/2006/picture">
-                <pic:pic xmlns:pic="http://schemas.openxmlformats.org/drawingml/2006/picture">
-                  <pic:nvPicPr>
-                    <pic:cNvPr id="1095108101" name="Imagen 1095108101"/>
-                    <pic:cNvPicPr/>
-                  </pic:nvPicPr>
-                  <pic:blipFill>
-                    <a:blip r:embed="rId40">
-                      <a:extLst>
-                        <a:ext uri="{28A0092B-C50C-407E-A947-70E740481C1C}">
-                          <a14:useLocalDpi xmlns:a14="http://schemas.microsoft.com/office/drawing/2010/main" val="0"/>
-                        </a:ext>
-                      </a:extLst>
-                    </a:blip>
-                    <a:stretch>
-                      <a:fillRect/>
-                    </a:stretch>
-                  </pic:blipFill>
-                  <pic:spPr>
-                    <a:xfrm>
-                      <a:off x="0" y="0"/>
-                      <a:ext cx="6645910" cy="5073650"/>
-                    </a:xfrm>
-                    <a:prstGeom prst="rect">
-                      <a:avLst/>
-                    </a:prstGeom>
-                  </pic:spPr>
-                </pic:pic>
-              </a:graphicData>
-            </a:graphic>
-          </wp:inline>
-        </w:drawing>
-      </w:r>
-    </w:p>
-    <w:p>
-      <w:pPr>
-        <w:rPr>
-          <w:lang w:val="ca-ES"/>
-        </w:rPr>
-      </w:pPr>
     </w:p>
     <w:p>
       <w:pPr>
@@ -11879,14 +11162,14 @@
           <w:lang w:val="ca-ES"/>
         </w:rPr>
       </w:pPr>
-      <w:bookmarkStart w:id="18" w:name="_Toc167818281"/>
+      <w:bookmarkStart w:id="22" w:name="_Toc167829369"/>
       <w:r>
         <w:rPr>
           <w:lang w:val="ca-ES"/>
         </w:rPr>
         <w:t>Diagrama Base de dades:</w:t>
       </w:r>
-      <w:bookmarkEnd w:id="18"/>
+      <w:bookmarkEnd w:id="22"/>
     </w:p>
     <w:p>
       <w:pPr>
@@ -11968,14 +11251,14 @@
           <w:lang w:val="ca-ES"/>
         </w:rPr>
       </w:pPr>
-      <w:bookmarkStart w:id="19" w:name="_Toc167818282"/>
+      <w:bookmarkStart w:id="23" w:name="_Toc167829370"/>
       <w:r>
         <w:rPr>
           <w:lang w:val="ca-ES"/>
         </w:rPr>
         <w:t>Usuaris:</w:t>
       </w:r>
-      <w:bookmarkEnd w:id="19"/>
+      <w:bookmarkEnd w:id="23"/>
     </w:p>
     <w:p>
       <w:pPr>
@@ -12151,7 +11434,7 @@
                     <pic:cNvPicPr/>
                   </pic:nvPicPr>
                   <pic:blipFill>
-                    <a:blip r:embed="rId41"/>
+                    <a:blip r:embed="rId40"/>
                     <a:stretch>
                       <a:fillRect/>
                     </a:stretch>
@@ -12191,14 +11474,14 @@
           <w:lang w:val="ca-ES"/>
         </w:rPr>
       </w:pPr>
-      <w:bookmarkStart w:id="20" w:name="_Toc167818283"/>
+      <w:bookmarkStart w:id="24" w:name="_Toc167829371"/>
       <w:r>
         <w:rPr>
           <w:lang w:val="ca-ES"/>
         </w:rPr>
         <w:t>Projectes:</w:t>
       </w:r>
-      <w:bookmarkEnd w:id="20"/>
+      <w:bookmarkEnd w:id="24"/>
     </w:p>
     <w:p>
       <w:pPr>
@@ -12332,7 +11615,7 @@
                     <pic:cNvPicPr/>
                   </pic:nvPicPr>
                   <pic:blipFill>
-                    <a:blip r:embed="rId42"/>
+                    <a:blip r:embed="rId41"/>
                     <a:stretch>
                       <a:fillRect/>
                     </a:stretch>
@@ -12488,7 +11771,7 @@
                     <pic:cNvPicPr/>
                   </pic:nvPicPr>
                   <pic:blipFill>
-                    <a:blip r:embed="rId43">
+                    <a:blip r:embed="rId42">
                       <a:extLst>
                         <a:ext uri="{28A0092B-C50C-407E-A947-70E740481C1C}">
                           <a14:useLocalDpi xmlns:a14="http://schemas.microsoft.com/office/drawing/2010/main" val="0"/>
@@ -12575,14 +11858,14 @@
           <w:lang w:val="ca-ES"/>
         </w:rPr>
       </w:pPr>
-      <w:bookmarkStart w:id="21" w:name="_Toc167818284"/>
+      <w:bookmarkStart w:id="25" w:name="_Toc167829372"/>
       <w:r>
         <w:rPr>
           <w:lang w:val="ca-ES"/>
         </w:rPr>
         <w:t>Implementació:</w:t>
       </w:r>
-      <w:bookmarkEnd w:id="21"/>
+      <w:bookmarkEnd w:id="25"/>
     </w:p>
     <w:p>
       <w:pPr>
@@ -12592,14 +11875,14 @@
           <w:lang w:val="ca-ES"/>
         </w:rPr>
       </w:pPr>
-      <w:bookmarkStart w:id="22" w:name="_Toc167818285"/>
+      <w:bookmarkStart w:id="26" w:name="_Toc167829373"/>
       <w:r>
         <w:rPr>
           <w:lang w:val="ca-ES"/>
         </w:rPr>
         <w:t>Front End:</w:t>
       </w:r>
-      <w:bookmarkEnd w:id="22"/>
+      <w:bookmarkEnd w:id="26"/>
     </w:p>
     <w:p>
       <w:pPr>
@@ -13780,7 +13063,7 @@
           <w:lang w:val="ca-ES"/>
         </w:rPr>
       </w:pPr>
-      <w:bookmarkStart w:id="23" w:name="_Toc167818286"/>
+      <w:bookmarkStart w:id="27" w:name="_Toc167829374"/>
       <w:proofErr w:type="spellStart"/>
       <w:r>
         <w:rPr>
@@ -13795,7 +13078,7 @@
         </w:rPr>
         <w:t xml:space="preserve"> End:</w:t>
       </w:r>
-      <w:bookmarkEnd w:id="23"/>
+      <w:bookmarkEnd w:id="27"/>
     </w:p>
     <w:p>
       <w:pPr>
@@ -14023,14 +13306,14 @@
           <w:lang w:val="ca-ES"/>
         </w:rPr>
       </w:pPr>
-      <w:bookmarkStart w:id="24" w:name="_Toc167818287"/>
+      <w:bookmarkStart w:id="28" w:name="_Toc167829375"/>
       <w:r>
         <w:rPr>
           <w:lang w:val="ca-ES"/>
         </w:rPr>
         <w:t>Planificació temporal</w:t>
       </w:r>
-      <w:bookmarkEnd w:id="24"/>
+      <w:bookmarkEnd w:id="28"/>
     </w:p>
     <w:p>
       <w:pPr>
@@ -14587,6 +13870,7 @@
         <w:rPr>
           <w:lang w:val="ca-ES"/>
         </w:rPr>
+        <w:lastRenderedPageBreak/>
         <w:t>Funcionament principal d'iniciar sessió. (PHP</w:t>
       </w:r>
       <w:r>
@@ -15677,6 +14961,7 @@
         <w:rPr>
           <w:lang w:val="ca-ES"/>
         </w:rPr>
+        <w:lastRenderedPageBreak/>
         <w:t>Desenvolupament d'estructura principal de la pàgina de creació/edició. (HTML)</w:t>
       </w:r>
       <w:r>
@@ -16134,10 +15419,10 @@
       </w:pPr>
     </w:p>
     <w:sectPr>
-      <w:headerReference w:type="default" r:id="rId44"/>
-      <w:footerReference w:type="default" r:id="rId45"/>
-      <w:headerReference w:type="first" r:id="rId46"/>
-      <w:footerReference w:type="first" r:id="rId47"/>
+      <w:headerReference w:type="default" r:id="rId43"/>
+      <w:footerReference w:type="default" r:id="rId44"/>
+      <w:headerReference w:type="first" r:id="rId45"/>
+      <w:footerReference w:type="first" r:id="rId46"/>
       <w:pgSz w:w="11906" w:h="16838"/>
       <w:pgMar w:top="720" w:right="720" w:bottom="720" w:left="720" w:header="708" w:footer="708" w:gutter="0"/>
       <w:cols w:space="708"/>
@@ -18195,6 +17480,7 @@
   <w:style w:type="character" w:default="1" w:styleId="Fuentedeprrafopredeter">
     <w:name w:val="Default Paragraph Font"/>
     <w:uiPriority w:val="1"/>
+    <w:semiHidden/>
     <w:unhideWhenUsed/>
   </w:style>
   <w:style w:type="table" w:default="1" w:styleId="Tablanormal">

</xml_diff>